<commit_message>
-cpu max option added
</commit_message>
<xml_diff>
--- a/exploring.docx
+++ b/exploring.docx
@@ -2,48 +2,9 @@
 <file path=word/document.xml><?xml version="1.0" encoding="utf-8"?>
 <w:document xmlns:wpc="http://schemas.microsoft.com/office/word/2010/wordprocessingCanvas" xmlns:cx="http://schemas.microsoft.com/office/drawing/2014/chartex" xmlns:cx1="http://schemas.microsoft.com/office/drawing/2015/9/8/chartex" xmlns:cx2="http://schemas.microsoft.com/office/drawing/2015/10/21/chartex" xmlns:cx3="http://schemas.microsoft.com/office/drawing/2016/5/9/chartex" xmlns:cx4="http://schemas.microsoft.com/office/drawing/2016/5/10/chartex" xmlns:cx5="http://schemas.microsoft.com/office/drawing/2016/5/11/chartex" xmlns:cx6="http://schemas.microsoft.com/office/drawing/2016/5/12/chartex" xmlns:cx7="http://schemas.microsoft.com/office/drawing/2016/5/13/chartex" xmlns:cx8="http://schemas.microsoft.com/office/drawing/2016/5/14/chartex" xmlns:mc="http://schemas.openxmlformats.org/markup-compatibility/2006" xmlns:aink="http://schemas.microsoft.com/office/drawing/2016/ink" xmlns:am3d="http://schemas.microsoft.com/office/drawing/2017/model3d" xmlns:o="urn:schemas-microsoft-com:office:office" xmlns:r="http://schemas.openxmlformats.org/officeDocument/2006/relationships" xmlns:m="http://schemas.openxmlformats.org/officeDocument/2006/math" xmlns:v="urn:schemas-microsoft-com:vml" xmlns:wp14="http://schemas.microsoft.com/office/word/2010/wordprocessingDrawing" xmlns:wp="http://schemas.openxmlformats.org/drawingml/2006/wordprocessingDrawing" xmlns:w10="urn:schemas-microsoft-com:office:word" xmlns:w="http://schemas.openxmlformats.org/wordprocessingml/2006/main" xmlns:w14="http://schemas.microsoft.com/office/word/2010/wordml" xmlns:w15="http://schemas.microsoft.com/office/word/2012/wordml" xmlns:w16cid="http://schemas.microsoft.com/office/word/2016/wordml/cid" xmlns:w16se="http://schemas.microsoft.com/office/word/2015/wordml/symex" xmlns:wpg="http://schemas.microsoft.com/office/word/2010/wordprocessingGroup" xmlns:wpi="http://schemas.microsoft.com/office/word/2010/wordprocessingInk" xmlns:wne="http://schemas.microsoft.com/office/word/2006/wordml" xmlns:wps="http://schemas.microsoft.com/office/word/2010/wordprocessingShape" mc:Ignorable="w14 w15 w16se w16cid wp14">
   <w:body>
-    <w:bookmarkStart w:id="0" w:name="_Toc5281086" w:displacedByCustomXml="next"/>
-    <w:sdt>
-      <w:sdtPr>
-        <w:rPr>
-          <w:rFonts w:ascii="Liberation Serif" w:eastAsia="SimSun" w:hAnsi="Liberation Serif" w:cs="Mangal"/>
-          <w:color w:val="auto"/>
-          <w:kern w:val="2"/>
-          <w:sz w:val="24"/>
-          <w:szCs w:val="21"/>
-          <w:lang w:eastAsia="zh-CN" w:bidi="hi-IN"/>
-        </w:rPr>
-        <w:id w:val="1936532982"/>
-        <w:docPartObj>
-          <w:docPartGallery w:val="Table of Contents"/>
-          <w:docPartUnique/>
-        </w:docPartObj>
-      </w:sdtPr>
-      <w:sdtEndPr>
-        <w:rPr>
-          <w:rFonts w:asciiTheme="majorHAnsi" w:eastAsiaTheme="majorEastAsia" w:hAnsiTheme="majorHAnsi" w:cstheme="majorBidi"/>
-          <w:color w:val="2F5496" w:themeColor="accent1" w:themeShade="BF"/>
-          <w:kern w:val="0"/>
-          <w:sz w:val="32"/>
-          <w:szCs w:val="32"/>
-          <w:lang w:eastAsia="en-US" w:bidi="ar-SA"/>
-        </w:rPr>
-      </w:sdtEndPr>
-      <w:sdtContent>
-        <w:p>
-          <w:pPr>
-            <w:pStyle w:val="TOCHeading"/>
-          </w:pPr>
-          <w:r>
-            <w:t>Contents</w:t>
-          </w:r>
-        </w:p>
-      </w:sdtContent>
-    </w:sdt>
-    <w:bookmarkEnd w:id="0" w:displacedByCustomXml="prev"/>
-    <w:p>
-      <w:pPr>
-        <w:pStyle w:val="TOC1"/>
+    <w:p>
+      <w:pPr>
+        <w:pStyle w:val="TOC2"/>
         <w:tabs>
           <w:tab w:val="right" w:leader="dot" w:pos="9016"/>
         </w:tabs>
@@ -72,13 +33,13 @@
         </w:rPr>
         <w:fldChar w:fldCharType="separate"/>
       </w:r>
-      <w:hyperlink w:anchor="_Toc5281086" w:history="1">
+      <w:hyperlink w:anchor="_Toc5350070" w:history="1">
         <w:r>
           <w:rPr>
             <w:rStyle w:val="Hyperlink"/>
             <w:noProof/>
           </w:rPr>
-          <w:t>Contents</w:t>
+          <w:t>Section 0 Install a Linux Desktop on Your PC</w:t>
         </w:r>
         <w:r>
           <w:rPr>
@@ -99,7 +60,7 @@
             <w:noProof/>
             <w:webHidden/>
           </w:rPr>
-          <w:instrText xml:space="preserve"> PAGEREF _Toc5281086 \h </w:instrText>
+          <w:instrText xml:space="preserve"> PAGEREF _Toc5350070 \h </w:instrText>
         </w:r>
         <w:r>
           <w:rPr>
@@ -120,7 +81,7 @@
             <w:noProof/>
             <w:webHidden/>
           </w:rPr>
-          <w:t>1</w:t>
+          <w:t>2</w:t>
         </w:r>
         <w:r>
           <w:rPr>
@@ -146,13 +107,22 @@
           <w:lang w:val="en-AU" w:bidi="ar-SA"/>
         </w:rPr>
       </w:pPr>
-      <w:hyperlink w:anchor="_Toc5281087" w:history="1">
+      <w:hyperlink w:anchor="_Toc5350071" w:history="1">
         <w:r>
           <w:rPr>
             <w:rStyle w:val="Hyperlink"/>
             <w:noProof/>
           </w:rPr>
-          <w:t>Section 0 Install a Linux Desktop on Your PC</w:t>
+          <w:t xml:space="preserve">Section 1 Write and Run a Short Program: </w:t>
+        </w:r>
+        <w:r>
+          <w:rPr>
+            <w:rStyle w:val="Hyperlink"/>
+            <w:i/>
+            <w:iCs/>
+            <w:noProof/>
+          </w:rPr>
+          <w:t>first</w:t>
         </w:r>
         <w:r>
           <w:rPr>
@@ -173,7 +143,7 @@
             <w:noProof/>
             <w:webHidden/>
           </w:rPr>
-          <w:instrText xml:space="preserve"> PAGEREF _Toc5281087 \h </w:instrText>
+          <w:instrText xml:space="preserve"> PAGEREF _Toc5350071 \h </w:instrText>
         </w:r>
         <w:r>
           <w:rPr>
@@ -220,22 +190,13 @@
           <w:lang w:val="en-AU" w:bidi="ar-SA"/>
         </w:rPr>
       </w:pPr>
-      <w:hyperlink w:anchor="_Toc5281088" w:history="1">
+      <w:hyperlink w:anchor="_Toc5350072" w:history="1">
         <w:r>
           <w:rPr>
             <w:rStyle w:val="Hyperlink"/>
             <w:noProof/>
           </w:rPr>
-          <w:t xml:space="preserve">Section 1 Write and Run a Short Program: </w:t>
-        </w:r>
-        <w:r>
-          <w:rPr>
-            <w:rStyle w:val="Hyperlink"/>
-            <w:i/>
-            <w:iCs/>
-            <w:noProof/>
-          </w:rPr>
-          <w:t>first</w:t>
+          <w:t>Section 2 Concepts explanation: Terminal, Assembler, Linker and Emulator</w:t>
         </w:r>
         <w:r>
           <w:rPr>
@@ -256,7 +217,7 @@
             <w:noProof/>
             <w:webHidden/>
           </w:rPr>
-          <w:instrText xml:space="preserve"> PAGEREF _Toc5281088 \h </w:instrText>
+          <w:instrText xml:space="preserve"> PAGEREF _Toc5350072 \h </w:instrText>
         </w:r>
         <w:r>
           <w:rPr>
@@ -277,7 +238,7 @@
             <w:noProof/>
             <w:webHidden/>
           </w:rPr>
-          <w:t>2</w:t>
+          <w:t>3</w:t>
         </w:r>
         <w:r>
           <w:rPr>
@@ -303,13 +264,66 @@
           <w:lang w:val="en-AU" w:bidi="ar-SA"/>
         </w:rPr>
       </w:pPr>
-      <w:hyperlink w:anchor="_Toc5281089" w:history="1">
+      <w:hyperlink w:anchor="_Toc5350073" w:history="1">
         <w:r>
           <w:rPr>
             <w:rStyle w:val="Hyperlink"/>
             <w:noProof/>
           </w:rPr>
-          <w:t>Section 2 Concepts explanation: Terminal, Assembler, Linker and Emulator</w:t>
+          <w:t xml:space="preserve">Section 3 Programs explanation: </w:t>
+        </w:r>
+        <w:r>
+          <w:rPr>
+            <w:rStyle w:val="Hyperlink"/>
+            <w:bCs/>
+            <w:noProof/>
+          </w:rPr>
+          <w:t>apt,</w:t>
+        </w:r>
+        <w:r>
+          <w:rPr>
+            <w:rStyle w:val="Hyperlink"/>
+            <w:noProof/>
+          </w:rPr>
+          <w:t xml:space="preserve"> </w:t>
+        </w:r>
+        <w:r>
+          <w:rPr>
+            <w:rStyle w:val="Hyperlink"/>
+            <w:bCs/>
+            <w:noProof/>
+          </w:rPr>
+          <w:t>as,</w:t>
+        </w:r>
+        <w:r>
+          <w:rPr>
+            <w:rStyle w:val="Hyperlink"/>
+            <w:noProof/>
+          </w:rPr>
+          <w:t xml:space="preserve"> </w:t>
+        </w:r>
+        <w:r>
+          <w:rPr>
+            <w:rStyle w:val="Hyperlink"/>
+            <w:bCs/>
+            <w:noProof/>
+          </w:rPr>
+          <w:t xml:space="preserve">ld </w:t>
+        </w:r>
+        <w:r>
+          <w:rPr>
+            <w:rStyle w:val="Hyperlink"/>
+            <w:noProof/>
+          </w:rPr>
+          <w:t xml:space="preserve">and </w:t>
+        </w:r>
+        <w:r>
+          <w:rPr>
+            <w:rStyle w:val="Hyperlink"/>
+            <w:bCs/>
+            <w:noProof/>
+          </w:rPr>
+          <w:t>qemu</w:t>
         </w:r>
         <w:r>
           <w:rPr>
@@ -330,7 +344,7 @@
             <w:noProof/>
             <w:webHidden/>
           </w:rPr>
-          <w:instrText xml:space="preserve"> PAGEREF _Toc5281089 \h </w:instrText>
+          <w:instrText xml:space="preserve"> PAGEREF _Toc5350073 \h </w:instrText>
         </w:r>
         <w:r>
           <w:rPr>
@@ -351,7 +365,7 @@
             <w:noProof/>
             <w:webHidden/>
           </w:rPr>
-          <w:t>3</w:t>
+          <w:t>4</w:t>
         </w:r>
         <w:r>
           <w:rPr>
@@ -377,73 +391,13 @@
           <w:lang w:val="en-AU" w:bidi="ar-SA"/>
         </w:rPr>
       </w:pPr>
-      <w:hyperlink w:anchor="_Toc5281090" w:history="1">
+      <w:hyperlink w:anchor="_Toc5350074" w:history="1">
         <w:r>
           <w:rPr>
             <w:rStyle w:val="Hyperlink"/>
             <w:noProof/>
           </w:rPr>
-          <w:t xml:space="preserve">Section 3 What did program </w:t>
-        </w:r>
-        <w:r>
-          <w:rPr>
-            <w:rStyle w:val="Hyperlink"/>
-            <w:bCs/>
-            <w:noProof/>
-          </w:rPr>
-          <w:t>apt,</w:t>
-        </w:r>
-        <w:r>
-          <w:rPr>
-            <w:rStyle w:val="Hyperlink"/>
-            <w:noProof/>
-          </w:rPr>
-          <w:t xml:space="preserve"> </w:t>
-        </w:r>
-        <w:r>
-          <w:rPr>
-            <w:rStyle w:val="Hyperlink"/>
-            <w:bCs/>
-            <w:noProof/>
-          </w:rPr>
-          <w:t>as,</w:t>
-        </w:r>
-        <w:r>
-          <w:rPr>
-            <w:rStyle w:val="Hyperlink"/>
-            <w:noProof/>
-          </w:rPr>
-          <w:t xml:space="preserve"> </w:t>
-        </w:r>
-        <w:r>
-          <w:rPr>
-            <w:rStyle w:val="Hyperlink"/>
-            <w:bCs/>
-            <w:noProof/>
-          </w:rPr>
-          <w:t xml:space="preserve">ld </w:t>
-        </w:r>
-        <w:r>
-          <w:rPr>
-            <w:rStyle w:val="Hyperlink"/>
-            <w:noProof/>
-          </w:rPr>
-          <w:t xml:space="preserve">and </w:t>
-        </w:r>
-        <w:r>
-          <w:rPr>
-            <w:rStyle w:val="Hyperlink"/>
-            <w:bCs/>
-            <w:noProof/>
-          </w:rPr>
-          <w:t xml:space="preserve">qemu </w:t>
-        </w:r>
-        <w:r>
-          <w:rPr>
-            <w:rStyle w:val="Hyperlink"/>
-            <w:noProof/>
-          </w:rPr>
-          <w:t>do</w:t>
+          <w:t>Section 4 8086 Assembly Language</w:t>
         </w:r>
         <w:r>
           <w:rPr>
@@ -464,7 +418,7 @@
             <w:noProof/>
             <w:webHidden/>
           </w:rPr>
-          <w:instrText xml:space="preserve"> PAGEREF _Toc5281090 \h </w:instrText>
+          <w:instrText xml:space="preserve"> PAGEREF _Toc5350074 \h </w:instrText>
         </w:r>
         <w:r>
           <w:rPr>
@@ -485,7 +439,7 @@
             <w:noProof/>
             <w:webHidden/>
           </w:rPr>
-          <w:t>4</w:t>
+          <w:t>6</w:t>
         </w:r>
         <w:r>
           <w:rPr>
@@ -511,13 +465,13 @@
           <w:lang w:val="en-AU" w:bidi="ar-SA"/>
         </w:rPr>
       </w:pPr>
-      <w:hyperlink w:anchor="_Toc5281091" w:history="1">
+      <w:hyperlink w:anchor="_Toc5350075" w:history="1">
         <w:r>
           <w:rPr>
             <w:rStyle w:val="Hyperlink"/>
             <w:noProof/>
           </w:rPr>
-          <w:t>Section 4 8086 Assembly Language</w:t>
+          <w:t>Appendix A Installing Ubuntu Desktop</w:t>
         </w:r>
         <w:r>
           <w:rPr>
@@ -538,7 +492,7 @@
             <w:noProof/>
             <w:webHidden/>
           </w:rPr>
-          <w:instrText xml:space="preserve"> PAGEREF _Toc5281091 \h </w:instrText>
+          <w:instrText xml:space="preserve"> PAGEREF _Toc5350075 \h </w:instrText>
         </w:r>
         <w:r>
           <w:rPr>
@@ -559,7 +513,7 @@
             <w:noProof/>
             <w:webHidden/>
           </w:rPr>
-          <w:t>5</w:t>
+          <w:t>7</w:t>
         </w:r>
         <w:r>
           <w:rPr>
@@ -585,13 +539,13 @@
           <w:lang w:val="en-AU" w:bidi="ar-SA"/>
         </w:rPr>
       </w:pPr>
-      <w:hyperlink w:anchor="_Toc5281092" w:history="1">
+      <w:hyperlink w:anchor="_Toc5350076" w:history="1">
         <w:r>
           <w:rPr>
             <w:rStyle w:val="Hyperlink"/>
             <w:noProof/>
           </w:rPr>
-          <w:t>Appendix A Installing Ubuntu Desktop</w:t>
+          <w:t>References</w:t>
         </w:r>
         <w:r>
           <w:rPr>
@@ -612,7 +566,7 @@
             <w:noProof/>
             <w:webHidden/>
           </w:rPr>
-          <w:instrText xml:space="preserve"> PAGEREF _Toc5281092 \h </w:instrText>
+          <w:instrText xml:space="preserve"> PAGEREF _Toc5350076 \h </w:instrText>
         </w:r>
         <w:r>
           <w:rPr>
@@ -633,7 +587,7 @@
             <w:noProof/>
             <w:webHidden/>
           </w:rPr>
-          <w:t>6</w:t>
+          <w:t>7</w:t>
         </w:r>
         <w:r>
           <w:rPr>
@@ -659,13 +613,13 @@
           <w:lang w:val="en-AU" w:bidi="ar-SA"/>
         </w:rPr>
       </w:pPr>
-      <w:hyperlink w:anchor="_Toc5281093" w:history="1">
+      <w:hyperlink w:anchor="_Toc5350077" w:history="1">
         <w:r>
           <w:rPr>
             <w:rStyle w:val="Hyperlink"/>
             <w:noProof/>
           </w:rPr>
-          <w:t>References</w:t>
+          <w:t>Resources</w:t>
         </w:r>
         <w:r>
           <w:rPr>
@@ -686,7 +640,7 @@
             <w:noProof/>
             <w:webHidden/>
           </w:rPr>
-          <w:instrText xml:space="preserve"> PAGEREF _Toc5281093 \h </w:instrText>
+          <w:instrText xml:space="preserve"> PAGEREF _Toc5350077 \h </w:instrText>
         </w:r>
         <w:r>
           <w:rPr>
@@ -707,7 +661,7 @@
             <w:noProof/>
             <w:webHidden/>
           </w:rPr>
-          <w:t>6</w:t>
+          <w:t>7</w:t>
         </w:r>
         <w:r>
           <w:rPr>
@@ -747,57 +701,57 @@
       <w:pPr>
         <w:pStyle w:val="Heading2"/>
       </w:pPr>
-      <w:bookmarkStart w:id="1" w:name="_Toc5167354"/>
-      <w:bookmarkStart w:id="2" w:name="_Toc5190864"/>
-      <w:bookmarkStart w:id="3" w:name="_Toc5281087"/>
+      <w:bookmarkStart w:id="0" w:name="_Toc5167354"/>
+      <w:bookmarkStart w:id="1" w:name="_Toc5190864"/>
+      <w:bookmarkStart w:id="2" w:name="_Toc5350070"/>
       <w:r>
         <w:lastRenderedPageBreak/>
         <w:t>Section 0 Install a Linux Desktop on Your PC</w:t>
       </w:r>
+      <w:bookmarkEnd w:id="0"/>
       <w:bookmarkEnd w:id="1"/>
       <w:bookmarkEnd w:id="2"/>
+    </w:p>
+    <w:p>
+      <w:pPr>
+        <w:rPr>
+          <w:rFonts w:hint="eastAsia"/>
+        </w:rPr>
+      </w:pPr>
+      <w:r>
+        <w:rPr>
+          <w:sz w:val="28"/>
+          <w:szCs w:val="28"/>
+        </w:rPr>
+        <w:t>A Linux operating system is to be used as the platform for the experiments in this book. Please move to the next section if you currently have any distribution of Linux installed on your personal computer, it can be running on a virtual machine or alongside with Windows or macOS.</w:t>
+      </w:r>
+    </w:p>
+    <w:p>
+      <w:pPr>
+        <w:rPr>
+          <w:rFonts w:hint="eastAsia"/>
+        </w:rPr>
+      </w:pPr>
+      <w:r>
+        <w:rPr>
+          <w:sz w:val="28"/>
+          <w:szCs w:val="28"/>
+        </w:rPr>
+        <w:t>For these who do not currently have a Linux system in hand, or these who are even new to Linux system, Ubuntu desktop is recommended. Ubuntu is a free and open-source Linux distribution. It can be installed either on a virtual machine which is running on your current operating system or alongside with your current operating system. Please refer to appendix A for more information if you encounter some difficulties in installing Ubuntu desktop. It might take several hours if it’s your first time to install a system. Be patient and keep searching the answer whenever something confuses you.</w:t>
+      </w:r>
+    </w:p>
+    <w:p>
+      <w:pPr>
+        <w:pStyle w:val="Heading2"/>
+      </w:pPr>
+      <w:bookmarkStart w:id="3" w:name="_Toc5190865"/>
+      <w:bookmarkStart w:id="4" w:name="_Toc5167355"/>
+      <w:bookmarkStart w:id="5" w:name="_Toc5350071"/>
+      <w:r>
+        <w:t>Section 1 Write and Run a Short Program</w:t>
+      </w:r>
       <w:bookmarkEnd w:id="3"/>
-    </w:p>
-    <w:p>
-      <w:pPr>
-        <w:rPr>
-          <w:rFonts w:hint="eastAsia"/>
-        </w:rPr>
-      </w:pPr>
-      <w:r>
-        <w:rPr>
-          <w:sz w:val="28"/>
-          <w:szCs w:val="28"/>
-        </w:rPr>
-        <w:t>A Linux operating system is to be used as the platform for the experiments in this book. Please move to the next section if you currently have any distribution of Linux installed on your personal computer, it can be running on a virtual machine or alongside with Windows or macOS.</w:t>
-      </w:r>
-    </w:p>
-    <w:p>
-      <w:pPr>
-        <w:rPr>
-          <w:rFonts w:hint="eastAsia"/>
-        </w:rPr>
-      </w:pPr>
-      <w:r>
-        <w:rPr>
-          <w:sz w:val="28"/>
-          <w:szCs w:val="28"/>
-        </w:rPr>
-        <w:t>For these who do not currently have a Linux system in hand, or these who are even new to Linux system, Ubuntu desktop is recommended. Ubuntu is a free and open-source Linux distribution. It can be installed either on a virtual machine which is running on your current operating system or alongside with your current operating system. Please refer to appendix A for more information if you encounter some difficulties in installing Ubuntu desktop. It might take several hours if it’s your first time to install a system. Be patient and keep searching the answer whenever something confuses you.</w:t>
-      </w:r>
-    </w:p>
-    <w:p>
-      <w:pPr>
-        <w:pStyle w:val="Heading2"/>
-      </w:pPr>
-      <w:bookmarkStart w:id="4" w:name="_Toc5190865"/>
-      <w:bookmarkStart w:id="5" w:name="_Toc5167355"/>
-      <w:bookmarkStart w:id="6" w:name="_Toc5281088"/>
-      <w:r>
-        <w:t>Section 1 Write and Run a Short Program</w:t>
-      </w:r>
       <w:bookmarkEnd w:id="4"/>
-      <w:bookmarkEnd w:id="5"/>
       <w:r>
         <w:t xml:space="preserve">: </w:t>
       </w:r>
@@ -808,7 +762,7 @@
         </w:rPr>
         <w:t>first</w:t>
       </w:r>
-      <w:bookmarkEnd w:id="6"/>
+      <w:bookmarkEnd w:id="5"/>
     </w:p>
     <w:p>
       <w:pPr>
@@ -900,7 +854,7 @@
         <w:pStyle w:val="code"/>
         <w:spacing w:line="240" w:lineRule="auto"/>
         <w:rPr>
-          <w:rFonts w:eastAsia="Liberation Serif" w:cs="Liberation Serif" w:hint="eastAsia"/>
+          <w:rFonts w:eastAsia="Liberation Serif" w:cs="Liberation Serif"/>
         </w:rPr>
       </w:pPr>
       <w:r>
@@ -929,7 +883,7 @@
         <w:pStyle w:val="code"/>
         <w:spacing w:line="240" w:lineRule="auto"/>
         <w:rPr>
-          <w:rFonts w:eastAsia="Liberation Serif" w:cs="Liberation Serif" w:hint="eastAsia"/>
+          <w:rFonts w:eastAsia="Liberation Serif" w:cs="Liberation Serif"/>
         </w:rPr>
       </w:pPr>
       <w:r>
@@ -944,7 +898,7 @@
         <w:pStyle w:val="code"/>
         <w:spacing w:line="240" w:lineRule="auto"/>
         <w:rPr>
-          <w:rFonts w:eastAsia="Liberation Serif" w:cs="Liberation Serif" w:hint="eastAsia"/>
+          <w:rFonts w:eastAsia="Liberation Serif" w:cs="Liberation Serif"/>
         </w:rPr>
       </w:pPr>
       <w:r>
@@ -959,7 +913,7 @@
         <w:pStyle w:val="code"/>
         <w:spacing w:line="240" w:lineRule="auto"/>
         <w:rPr>
-          <w:rFonts w:eastAsia="Liberation Serif" w:cs="Liberation Serif" w:hint="eastAsia"/>
+          <w:rFonts w:eastAsia="Liberation Serif" w:cs="Liberation Serif"/>
         </w:rPr>
       </w:pPr>
       <w:r>
@@ -974,7 +928,7 @@
         <w:pStyle w:val="code"/>
         <w:spacing w:line="240" w:lineRule="auto"/>
         <w:rPr>
-          <w:rFonts w:eastAsia="Liberation Serif" w:cs="Liberation Serif" w:hint="eastAsia"/>
+          <w:rFonts w:eastAsia="Liberation Serif" w:cs="Liberation Serif"/>
         </w:rPr>
       </w:pPr>
       <w:r>
@@ -989,7 +943,7 @@
         <w:pStyle w:val="code"/>
         <w:spacing w:line="240" w:lineRule="auto"/>
         <w:rPr>
-          <w:rFonts w:eastAsia="Liberation Serif" w:cs="Liberation Serif" w:hint="eastAsia"/>
+          <w:rFonts w:eastAsia="Liberation Serif" w:cs="Liberation Serif"/>
         </w:rPr>
       </w:pPr>
       <w:r>
@@ -1004,7 +958,7 @@
         <w:pStyle w:val="code"/>
         <w:spacing w:line="240" w:lineRule="auto"/>
         <w:rPr>
-          <w:rFonts w:eastAsia="Liberation Serif" w:cs="Liberation Serif" w:hint="eastAsia"/>
+          <w:rFonts w:eastAsia="Liberation Serif" w:cs="Liberation Serif"/>
         </w:rPr>
       </w:pPr>
       <w:r>
@@ -1019,7 +973,7 @@
         <w:pStyle w:val="code"/>
         <w:spacing w:line="240" w:lineRule="auto"/>
         <w:rPr>
-          <w:rFonts w:eastAsia="Liberation Serif" w:cs="Liberation Serif" w:hint="eastAsia"/>
+          <w:rFonts w:eastAsia="Liberation Serif" w:cs="Liberation Serif"/>
         </w:rPr>
       </w:pPr>
       <w:r>
@@ -1034,7 +988,7 @@
         <w:pStyle w:val="code"/>
         <w:spacing w:line="240" w:lineRule="auto"/>
         <w:rPr>
-          <w:rFonts w:eastAsia="Liberation Serif" w:cs="Liberation Serif" w:hint="eastAsia"/>
+          <w:rFonts w:eastAsia="Liberation Serif" w:cs="Liberation Serif"/>
         </w:rPr>
       </w:pPr>
       <w:r>
@@ -1063,7 +1017,7 @@
         <w:pStyle w:val="code"/>
         <w:spacing w:line="240" w:lineRule="auto"/>
         <w:rPr>
-          <w:rFonts w:eastAsia="Liberation Serif" w:cs="Liberation Serif" w:hint="eastAsia"/>
+          <w:rFonts w:eastAsia="Liberation Serif" w:cs="Liberation Serif"/>
         </w:rPr>
       </w:pPr>
       <w:r>
@@ -1092,7 +1046,7 @@
         <w:pStyle w:val="code"/>
         <w:spacing w:line="240" w:lineRule="auto"/>
         <w:rPr>
-          <w:rFonts w:eastAsia="Liberation Serif" w:cs="Liberation Serif" w:hint="eastAsia"/>
+          <w:rFonts w:eastAsia="Liberation Serif" w:cs="Liberation Serif"/>
         </w:rPr>
       </w:pPr>
       <w:r>
@@ -1320,6 +1274,35 @@
       </w:r>
       <w:r>
         <w:rPr>
+          <w:sz w:val="28"/>
+          <w:szCs w:val="28"/>
+        </w:rPr>
+        <w:t xml:space="preserve">the following command </w:t>
+      </w:r>
+      <w:r>
+        <w:rPr>
+          <w:sz w:val="28"/>
+          <w:szCs w:val="28"/>
+        </w:rPr>
+        <w:t>and press Enter button</w:t>
+      </w:r>
+      <w:r>
+        <w:rPr>
+          <w:sz w:val="28"/>
+          <w:szCs w:val="28"/>
+        </w:rPr>
+        <w:t xml:space="preserve">: </w:t>
+      </w:r>
+    </w:p>
+    <w:p>
+      <w:pPr>
+        <w:ind w:left="720"/>
+        <w:rPr>
+          <w:rFonts w:hint="eastAsia"/>
+        </w:rPr>
+      </w:pPr>
+      <w:r>
+        <w:rPr>
           <w:b/>
           <w:sz w:val="28"/>
           <w:szCs w:val="28"/>
@@ -1356,13 +1339,6 @@
         <w:t>first.s</w:t>
       </w:r>
       <w:proofErr w:type="spellEnd"/>
-      <w:r>
-        <w:rPr>
-          <w:sz w:val="28"/>
-          <w:szCs w:val="28"/>
-        </w:rPr>
-        <w:t xml:space="preserve"> and press Enter button on your keyboard. </w:t>
-      </w:r>
     </w:p>
     <w:p>
       <w:pPr>
@@ -1396,8 +1372,60 @@
           <w:sz w:val="28"/>
           <w:szCs w:val="28"/>
         </w:rPr>
-        <w:t xml:space="preserve">. Input </w:t>
-      </w:r>
+        <w:t>. Input</w:t>
+      </w:r>
+      <w:r>
+        <w:rPr>
+          <w:sz w:val="28"/>
+          <w:szCs w:val="28"/>
+        </w:rPr>
+        <w:t xml:space="preserve"> or copy</w:t>
+      </w:r>
+      <w:r>
+        <w:rPr>
+          <w:sz w:val="28"/>
+          <w:szCs w:val="28"/>
+        </w:rPr>
+        <w:t xml:space="preserve"> the following command and press Enter </w:t>
+      </w:r>
+      <w:proofErr w:type="gramStart"/>
+      <w:r>
+        <w:rPr>
+          <w:sz w:val="28"/>
+          <w:szCs w:val="28"/>
+        </w:rPr>
+        <w:t>key</w:t>
+      </w:r>
+      <w:r>
+        <w:rPr>
+          <w:sz w:val="28"/>
+          <w:szCs w:val="28"/>
+        </w:rPr>
+        <w:t xml:space="preserve"> </w:t>
+      </w:r>
+      <w:r>
+        <w:rPr>
+          <w:sz w:val="28"/>
+          <w:szCs w:val="28"/>
+        </w:rPr>
+        <w:t>:</w:t>
+      </w:r>
+      <w:proofErr w:type="gramEnd"/>
+      <w:r>
+        <w:rPr>
+          <w:sz w:val="28"/>
+          <w:szCs w:val="28"/>
+        </w:rPr>
+        <w:t xml:space="preserve"> </w:t>
+      </w:r>
+    </w:p>
+    <w:p>
+      <w:pPr>
+        <w:ind w:left="720"/>
+        <w:rPr>
+          <w:rFonts w:hint="eastAsia"/>
+        </w:rPr>
+      </w:pPr>
       <w:proofErr w:type="spellStart"/>
       <w:r>
         <w:rPr>
@@ -1482,13 +1510,6 @@
       </w:r>
       <w:proofErr w:type="spellEnd"/>
       <w:proofErr w:type="gramEnd"/>
-      <w:r>
-        <w:rPr>
-          <w:sz w:val="28"/>
-          <w:szCs w:val="28"/>
-        </w:rPr>
-        <w:t xml:space="preserve"> and press Enter. </w:t>
-      </w:r>
     </w:p>
     <w:p>
       <w:pPr>
@@ -1559,6 +1580,42 @@
         </w:rPr>
         <w:t>.</w:t>
       </w:r>
+      <w:r>
+        <w:rPr>
+          <w:sz w:val="28"/>
+          <w:szCs w:val="28"/>
+        </w:rPr>
+        <w:t xml:space="preserve"> </w:t>
+      </w:r>
+      <w:r>
+        <w:rPr>
+          <w:sz w:val="28"/>
+          <w:szCs w:val="28"/>
+        </w:rPr>
+        <w:t>Input</w:t>
+      </w:r>
+      <w:r>
+        <w:rPr>
+          <w:sz w:val="28"/>
+          <w:szCs w:val="28"/>
+        </w:rPr>
+        <w:t xml:space="preserve"> </w:t>
+      </w:r>
+      <w:r>
+        <w:rPr>
+          <w:b/>
+          <w:sz w:val="28"/>
+          <w:szCs w:val="28"/>
+        </w:rPr>
+        <w:t>Y</w:t>
+      </w:r>
+      <w:r>
+        <w:rPr>
+          <w:sz w:val="28"/>
+          <w:szCs w:val="28"/>
+        </w:rPr>
+        <w:t xml:space="preserve"> and press Entre key when asked “Do you want to continue? [Y/n]”. </w:t>
+      </w:r>
     </w:p>
     <w:p>
       <w:pPr>
@@ -1577,6 +1634,21 @@
         </w:rPr>
         <w:t xml:space="preserve">Run your program. Input </w:t>
       </w:r>
+      <w:r>
+        <w:rPr>
+          <w:sz w:val="28"/>
+          <w:szCs w:val="28"/>
+        </w:rPr>
+        <w:t>or copy the following command and press Entre key:</w:t>
+      </w:r>
+    </w:p>
+    <w:p>
+      <w:pPr>
+        <w:ind w:left="720"/>
+        <w:rPr>
+          <w:rFonts w:hint="eastAsia"/>
+        </w:rPr>
+      </w:pPr>
       <w:proofErr w:type="spellStart"/>
       <w:r>
         <w:rPr>
@@ -1614,6 +1686,43 @@
       </w:r>
       <w:r>
         <w:rPr>
+          <w:rFonts w:hint="eastAsia"/>
+          <w:b/>
+          <w:sz w:val="28"/>
+          <w:szCs w:val="28"/>
+        </w:rPr>
+        <w:t>-</w:t>
+      </w:r>
+      <w:proofErr w:type="spellStart"/>
+      <w:r>
+        <w:rPr>
+          <w:rFonts w:hint="eastAsia"/>
+          <w:b/>
+          <w:sz w:val="28"/>
+          <w:szCs w:val="28"/>
+        </w:rPr>
+        <w:t>cpu</w:t>
+      </w:r>
+      <w:proofErr w:type="spellEnd"/>
+      <w:r>
+        <w:rPr>
+          <w:rFonts w:hint="eastAsia"/>
+          <w:b/>
+          <w:sz w:val="28"/>
+          <w:szCs w:val="28"/>
+        </w:rPr>
+        <w:t xml:space="preserve"> max</w:t>
+      </w:r>
+      <w:r>
+        <w:rPr>
+          <w:b/>
+          <w:sz w:val="28"/>
+          <w:szCs w:val="28"/>
+        </w:rPr>
+        <w:t xml:space="preserve"> </w:t>
+      </w:r>
+      <w:r>
+        <w:rPr>
           <w:b/>
           <w:sz w:val="28"/>
           <w:szCs w:val="28"/>
@@ -1621,7 +1730,6 @@
         <w:t>-drive format=</w:t>
       </w:r>
       <w:proofErr w:type="spellStart"/>
-      <w:proofErr w:type="gramStart"/>
       <w:r>
         <w:rPr>
           <w:b/>
@@ -1631,7 +1739,6 @@
         <w:t>raw,file</w:t>
       </w:r>
       <w:proofErr w:type="spellEnd"/>
-      <w:proofErr w:type="gramEnd"/>
       <w:r>
         <w:rPr>
           <w:b/>
@@ -1650,13 +1757,6 @@
         <w:t>first.img</w:t>
       </w:r>
       <w:proofErr w:type="spellEnd"/>
-      <w:r>
-        <w:rPr>
-          <w:sz w:val="28"/>
-          <w:szCs w:val="28"/>
-        </w:rPr>
-        <w:t xml:space="preserve"> and press Enter.</w:t>
-      </w:r>
     </w:p>
     <w:p>
       <w:pPr>
@@ -1765,9 +1865,9 @@
       <w:pPr>
         <w:pStyle w:val="Heading2"/>
       </w:pPr>
-      <w:bookmarkStart w:id="7" w:name="_Toc5190866"/>
-      <w:bookmarkStart w:id="8" w:name="_Toc5167356"/>
-      <w:bookmarkStart w:id="9" w:name="_Toc5281089"/>
+      <w:bookmarkStart w:id="6" w:name="_Toc5190866"/>
+      <w:bookmarkStart w:id="7" w:name="_Toc5167356"/>
+      <w:bookmarkStart w:id="8" w:name="_Toc5350072"/>
       <w:r>
         <w:t>Section 2 Concepts explanation: Terminal, Assembl</w:t>
       </w:r>
@@ -1780,12 +1880,12 @@
       <w:r>
         <w:t xml:space="preserve"> and </w:t>
       </w:r>
+      <w:bookmarkEnd w:id="6"/>
       <w:bookmarkEnd w:id="7"/>
+      <w:r>
+        <w:t>Emulator</w:t>
+      </w:r>
       <w:bookmarkEnd w:id="8"/>
-      <w:r>
-        <w:t>Emulator</w:t>
-      </w:r>
-      <w:bookmarkEnd w:id="9"/>
     </w:p>
     <w:p>
       <w:pPr>
@@ -1817,7 +1917,22 @@
           <w:sz w:val="28"/>
           <w:szCs w:val="28"/>
         </w:rPr>
-        <w:t xml:space="preserve">Familiar yourself with Ubuntu desktop environment. New to Linux? Give yourself a quarter to click each icon or button you can find in Ubuntu desktop to see what they are. Refer to the guide below or just search any topic you are interested in if necessary. </w:t>
+        <w:t xml:space="preserve">Familiar yourself with </w:t>
+      </w:r>
+      <w:r>
+        <w:rPr>
+          <w:b/>
+          <w:sz w:val="28"/>
+          <w:szCs w:val="28"/>
+        </w:rPr>
+        <w:t>Ubuntu desktop environment</w:t>
+      </w:r>
+      <w:r>
+        <w:rPr>
+          <w:sz w:val="28"/>
+          <w:szCs w:val="28"/>
+        </w:rPr>
+        <w:t xml:space="preserve">. New to Linux? Give yourself a quarter to click each icon or button you can find in Ubuntu desktop to see what they are. Refer to the guide below or just search any topic you are interested in if necessary. </w:t>
       </w:r>
     </w:p>
     <w:p>
@@ -1858,10 +1973,33 @@
       </w:pPr>
       <w:r>
         <w:rPr>
-          <w:sz w:val="28"/>
-          <w:szCs w:val="28"/>
-        </w:rPr>
-        <w:t xml:space="preserve">Terminal, command-line and shell. On Linux desktop, the Terminal is a program where command is used to interact with computer. Most people are familiar with GUI or graphical user interface. Instead of using mouse heavily to interact </w:t>
+          <w:b/>
+          <w:sz w:val="28"/>
+          <w:szCs w:val="28"/>
+        </w:rPr>
+        <w:t xml:space="preserve">Terminal, command-line </w:t>
+      </w:r>
+      <w:r>
+        <w:rPr>
+          <w:sz w:val="28"/>
+          <w:szCs w:val="28"/>
+        </w:rPr>
+        <w:t>and</w:t>
+      </w:r>
+      <w:r>
+        <w:rPr>
+          <w:b/>
+          <w:sz w:val="28"/>
+          <w:szCs w:val="28"/>
+        </w:rPr>
+        <w:t xml:space="preserve"> shell</w:t>
+      </w:r>
+      <w:r>
+        <w:rPr>
+          <w:sz w:val="28"/>
+          <w:szCs w:val="28"/>
+        </w:rPr>
+        <w:t xml:space="preserve">. On Linux desktop, the Terminal is a program where command is used to interact with computer. Most people are familiar with GUI or graphical user interface. Instead of using mouse heavily to interact </w:t>
       </w:r>
       <w:r>
         <w:rPr>
@@ -1884,7 +2022,17 @@
           <w:sz w:val="28"/>
           <w:szCs w:val="28"/>
         </w:rPr>
-        <w:t>The Linux Command Line</w:t>
+        <w:t xml:space="preserve">The Linux </w:t>
+      </w:r>
+      <w:r>
+        <w:rPr>
+          <w:b/>
+          <w:i/>
+          <w:sz w:val="28"/>
+          <w:szCs w:val="28"/>
+        </w:rPr>
+        <w:lastRenderedPageBreak/>
+        <w:t>Command Line</w:t>
       </w:r>
       <w:r>
         <w:rPr>
@@ -1945,7 +2093,6 @@
           <w:sz w:val="28"/>
           <w:szCs w:val="28"/>
         </w:rPr>
-        <w:lastRenderedPageBreak/>
         <w:t>Binutils</w:t>
       </w:r>
       <w:proofErr w:type="spellEnd"/>
@@ -2182,6 +2329,7 @@
       <w:proofErr w:type="spellStart"/>
       <w:r>
         <w:rPr>
+          <w:b/>
           <w:sz w:val="28"/>
           <w:szCs w:val="28"/>
         </w:rPr>
@@ -2190,10 +2338,18 @@
       <w:proofErr w:type="spellEnd"/>
       <w:r>
         <w:rPr>
-          <w:sz w:val="28"/>
-          <w:szCs w:val="28"/>
-        </w:rPr>
-        <w:t xml:space="preserve"> emulator.  QEMU is a generic and open source machine emulator and </w:t>
+          <w:b/>
+          <w:sz w:val="28"/>
+          <w:szCs w:val="28"/>
+        </w:rPr>
+        <w:t xml:space="preserve"> emulator</w:t>
+      </w:r>
+      <w:r>
+        <w:rPr>
+          <w:sz w:val="28"/>
+          <w:szCs w:val="28"/>
+        </w:rPr>
+        <w:t xml:space="preserve">.  QEMU is a generic and open source machine emulator and </w:t>
       </w:r>
       <w:proofErr w:type="spellStart"/>
       <w:r>
@@ -2216,18 +2372,15 @@
       <w:pPr>
         <w:pStyle w:val="Heading2"/>
       </w:pPr>
-      <w:bookmarkStart w:id="10" w:name="_Toc5281090"/>
+      <w:bookmarkStart w:id="9" w:name="_Toc5350073"/>
       <w:r>
         <w:t xml:space="preserve">Section 3 </w:t>
       </w:r>
       <w:r>
-        <w:t xml:space="preserve">What </w:t>
-      </w:r>
-      <w:r>
-        <w:t>did</w:t>
-      </w:r>
-      <w:r>
-        <w:t xml:space="preserve"> program </w:t>
+        <w:t>Programs</w:t>
+      </w:r>
+      <w:r>
+        <w:t xml:space="preserve"> explanation: </w:t>
       </w:r>
       <w:r>
         <w:rPr>
@@ -2281,19 +2434,8 @@
         </w:rPr>
         <w:t>qemu</w:t>
       </w:r>
+      <w:bookmarkEnd w:id="9"/>
       <w:proofErr w:type="spellEnd"/>
-      <w:r>
-        <w:rPr>
-          <w:rFonts w:ascii="Liberation Serif" w:eastAsia="SimSun" w:hAnsi="Liberation Serif"/>
-          <w:bCs/>
-          <w:szCs w:val="28"/>
-        </w:rPr>
-        <w:t xml:space="preserve"> </w:t>
-      </w:r>
-      <w:r>
-        <w:t>do</w:t>
-      </w:r>
-      <w:bookmarkEnd w:id="10"/>
     </w:p>
     <w:p>
       <w:pPr>
@@ -2801,7 +2943,15 @@
           <w:sz w:val="28"/>
           <w:szCs w:val="28"/>
         </w:rPr>
-        <w:t xml:space="preserve"> is short for superuser do, which is a program allows us to run programs with the security privileges of another user, by default the superuser. We use </w:t>
+        <w:t xml:space="preserve"> is short for superuser do, which is a program allows us to run programs with </w:t>
+      </w:r>
+      <w:r>
+        <w:rPr>
+          <w:sz w:val="28"/>
+          <w:szCs w:val="28"/>
+        </w:rPr>
+        <w:lastRenderedPageBreak/>
+        <w:t xml:space="preserve">the security privileges of another user, by default the superuser. We use </w:t>
       </w:r>
       <w:proofErr w:type="spellStart"/>
       <w:r>
@@ -2866,15 +3016,7 @@
           <w:sz w:val="28"/>
           <w:szCs w:val="28"/>
         </w:rPr>
-        <w:t xml:space="preserve">.  </w:t>
-      </w:r>
-      <w:r>
-        <w:rPr>
-          <w:sz w:val="28"/>
-          <w:szCs w:val="28"/>
-        </w:rPr>
-        <w:lastRenderedPageBreak/>
-        <w:t xml:space="preserve">Program </w:t>
+        <w:t xml:space="preserve">.  Program </w:t>
       </w:r>
       <w:r>
         <w:rPr>
@@ -2983,6 +3125,7 @@
           <w:numId w:val="6"/>
         </w:numPr>
         <w:rPr>
+          <w:rFonts w:hint="eastAsia"/>
           <w:sz w:val="28"/>
           <w:szCs w:val="28"/>
         </w:rPr>
@@ -3337,6 +3480,7 @@
           <w:numId w:val="6"/>
         </w:numPr>
         <w:rPr>
+          <w:rFonts w:hint="eastAsia"/>
           <w:sz w:val="28"/>
           <w:szCs w:val="28"/>
         </w:rPr>
@@ -3640,6 +3784,7 @@
           <w:numId w:val="6"/>
         </w:numPr>
         <w:rPr>
+          <w:rFonts w:hint="eastAsia"/>
           <w:sz w:val="28"/>
           <w:szCs w:val="28"/>
         </w:rPr>
@@ -4249,8 +4394,12 @@
           <w:numId w:val="6"/>
         </w:numPr>
         <w:rPr>
-          <w:sz w:val="28"/>
-          <w:szCs w:val="28"/>
+          <w:rStyle w:val="Hyperlink"/>
+          <w:rFonts w:hint="eastAsia"/>
+          <w:color w:val="auto"/>
+          <w:sz w:val="28"/>
+          <w:szCs w:val="28"/>
+          <w:u w:val="none"/>
         </w:rPr>
       </w:pPr>
       <w:r>
@@ -4295,7 +4444,53 @@
           <w:sz w:val="28"/>
           <w:szCs w:val="28"/>
         </w:rPr>
-        <w:t>64 -drive format=</w:t>
+        <w:t xml:space="preserve">64 </w:t>
+      </w:r>
+      <w:r>
+        <w:rPr>
+          <w:rFonts w:hint="eastAsia"/>
+          <w:b/>
+          <w:sz w:val="28"/>
+          <w:szCs w:val="28"/>
+        </w:rPr>
+        <w:t>-</w:t>
+      </w:r>
+      <w:proofErr w:type="spellStart"/>
+      <w:r>
+        <w:rPr>
+          <w:rFonts w:hint="eastAsia"/>
+          <w:b/>
+          <w:sz w:val="28"/>
+          <w:szCs w:val="28"/>
+        </w:rPr>
+        <w:t>cpu</w:t>
+      </w:r>
+      <w:proofErr w:type="spellEnd"/>
+      <w:r>
+        <w:rPr>
+          <w:rFonts w:hint="eastAsia"/>
+          <w:b/>
+          <w:sz w:val="28"/>
+          <w:szCs w:val="28"/>
+        </w:rPr>
+        <w:t xml:space="preserve"> max</w:t>
+      </w:r>
+      <w:r>
+        <w:rPr>
+          <w:b/>
+          <w:sz w:val="28"/>
+          <w:szCs w:val="28"/>
+        </w:rPr>
+        <w:t xml:space="preserve"> </w:t>
+      </w:r>
+      <w:r>
+        <w:rPr>
+          <w:rFonts w:hint="eastAsia"/>
+          <w:b/>
+          <w:sz w:val="28"/>
+          <w:szCs w:val="28"/>
+        </w:rPr>
+        <w:t>-drive format=</w:t>
       </w:r>
       <w:proofErr w:type="spellStart"/>
       <w:proofErr w:type="gramStart"/>
@@ -4388,10 +4583,54 @@
           <w:sz w:val="28"/>
           <w:szCs w:val="28"/>
         </w:rPr>
+        <w:t>-</w:t>
+      </w:r>
+      <w:proofErr w:type="spellStart"/>
+      <w:r>
+        <w:rPr>
+          <w:rFonts w:hint="eastAsia"/>
+          <w:b/>
+          <w:sz w:val="28"/>
+          <w:szCs w:val="28"/>
+        </w:rPr>
+        <w:t>cpu</w:t>
+      </w:r>
+      <w:proofErr w:type="spellEnd"/>
+      <w:r>
+        <w:rPr>
+          <w:rFonts w:hint="eastAsia"/>
+          <w:b/>
+          <w:sz w:val="28"/>
+          <w:szCs w:val="28"/>
+        </w:rPr>
+        <w:t xml:space="preserve"> max</w:t>
+      </w:r>
+      <w:r>
+        <w:rPr>
+          <w:sz w:val="28"/>
+          <w:szCs w:val="28"/>
+        </w:rPr>
+        <w:t xml:space="preserve"> is used to enables all features supported by the accelerator in the current host machine. </w:t>
+      </w:r>
+      <w:bookmarkStart w:id="10" w:name="_GoBack"/>
+      <w:bookmarkEnd w:id="10"/>
+      <w:r>
+        <w:rPr>
+          <w:sz w:val="28"/>
+          <w:szCs w:val="28"/>
+        </w:rPr>
+        <w:t xml:space="preserve">Option </w:t>
+      </w:r>
+      <w:r>
+        <w:rPr>
+          <w:rFonts w:hint="eastAsia"/>
+          <w:b/>
+          <w:sz w:val="28"/>
+          <w:szCs w:val="28"/>
+        </w:rPr>
         <w:t>-drive format=</w:t>
       </w:r>
       <w:proofErr w:type="spellStart"/>
-      <w:proofErr w:type="gramStart"/>
       <w:r>
         <w:rPr>
           <w:rFonts w:hint="eastAsia"/>
@@ -4402,7 +4641,6 @@
         <w:t>raw,file</w:t>
       </w:r>
       <w:proofErr w:type="spellEnd"/>
-      <w:proofErr w:type="gramEnd"/>
       <w:r>
         <w:rPr>
           <w:rFonts w:hint="eastAsia"/>
@@ -4517,6 +4755,7 @@
           <w:sz w:val="28"/>
           <w:szCs w:val="28"/>
         </w:rPr>
+        <w:lastRenderedPageBreak/>
         <w:t>Qemu</w:t>
       </w:r>
       <w:proofErr w:type="spellEnd"/>
@@ -4532,24 +4771,20 @@
           <w:sz w:val="28"/>
           <w:szCs w:val="28"/>
         </w:rPr>
-        <w:t>S</w:t>
-      </w:r>
-      <w:r>
-        <w:rPr>
-          <w:sz w:val="28"/>
-          <w:szCs w:val="28"/>
-        </w:rPr>
-        <w:t>pecif</w:t>
-      </w:r>
-      <w:r>
-        <w:rPr>
-          <w:sz w:val="28"/>
-          <w:szCs w:val="28"/>
-        </w:rPr>
-        <w:t>ying</w:t>
-      </w:r>
-      <w:r>
-        <w:rPr>
+        <w:t xml:space="preserve">Specifying </w:t>
+      </w:r>
+      <w:r>
+        <w:rPr>
+          <w:rFonts w:hint="eastAsia"/>
+          <w:b/>
+          <w:sz w:val="28"/>
+          <w:szCs w:val="28"/>
+        </w:rPr>
+        <w:t>format=raw</w:t>
+      </w:r>
+      <w:r>
+        <w:rPr>
+          <w:b/>
           <w:sz w:val="28"/>
           <w:szCs w:val="28"/>
         </w:rPr>
@@ -4557,16 +4792,65 @@
       </w:r>
       <w:r>
         <w:rPr>
-          <w:rFonts w:hint="eastAsia"/>
-          <w:b/>
-          <w:sz w:val="28"/>
-          <w:szCs w:val="28"/>
-        </w:rPr>
-        <w:t>format=raw</w:t>
-      </w:r>
-      <w:r>
-        <w:rPr>
-          <w:b/>
+          <w:sz w:val="28"/>
+          <w:szCs w:val="28"/>
+        </w:rPr>
+        <w:t xml:space="preserve">avoids </w:t>
+      </w:r>
+      <w:proofErr w:type="spellStart"/>
+      <w:r>
+        <w:rPr>
+          <w:sz w:val="28"/>
+          <w:szCs w:val="28"/>
+        </w:rPr>
+        <w:t>Qemu</w:t>
+      </w:r>
+      <w:proofErr w:type="spellEnd"/>
+      <w:r>
+        <w:rPr>
+          <w:sz w:val="28"/>
+          <w:szCs w:val="28"/>
+        </w:rPr>
+        <w:t xml:space="preserve"> detecting the format and believe it’s a trusted </w:t>
+      </w:r>
+      <w:proofErr w:type="spellStart"/>
+      <w:r>
+        <w:rPr>
+          <w:sz w:val="28"/>
+          <w:szCs w:val="28"/>
+        </w:rPr>
+        <w:t>fromat</w:t>
+      </w:r>
+      <w:proofErr w:type="spellEnd"/>
+      <w:r>
+        <w:rPr>
+          <w:sz w:val="28"/>
+          <w:szCs w:val="28"/>
+        </w:rPr>
+        <w:t xml:space="preserve">. </w:t>
+      </w:r>
+      <w:r>
+        <w:rPr>
+          <w:rFonts w:hint="eastAsia"/>
+          <w:b/>
+          <w:sz w:val="28"/>
+          <w:szCs w:val="28"/>
+        </w:rPr>
+        <w:t>file=</w:t>
+      </w:r>
+      <w:proofErr w:type="spellStart"/>
+      <w:r>
+        <w:rPr>
+          <w:rFonts w:hint="eastAsia"/>
+          <w:b/>
+          <w:sz w:val="28"/>
+          <w:szCs w:val="28"/>
+        </w:rPr>
+        <w:t>first.img</w:t>
+      </w:r>
+      <w:proofErr w:type="spellEnd"/>
+      <w:r>
+        <w:rPr>
           <w:sz w:val="28"/>
           <w:szCs w:val="28"/>
         </w:rPr>
@@ -4577,7 +4861,7 @@
           <w:sz w:val="28"/>
           <w:szCs w:val="28"/>
         </w:rPr>
-        <w:t xml:space="preserve">avoids </w:t>
+        <w:t xml:space="preserve">obviously tells </w:t>
       </w:r>
       <w:proofErr w:type="spellStart"/>
       <w:r>
@@ -4593,49 +4877,6 @@
           <w:sz w:val="28"/>
           <w:szCs w:val="28"/>
         </w:rPr>
-        <w:t xml:space="preserve"> detecting the format and believe it’s a trusted </w:t>
-      </w:r>
-      <w:proofErr w:type="spellStart"/>
-      <w:r>
-        <w:rPr>
-          <w:sz w:val="28"/>
-          <w:szCs w:val="28"/>
-        </w:rPr>
-        <w:t>fromat</w:t>
-      </w:r>
-      <w:proofErr w:type="spellEnd"/>
-      <w:r>
-        <w:rPr>
-          <w:sz w:val="28"/>
-          <w:szCs w:val="28"/>
-        </w:rPr>
-        <w:t xml:space="preserve">. </w:t>
-      </w:r>
-      <w:r>
-        <w:rPr>
-          <w:rFonts w:hint="eastAsia"/>
-          <w:b/>
-          <w:sz w:val="28"/>
-          <w:szCs w:val="28"/>
-        </w:rPr>
-        <w:t>file=</w:t>
-      </w:r>
-      <w:proofErr w:type="spellStart"/>
-      <w:r>
-        <w:rPr>
-          <w:rFonts w:hint="eastAsia"/>
-          <w:b/>
-          <w:sz w:val="28"/>
-          <w:szCs w:val="28"/>
-        </w:rPr>
-        <w:t>first.img</w:t>
-      </w:r>
-      <w:proofErr w:type="spellEnd"/>
-      <w:r>
-        <w:rPr>
-          <w:sz w:val="28"/>
-          <w:szCs w:val="28"/>
-        </w:rPr>
         <w:t xml:space="preserve"> </w:t>
       </w:r>
       <w:r>
@@ -4643,24 +4884,8 @@
           <w:sz w:val="28"/>
           <w:szCs w:val="28"/>
         </w:rPr>
-        <w:t>o</w:t>
-      </w:r>
-      <w:r>
-        <w:rPr>
-          <w:sz w:val="28"/>
-          <w:szCs w:val="28"/>
-        </w:rPr>
-        <w:t xml:space="preserve">bviously tells </w:t>
-      </w:r>
-      <w:proofErr w:type="spellStart"/>
-      <w:r>
-        <w:rPr>
-          <w:sz w:val="28"/>
-          <w:szCs w:val="28"/>
-        </w:rPr>
-        <w:t>Qemu</w:t>
-      </w:r>
-      <w:proofErr w:type="spellEnd"/>
+        <w:t>which file to be loaded into the hard disk.</w:t>
+      </w:r>
       <w:r>
         <w:rPr>
           <w:sz w:val="28"/>
@@ -4673,22 +4898,6 @@
           <w:sz w:val="28"/>
           <w:szCs w:val="28"/>
         </w:rPr>
-        <w:t>which file to be loaded into the hard disk.</w:t>
-      </w:r>
-      <w:bookmarkStart w:id="11" w:name="_GoBack"/>
-      <w:bookmarkEnd w:id="11"/>
-      <w:r>
-        <w:rPr>
-          <w:sz w:val="28"/>
-          <w:szCs w:val="28"/>
-        </w:rPr>
-        <w:t xml:space="preserve"> </w:t>
-      </w:r>
-      <w:r>
-        <w:rPr>
-          <w:sz w:val="28"/>
-          <w:szCs w:val="28"/>
-        </w:rPr>
         <w:t xml:space="preserve">You may have noticed </w:t>
       </w:r>
       <w:r>
@@ -4711,7 +4920,6 @@
           <w:sz w:val="28"/>
           <w:szCs w:val="28"/>
         </w:rPr>
-        <w:lastRenderedPageBreak/>
         <w:t>x86_64</w:t>
       </w:r>
       <w:r>
@@ -5030,6 +5238,20 @@
     </w:p>
     <w:p>
       <w:pPr>
+        <w:pStyle w:val="ListParagraph"/>
+        <w:numPr>
+          <w:ilvl w:val="0"/>
+          <w:numId w:val="6"/>
+        </w:numPr>
+        <w:rPr>
+          <w:rFonts w:hint="eastAsia"/>
+          <w:sz w:val="28"/>
+          <w:szCs w:val="28"/>
+        </w:rPr>
+      </w:pPr>
+    </w:p>
+    <w:p>
+      <w:pPr>
         <w:rPr>
           <w:rFonts w:hint="eastAsia"/>
         </w:rPr>
@@ -5039,11 +5261,11 @@
       <w:pPr>
         <w:pStyle w:val="Heading2"/>
       </w:pPr>
-      <w:bookmarkStart w:id="12" w:name="_Toc5281091"/>
+      <w:bookmarkStart w:id="11" w:name="_Toc5350074"/>
       <w:r>
         <w:t>Section 4 8086 Assembly Language</w:t>
       </w:r>
-      <w:bookmarkEnd w:id="12"/>
+      <w:bookmarkEnd w:id="11"/>
     </w:p>
     <w:p>
       <w:pPr>
@@ -5159,16 +5381,16 @@
       <w:pPr>
         <w:pStyle w:val="Heading2"/>
       </w:pPr>
-      <w:bookmarkStart w:id="13" w:name="_Toc5190867"/>
-      <w:bookmarkStart w:id="14" w:name="_Toc5167357"/>
-      <w:bookmarkStart w:id="15" w:name="_Toc5281092"/>
+      <w:bookmarkStart w:id="12" w:name="_Toc5190867"/>
+      <w:bookmarkStart w:id="13" w:name="_Toc5167357"/>
+      <w:bookmarkStart w:id="14" w:name="_Toc5350075"/>
       <w:r>
         <w:lastRenderedPageBreak/>
         <w:t>Appendix A Installing Ubuntu Desktop</w:t>
       </w:r>
+      <w:bookmarkEnd w:id="12"/>
       <w:bookmarkEnd w:id="13"/>
       <w:bookmarkEnd w:id="14"/>
-      <w:bookmarkEnd w:id="15"/>
     </w:p>
     <w:p>
       <w:pPr>
@@ -5246,18 +5468,18 @@
       <w:pPr>
         <w:pStyle w:val="Heading2"/>
       </w:pPr>
-      <w:bookmarkStart w:id="16" w:name="_Toc5190868"/>
-      <w:bookmarkStart w:id="17" w:name="_Toc5167358"/>
-      <w:bookmarkStart w:id="18" w:name="_Toc5281093"/>
+      <w:bookmarkStart w:id="15" w:name="_Toc5190868"/>
+      <w:bookmarkStart w:id="16" w:name="_Toc5167358"/>
+      <w:bookmarkStart w:id="17" w:name="_Toc5350076"/>
       <w:r>
         <w:t>Reference</w:t>
       </w:r>
+      <w:bookmarkEnd w:id="15"/>
       <w:bookmarkEnd w:id="16"/>
+      <w:r>
+        <w:t>s</w:t>
+      </w:r>
       <w:bookmarkEnd w:id="17"/>
-      <w:r>
-        <w:t>s</w:t>
-      </w:r>
-      <w:bookmarkEnd w:id="18"/>
       <w:r>
         <w:t xml:space="preserve"> </w:t>
       </w:r>
@@ -5435,19 +5657,13 @@
     </w:p>
     <w:p>
       <w:pPr>
-        <w:rPr>
-          <w:rFonts w:hint="eastAsia"/>
-          <w:sz w:val="28"/>
-          <w:szCs w:val="28"/>
-        </w:rPr>
-      </w:pPr>
-      <w:r>
-        <w:rPr>
-          <w:sz w:val="28"/>
-          <w:szCs w:val="28"/>
-        </w:rPr>
+        <w:pStyle w:val="Heading2"/>
+      </w:pPr>
+      <w:bookmarkStart w:id="18" w:name="_Toc5350077"/>
+      <w:r>
         <w:t>Resources</w:t>
       </w:r>
+      <w:bookmarkEnd w:id="18"/>
     </w:p>
     <w:p>
       <w:pPr>
@@ -5488,7 +5704,10 @@
           <w:numId w:val="2"/>
         </w:numPr>
         <w:rPr>
-          <w:rFonts w:hint="eastAsia"/>
+          <w:rStyle w:val="InternetLink"/>
+          <w:rFonts w:hint="eastAsia"/>
+          <w:color w:val="auto"/>
+          <w:u w:val="none"/>
         </w:rPr>
       </w:pPr>
       <w:hyperlink r:id="rId20">
@@ -5504,6 +5723,29 @@
     </w:p>
     <w:p>
       <w:pPr>
+        <w:pStyle w:val="ListParagraph"/>
+        <w:numPr>
+          <w:ilvl w:val="1"/>
+          <w:numId w:val="2"/>
+        </w:numPr>
+        <w:rPr>
+          <w:rFonts w:hint="eastAsia"/>
+        </w:rPr>
+      </w:pPr>
+      <w:hyperlink r:id="rId21" w:history="1">
+        <w:r>
+          <w:rPr>
+            <w:rStyle w:val="Hyperlink"/>
+            <w:rFonts w:hint="eastAsia"/>
+            <w:sz w:val="28"/>
+            <w:szCs w:val="28"/>
+          </w:rPr>
+          <w:t>https://en.wikipedia.org/wiki/X86</w:t>
+        </w:r>
+      </w:hyperlink>
+    </w:p>
+    <w:p>
+      <w:pPr>
         <w:rPr>
           <w:rFonts w:hint="eastAsia"/>
           <w:sz w:val="28"/>
@@ -5598,7 +5840,7 @@
           <w:szCs w:val="28"/>
         </w:rPr>
       </w:pPr>
-      <w:hyperlink r:id="rId21">
+      <w:hyperlink r:id="rId22">
         <w:r>
           <w:rPr>
             <w:rStyle w:val="InternetLink"/>
@@ -5613,7 +5855,7 @@
           <w:rFonts w:hint="eastAsia"/>
         </w:rPr>
       </w:pPr>
-      <w:hyperlink r:id="rId22">
+      <w:hyperlink r:id="rId23">
         <w:r>
           <w:rPr>
             <w:rStyle w:val="InternetLink"/>
@@ -5632,7 +5874,7 @@
           <w:szCs w:val="28"/>
         </w:rPr>
       </w:pPr>
-      <w:hyperlink r:id="rId23">
+      <w:hyperlink r:id="rId24">
         <w:r>
           <w:rPr>
             <w:rStyle w:val="InternetLink"/>
@@ -5656,7 +5898,7 @@
           <w:rFonts w:hint="eastAsia"/>
         </w:rPr>
       </w:pPr>
-      <w:hyperlink r:id="rId24">
+      <w:hyperlink r:id="rId25">
         <w:r>
           <w:rPr>
             <w:rStyle w:val="InternetLink"/>
@@ -7455,7 +7697,7 @@
 </file>
 
 <file path=customXml/itemProps1.xml><?xml version="1.0" encoding="utf-8"?>
-<ds:datastoreItem xmlns:ds="http://schemas.openxmlformats.org/officeDocument/2006/customXml" ds:itemID="{556D31DF-45E0-4CA7-A47E-039D00470BFC}">
+<ds:datastoreItem xmlns:ds="http://schemas.openxmlformats.org/officeDocument/2006/customXml" ds:itemID="{9399E0A4-AF96-4E90-BA0C-89A5545F7B9C}">
   <ds:schemaRefs>
     <ds:schemaRef ds:uri="http://schemas.openxmlformats.org/officeDocument/2006/bibliography"/>
   </ds:schemaRefs>

</xml_diff>

<commit_message>
Von neumann model explaining
</commit_message>
<xml_diff>
--- a/exploring.docx
+++ b/exploring.docx
@@ -164,6 +164,23 @@
         <w:r>
           <w:rPr>
             <w:webHidden/>
+            <w:rStyle w:val="IndexLink"/>
+            <w:vanish w:val="false"/>
+          </w:rPr>
+          <w:t xml:space="preserve">Section 2 </w:t>
+        </w:r>
+        <w:bookmarkStart w:id="0" w:name="__DdeLink__450_3704030962"/>
+        <w:r>
+          <w:rPr>
+            <w:rStyle w:val="IndexLink"/>
+            <w:vanish w:val="false"/>
+          </w:rPr>
+          <w:t>Concepts explanation:</w:t>
+        </w:r>
+        <w:bookmarkEnd w:id="0"/>
+        <w:r>
+          <w:rPr>
+            <w:webHidden/>
           </w:rPr>
           <w:fldChar w:fldCharType="begin"/>
         </w:r>
@@ -181,11 +198,10 @@
         </w:r>
         <w:r>
           <w:rPr>
-            <w:webHidden/>
             <w:rStyle w:val="IndexLink"/>
             <w:vanish w:val="false"/>
           </w:rPr>
-          <w:t>Section 2 Concepts explanation: Terminal, Assembler, Linker and Emulator</w:t>
+          <w:t xml:space="preserve"> Terminal, Assembler, Linker and Emulator</w:t>
           <w:tab/>
           <w:t>3</w:t>
         </w:r>
@@ -542,16 +558,16 @@
         <w:pStyle w:val="Heading2"/>
         <w:rPr/>
       </w:pPr>
-      <w:bookmarkStart w:id="0" w:name="_Toc5167354"/>
-      <w:bookmarkStart w:id="1" w:name="_Toc5190864"/>
-      <w:bookmarkStart w:id="2" w:name="_Toc5350070"/>
+      <w:bookmarkStart w:id="1" w:name="_Toc5167354"/>
+      <w:bookmarkStart w:id="2" w:name="_Toc5190864"/>
+      <w:bookmarkStart w:id="3" w:name="_Toc5350070"/>
       <w:r>
         <w:rPr/>
         <w:t>Section 0 Install a Linux Desktop on Your PC</w:t>
       </w:r>
-      <w:bookmarkEnd w:id="0"/>
       <w:bookmarkEnd w:id="1"/>
       <w:bookmarkEnd w:id="2"/>
+      <w:bookmarkEnd w:id="3"/>
     </w:p>
     <w:p>
       <w:pPr>
@@ -584,15 +600,15 @@
         <w:pStyle w:val="Heading2"/>
         <w:rPr/>
       </w:pPr>
-      <w:bookmarkStart w:id="3" w:name="_Toc5350071"/>
-      <w:bookmarkStart w:id="4" w:name="_Toc5190865"/>
-      <w:bookmarkStart w:id="5" w:name="_Toc5167355"/>
+      <w:bookmarkStart w:id="4" w:name="_Toc5350071"/>
+      <w:bookmarkStart w:id="5" w:name="_Toc5190865"/>
+      <w:bookmarkStart w:id="6" w:name="_Toc5167355"/>
       <w:r>
         <w:rPr/>
         <w:t>Section 1 Write and Run a Short Program</w:t>
       </w:r>
-      <w:bookmarkEnd w:id="4"/>
       <w:bookmarkEnd w:id="5"/>
+      <w:bookmarkEnd w:id="6"/>
       <w:r>
         <w:rPr/>
         <w:t xml:space="preserve">: </w:t>
@@ -604,7 +620,7 @@
         </w:rPr>
         <w:t>first</w:t>
       </w:r>
-      <w:bookmarkEnd w:id="3"/>
+      <w:bookmarkEnd w:id="4"/>
     </w:p>
     <w:p>
       <w:pPr>
@@ -1309,20 +1325,20 @@
         <w:pStyle w:val="Heading2"/>
         <w:rPr/>
       </w:pPr>
-      <w:bookmarkStart w:id="6" w:name="_Toc5350072"/>
-      <w:bookmarkStart w:id="7" w:name="_Toc5190866"/>
-      <w:bookmarkStart w:id="8" w:name="_Toc5167356"/>
+      <w:bookmarkStart w:id="7" w:name="_Toc5350072"/>
+      <w:bookmarkStart w:id="8" w:name="_Toc5190866"/>
+      <w:bookmarkStart w:id="9" w:name="_Toc5167356"/>
       <w:r>
         <w:rPr/>
         <w:t xml:space="preserve">Section 2 Concepts explanation: Terminal, Assembler, Linker and </w:t>
       </w:r>
+      <w:bookmarkEnd w:id="8"/>
+      <w:bookmarkEnd w:id="9"/>
+      <w:r>
+        <w:rPr/>
+        <w:t>Emulator</w:t>
+      </w:r>
       <w:bookmarkEnd w:id="7"/>
-      <w:bookmarkEnd w:id="8"/>
-      <w:r>
-        <w:rPr/>
-        <w:t>Emulator</w:t>
-      </w:r>
-      <w:bookmarkEnd w:id="6"/>
     </w:p>
     <w:p>
       <w:pPr>
@@ -1670,7 +1686,7 @@
         <w:pStyle w:val="Heading2"/>
         <w:rPr/>
       </w:pPr>
-      <w:bookmarkStart w:id="9" w:name="_Toc5350073"/>
+      <w:bookmarkStart w:id="10" w:name="_Toc5350073"/>
       <w:r>
         <w:rPr/>
         <w:t xml:space="preserve">Section 3 Programs explanation: </w:t>
@@ -1719,7 +1735,7 @@
         </w:rPr>
         <w:t>qemu</w:t>
       </w:r>
-      <w:bookmarkEnd w:id="9"/>
+      <w:bookmarkEnd w:id="10"/>
     </w:p>
     <w:p>
       <w:pPr>
@@ -2578,8 +2594,8 @@
         </w:rPr>
         <w:t xml:space="preserve"> is used to enables all features supported by the accelerator in the current host machine. </w:t>
       </w:r>
-      <w:bookmarkStart w:id="10" w:name="_GoBack"/>
-      <w:bookmarkEnd w:id="10"/>
+      <w:bookmarkStart w:id="11" w:name="_GoBack"/>
+      <w:bookmarkEnd w:id="11"/>
       <w:r>
         <w:rPr>
           <w:sz w:val="28"/>
@@ -2789,12 +2805,1507 @@
         <w:pStyle w:val="Heading2"/>
         <w:rPr/>
       </w:pPr>
-      <w:bookmarkStart w:id="11" w:name="_Toc5350074"/>
+      <w:bookmarkStart w:id="12" w:name="_Toc5350074"/>
       <w:r>
         <w:rPr/>
         <w:t xml:space="preserve">Section 4 </w:t>
       </w:r>
-      <w:bookmarkEnd w:id="11"/>
+      <w:hyperlink w:anchor="_Toc5350072">
+        <w:bookmarkEnd w:id="12"/>
+        <w:r>
+          <w:rPr>
+            <w:rStyle w:val="IndexLink"/>
+            <w:vanish w:val="false"/>
+          </w:rPr>
+          <w:t>Concepts explanation:</w:t>
+        </w:r>
+      </w:hyperlink>
+      <w:r>
+        <w:rPr>
+          <w:vanish w:val="false"/>
+        </w:rPr>
+        <w:t xml:space="preserve"> </w:t>
+      </w:r>
+      <w:r>
+        <w:rPr>
+          <w:vanish w:val="false"/>
+        </w:rPr>
+        <w:t>Von neumann architecture, Bit, Byte, BIOS</w:t>
+      </w:r>
+    </w:p>
+    <w:p>
+      <w:pPr>
+        <w:pStyle w:val="Normal"/>
+        <w:rPr/>
+      </w:pPr>
+      <w:r>
+        <w:rPr>
+          <w:vanish w:val="false"/>
+        </w:rPr>
+        <w:t xml:space="preserve">Before we explain the code in the source file first.s line by line, a couple of concepts need to be introducecd.  </w:t>
+      </w:r>
+    </w:p>
+    <w:p>
+      <w:pPr>
+        <w:pStyle w:val="Normal"/>
+        <w:numPr>
+          <w:ilvl w:val="0"/>
+          <w:numId w:val="6"/>
+        </w:numPr>
+        <w:rPr/>
+      </w:pPr>
+      <w:r>
+        <w:rPr>
+          <w:vanish w:val="false"/>
+        </w:rPr>
+        <w:t>Von neumann architecture</w:t>
+      </w:r>
+    </w:p>
+    <w:p>
+      <w:pPr>
+        <w:pStyle w:val="Normal"/>
+        <w:numPr>
+          <w:ilvl w:val="0"/>
+          <w:numId w:val="0"/>
+        </w:numPr>
+        <w:ind w:left="720" w:hanging="0"/>
+        <w:rPr/>
+      </w:pPr>
+      <w:r>
+        <w:rPr>
+          <w:vanish w:val="false"/>
+        </w:rPr>
+        <w:t>In 1945, a mathematician and physicist John von Neumann and some other people wrote a report which describles adesign architecture for an electronic digital computer with these components:</w:t>
+      </w:r>
+    </w:p>
+    <w:p>
+      <w:pPr>
+        <w:pStyle w:val="Normal"/>
+        <w:numPr>
+          <w:ilvl w:val="1"/>
+          <w:numId w:val="6"/>
+        </w:numPr>
+        <w:rPr/>
+      </w:pPr>
+      <w:r>
+        <w:rPr>
+          <w:vanish w:val="false"/>
+        </w:rPr>
+        <w:t>A processing unit that contains an arithmetic unit and processor registers</w:t>
+      </w:r>
+    </w:p>
+    <w:p>
+      <w:pPr>
+        <w:pStyle w:val="Normal"/>
+        <w:numPr>
+          <w:ilvl w:val="1"/>
+          <w:numId w:val="6"/>
+        </w:numPr>
+        <w:rPr/>
+      </w:pPr>
+      <w:r>
+        <w:rPr>
+          <w:vanish w:val="false"/>
+        </w:rPr>
+        <w:t>A control unit that contains an instruction register and program counter</w:t>
+      </w:r>
+    </w:p>
+    <w:p>
+      <w:pPr>
+        <w:pStyle w:val="Normal"/>
+        <w:numPr>
+          <w:ilvl w:val="1"/>
+          <w:numId w:val="6"/>
+        </w:numPr>
+        <w:rPr/>
+      </w:pPr>
+      <w:r>
+        <w:rPr>
+          <w:vanish w:val="false"/>
+        </w:rPr>
+        <w:t>Memory that stores data and instructions</w:t>
+      </w:r>
+    </w:p>
+    <w:p>
+      <w:pPr>
+        <w:pStyle w:val="Normal"/>
+        <w:numPr>
+          <w:ilvl w:val="1"/>
+          <w:numId w:val="6"/>
+        </w:numPr>
+        <w:rPr/>
+      </w:pPr>
+      <w:r>
+        <w:rPr>
+          <w:vanish w:val="false"/>
+        </w:rPr>
+        <w:t>External mass storage</w:t>
+      </w:r>
+    </w:p>
+    <w:p>
+      <w:pPr>
+        <w:pStyle w:val="Normal"/>
+        <w:numPr>
+          <w:ilvl w:val="1"/>
+          <w:numId w:val="6"/>
+        </w:numPr>
+        <w:rPr/>
+      </w:pPr>
+      <w:r>
+        <w:rPr>
+          <w:vanish w:val="false"/>
+        </w:rPr>
+        <w:t>Input and output meachanisms[5]</w:t>
+      </w:r>
+    </w:p>
+    <w:p>
+      <w:pPr>
+        <w:pStyle w:val="Normal"/>
+        <w:numPr>
+          <w:ilvl w:val="0"/>
+          <w:numId w:val="0"/>
+        </w:numPr>
+        <w:ind w:left="720" w:hanging="0"/>
+        <w:rPr/>
+      </w:pPr>
+      <w:r>
+        <w:rPr>
+          <w:vanish w:val="false"/>
+        </w:rPr>
+        <w:t xml:space="preserve">Item iii correspondences to the disk or USB flash memory. The traditional hard disk which is an electromechanical device that uses magnetic stroage to store and retrieve digitial information using one or more rigid rapidly rotating disks. This kind of disk has been serviced the computer industry for more than half century. Since 1990s, a new kind of storage device that uses integrated circuit assemblies to store data appears. It is called solid-state drive or SSD or sometimes solid-state disk although they do not have physcical disks. SSD is much faster and expensive than the HDD for hard disk drive. Luckily we do not need to understand too much of their working principles. All we need to know both of them can store data persistantly even with power off. No matter what kind of information it is, the existing form on the disk is always a series of two kind of status. We use ‘0’ and ‘1’ to indicate these two kind of status. So the information in a disk or USB drive or DVD disc is just a series of ‘0’s and ‘1’s. Can the ‘0’s and ‘1’s represent all kinds of information like music, movie, cartoons, texts and all kind of pictures? </w:t>
+      </w:r>
+    </w:p>
+    <w:p>
+      <w:pPr>
+        <w:pStyle w:val="Normal"/>
+        <w:numPr>
+          <w:ilvl w:val="0"/>
+          <w:numId w:val="0"/>
+        </w:numPr>
+        <w:ind w:left="720" w:hanging="0"/>
+        <w:rPr>
+          <w:color w:val="CE181E"/>
+        </w:rPr>
+      </w:pPr>
+      <w:r>
+        <w:rPr>
+          <w:vanish w:val="false"/>
+          <w:color w:val="CE181E"/>
+        </w:rPr>
+        <w:t>The cpu and memory and I/O equipment</w:t>
+      </w:r>
+    </w:p>
+    <w:p>
+      <w:pPr>
+        <w:pStyle w:val="Normal"/>
+        <w:numPr>
+          <w:ilvl w:val="0"/>
+          <w:numId w:val="6"/>
+        </w:numPr>
+        <w:rPr/>
+      </w:pPr>
+      <w:r>
+        <w:rPr>
+          <w:vanish w:val="false"/>
+        </w:rPr>
+        <w:t>Now it’a g</w:t>
+      </w:r>
+      <w:r>
+        <w:rPr>
+          <w:rFonts w:eastAsia="SimSun" w:cs="Mangal"/>
+          <w:vanish w:val="false"/>
+          <w:color w:val="auto"/>
+          <w:kern w:val="2"/>
+          <w:sz w:val="24"/>
+          <w:szCs w:val="24"/>
+          <w:lang w:val="en-US" w:eastAsia="zh-CN" w:bidi="hi-IN"/>
+        </w:rPr>
+        <w:t>reat time to introduce the concept of bit. We already know that the unit  information strored on a disk is either ‘1’ or ‘0’, logically we can imagine the data inside of a disk a combination of ‘0’s or ‘1’s. We call each of these smallest information unit a bit. The x86-64 architecture names a set of different data stroage sizes as follows:</w:t>
+      </w:r>
+    </w:p>
+    <w:tbl>
+      <w:tblPr>
+        <w:tblW w:w="5756" w:type="dxa"/>
+        <w:jc w:val="left"/>
+        <w:tblInd w:w="791" w:type="dxa"/>
+        <w:tblBorders>
+          <w:top w:val="single" w:sz="2" w:space="0" w:color="000000"/>
+          <w:left w:val="single" w:sz="2" w:space="0" w:color="000000"/>
+          <w:bottom w:val="single" w:sz="2" w:space="0" w:color="000000"/>
+          <w:insideH w:val="single" w:sz="2" w:space="0" w:color="000000"/>
+        </w:tblBorders>
+        <w:tblCellMar>
+          <w:top w:w="55" w:type="dxa"/>
+          <w:left w:w="54" w:type="dxa"/>
+          <w:bottom w:w="55" w:type="dxa"/>
+          <w:right w:w="55" w:type="dxa"/>
+        </w:tblCellMar>
+      </w:tblPr>
+      <w:tblGrid>
+        <w:gridCol w:w="2072"/>
+        <w:gridCol w:w="1706"/>
+        <w:gridCol w:w="1978"/>
+      </w:tblGrid>
+      <w:tr>
+        <w:trPr/>
+        <w:tc>
+          <w:tcPr>
+            <w:tcW w:w="2072" w:type="dxa"/>
+            <w:tcBorders>
+              <w:top w:val="single" w:sz="2" w:space="0" w:color="000000"/>
+              <w:left w:val="single" w:sz="2" w:space="0" w:color="000000"/>
+              <w:bottom w:val="single" w:sz="2" w:space="0" w:color="000000"/>
+              <w:insideH w:val="single" w:sz="2" w:space="0" w:color="000000"/>
+            </w:tcBorders>
+            <w:shd w:fill="auto" w:val="clear"/>
+          </w:tcPr>
+          <w:p>
+            <w:pPr>
+              <w:pStyle w:val="TableContents"/>
+              <w:jc w:val="right"/>
+              <w:rPr>
+                <w:rFonts w:ascii="Liberation Serif" w:hAnsi="Liberation Serif" w:eastAsia="SimSun" w:cs="Mangal"/>
+                <w:vanish w:val="false"/>
+                <w:color w:val="auto"/>
+                <w:kern w:val="2"/>
+                <w:sz w:val="24"/>
+                <w:szCs w:val="24"/>
+                <w:lang w:val="en-US" w:eastAsia="zh-CN" w:bidi="hi-IN"/>
+              </w:rPr>
+            </w:pPr>
+            <w:r>
+              <w:rPr>
+                <w:rFonts w:eastAsia="SimSun" w:cs="Mangal"/>
+                <w:vanish w:val="false"/>
+                <w:color w:val="auto"/>
+                <w:kern w:val="2"/>
+                <w:sz w:val="24"/>
+                <w:szCs w:val="24"/>
+                <w:lang w:val="en-US" w:eastAsia="zh-CN" w:bidi="hi-IN"/>
+              </w:rPr>
+              <w:t>Storage</w:t>
+            </w:r>
+          </w:p>
+        </w:tc>
+        <w:tc>
+          <w:tcPr>
+            <w:tcW w:w="1706" w:type="dxa"/>
+            <w:tcBorders>
+              <w:top w:val="single" w:sz="2" w:space="0" w:color="000000"/>
+              <w:left w:val="single" w:sz="2" w:space="0" w:color="000000"/>
+              <w:bottom w:val="single" w:sz="2" w:space="0" w:color="000000"/>
+              <w:insideH w:val="single" w:sz="2" w:space="0" w:color="000000"/>
+            </w:tcBorders>
+            <w:shd w:fill="auto" w:val="clear"/>
+          </w:tcPr>
+          <w:p>
+            <w:pPr>
+              <w:pStyle w:val="TableContents"/>
+              <w:jc w:val="right"/>
+              <w:rPr>
+                <w:rFonts w:ascii="Liberation Serif" w:hAnsi="Liberation Serif" w:eastAsia="SimSun" w:cs="Mangal"/>
+                <w:vanish w:val="false"/>
+                <w:color w:val="auto"/>
+                <w:kern w:val="2"/>
+                <w:sz w:val="24"/>
+                <w:szCs w:val="24"/>
+                <w:lang w:val="en-US" w:eastAsia="zh-CN" w:bidi="hi-IN"/>
+              </w:rPr>
+            </w:pPr>
+            <w:r>
+              <w:rPr>
+                <w:rFonts w:eastAsia="SimSun" w:cs="Mangal"/>
+                <w:vanish w:val="false"/>
+                <w:color w:val="auto"/>
+                <w:kern w:val="2"/>
+                <w:sz w:val="24"/>
+                <w:szCs w:val="24"/>
+                <w:lang w:val="en-US" w:eastAsia="zh-CN" w:bidi="hi-IN"/>
+              </w:rPr>
+              <w:t>Size (bits)</w:t>
+            </w:r>
+          </w:p>
+        </w:tc>
+        <w:tc>
+          <w:tcPr>
+            <w:tcW w:w="1978" w:type="dxa"/>
+            <w:tcBorders>
+              <w:top w:val="single" w:sz="2" w:space="0" w:color="000000"/>
+              <w:left w:val="single" w:sz="2" w:space="0" w:color="000000"/>
+              <w:bottom w:val="single" w:sz="2" w:space="0" w:color="000000"/>
+              <w:right w:val="single" w:sz="2" w:space="0" w:color="000000"/>
+              <w:insideH w:val="single" w:sz="2" w:space="0" w:color="000000"/>
+              <w:insideV w:val="single" w:sz="2" w:space="0" w:color="000000"/>
+            </w:tcBorders>
+            <w:shd w:fill="auto" w:val="clear"/>
+          </w:tcPr>
+          <w:p>
+            <w:pPr>
+              <w:pStyle w:val="TableContents"/>
+              <w:jc w:val="right"/>
+              <w:rPr>
+                <w:rFonts w:ascii="Liberation Serif" w:hAnsi="Liberation Serif" w:eastAsia="SimSun" w:cs="Mangal"/>
+                <w:vanish w:val="false"/>
+                <w:color w:val="auto"/>
+                <w:kern w:val="2"/>
+                <w:sz w:val="24"/>
+                <w:szCs w:val="24"/>
+                <w:lang w:val="en-US" w:eastAsia="zh-CN" w:bidi="hi-IN"/>
+              </w:rPr>
+            </w:pPr>
+            <w:r>
+              <w:rPr>
+                <w:rFonts w:eastAsia="SimSun" w:cs="Mangal"/>
+                <w:vanish w:val="false"/>
+                <w:color w:val="auto"/>
+                <w:kern w:val="2"/>
+                <w:sz w:val="24"/>
+                <w:szCs w:val="24"/>
+                <w:lang w:val="en-US" w:eastAsia="zh-CN" w:bidi="hi-IN"/>
+              </w:rPr>
+              <w:t>Size (bytes)</w:t>
+            </w:r>
+          </w:p>
+        </w:tc>
+      </w:tr>
+      <w:tr>
+        <w:trPr/>
+        <w:tc>
+          <w:tcPr>
+            <w:tcW w:w="2072" w:type="dxa"/>
+            <w:tcBorders>
+              <w:left w:val="single" w:sz="2" w:space="0" w:color="000000"/>
+              <w:bottom w:val="single" w:sz="2" w:space="0" w:color="000000"/>
+              <w:insideH w:val="single" w:sz="2" w:space="0" w:color="000000"/>
+            </w:tcBorders>
+            <w:shd w:fill="auto" w:val="clear"/>
+          </w:tcPr>
+          <w:p>
+            <w:pPr>
+              <w:pStyle w:val="TableContents"/>
+              <w:jc w:val="right"/>
+              <w:rPr>
+                <w:rFonts w:ascii="Liberation Serif" w:hAnsi="Liberation Serif" w:eastAsia="SimSun" w:cs="Mangal"/>
+                <w:vanish w:val="false"/>
+                <w:color w:val="auto"/>
+                <w:kern w:val="2"/>
+                <w:sz w:val="24"/>
+                <w:szCs w:val="24"/>
+                <w:lang w:val="en-US" w:eastAsia="zh-CN" w:bidi="hi-IN"/>
+              </w:rPr>
+            </w:pPr>
+            <w:r>
+              <w:rPr>
+                <w:rFonts w:eastAsia="SimSun" w:cs="Mangal"/>
+                <w:vanish w:val="false"/>
+                <w:color w:val="auto"/>
+                <w:kern w:val="2"/>
+                <w:sz w:val="24"/>
+                <w:szCs w:val="24"/>
+                <w:lang w:val="en-US" w:eastAsia="zh-CN" w:bidi="hi-IN"/>
+              </w:rPr>
+              <w:t>Byte</w:t>
+            </w:r>
+          </w:p>
+        </w:tc>
+        <w:tc>
+          <w:tcPr>
+            <w:tcW w:w="1706" w:type="dxa"/>
+            <w:tcBorders>
+              <w:left w:val="single" w:sz="2" w:space="0" w:color="000000"/>
+              <w:bottom w:val="single" w:sz="2" w:space="0" w:color="000000"/>
+              <w:insideH w:val="single" w:sz="2" w:space="0" w:color="000000"/>
+            </w:tcBorders>
+            <w:shd w:fill="auto" w:val="clear"/>
+          </w:tcPr>
+          <w:p>
+            <w:pPr>
+              <w:pStyle w:val="TableContents"/>
+              <w:jc w:val="right"/>
+              <w:rPr>
+                <w:rFonts w:ascii="Liberation Serif" w:hAnsi="Liberation Serif" w:eastAsia="SimSun" w:cs="Mangal"/>
+                <w:vanish w:val="false"/>
+                <w:color w:val="auto"/>
+                <w:kern w:val="2"/>
+                <w:sz w:val="24"/>
+                <w:szCs w:val="24"/>
+                <w:lang w:val="en-US" w:eastAsia="zh-CN" w:bidi="hi-IN"/>
+              </w:rPr>
+            </w:pPr>
+            <w:r>
+              <w:rPr>
+                <w:rFonts w:eastAsia="SimSun" w:cs="Mangal"/>
+                <w:vanish w:val="false"/>
+                <w:color w:val="auto"/>
+                <w:kern w:val="2"/>
+                <w:sz w:val="24"/>
+                <w:szCs w:val="24"/>
+                <w:lang w:val="en-US" w:eastAsia="zh-CN" w:bidi="hi-IN"/>
+              </w:rPr>
+              <w:t>8-bit</w:t>
+            </w:r>
+          </w:p>
+        </w:tc>
+        <w:tc>
+          <w:tcPr>
+            <w:tcW w:w="1978" w:type="dxa"/>
+            <w:tcBorders>
+              <w:left w:val="single" w:sz="2" w:space="0" w:color="000000"/>
+              <w:bottom w:val="single" w:sz="2" w:space="0" w:color="000000"/>
+              <w:right w:val="single" w:sz="2" w:space="0" w:color="000000"/>
+              <w:insideH w:val="single" w:sz="2" w:space="0" w:color="000000"/>
+              <w:insideV w:val="single" w:sz="2" w:space="0" w:color="000000"/>
+            </w:tcBorders>
+            <w:shd w:fill="auto" w:val="clear"/>
+          </w:tcPr>
+          <w:p>
+            <w:pPr>
+              <w:pStyle w:val="TableContents"/>
+              <w:jc w:val="right"/>
+              <w:rPr>
+                <w:rFonts w:ascii="Liberation Serif" w:hAnsi="Liberation Serif" w:eastAsia="SimSun" w:cs="Mangal"/>
+                <w:vanish w:val="false"/>
+                <w:color w:val="auto"/>
+                <w:kern w:val="2"/>
+                <w:sz w:val="24"/>
+                <w:szCs w:val="24"/>
+                <w:lang w:val="en-US" w:eastAsia="zh-CN" w:bidi="hi-IN"/>
+              </w:rPr>
+            </w:pPr>
+            <w:r>
+              <w:rPr>
+                <w:rFonts w:eastAsia="SimSun" w:cs="Mangal"/>
+                <w:vanish w:val="false"/>
+                <w:color w:val="auto"/>
+                <w:kern w:val="2"/>
+                <w:sz w:val="24"/>
+                <w:szCs w:val="24"/>
+                <w:lang w:val="en-US" w:eastAsia="zh-CN" w:bidi="hi-IN"/>
+              </w:rPr>
+              <w:t>1 bytes</w:t>
+            </w:r>
+          </w:p>
+        </w:tc>
+      </w:tr>
+      <w:tr>
+        <w:trPr/>
+        <w:tc>
+          <w:tcPr>
+            <w:tcW w:w="2072" w:type="dxa"/>
+            <w:tcBorders>
+              <w:left w:val="single" w:sz="2" w:space="0" w:color="000000"/>
+              <w:bottom w:val="single" w:sz="2" w:space="0" w:color="000000"/>
+              <w:insideH w:val="single" w:sz="2" w:space="0" w:color="000000"/>
+            </w:tcBorders>
+            <w:shd w:fill="auto" w:val="clear"/>
+          </w:tcPr>
+          <w:p>
+            <w:pPr>
+              <w:pStyle w:val="TableContents"/>
+              <w:jc w:val="right"/>
+              <w:rPr>
+                <w:rFonts w:ascii="Liberation Serif" w:hAnsi="Liberation Serif" w:eastAsia="SimSun" w:cs="Mangal"/>
+                <w:vanish w:val="false"/>
+                <w:color w:val="auto"/>
+                <w:kern w:val="2"/>
+                <w:sz w:val="24"/>
+                <w:szCs w:val="24"/>
+                <w:lang w:val="en-US" w:eastAsia="zh-CN" w:bidi="hi-IN"/>
+              </w:rPr>
+            </w:pPr>
+            <w:r>
+              <w:rPr>
+                <w:rFonts w:eastAsia="SimSun" w:cs="Mangal"/>
+                <w:vanish w:val="false"/>
+                <w:color w:val="auto"/>
+                <w:kern w:val="2"/>
+                <w:sz w:val="24"/>
+                <w:szCs w:val="24"/>
+                <w:lang w:val="en-US" w:eastAsia="zh-CN" w:bidi="hi-IN"/>
+              </w:rPr>
+              <w:t>Word</w:t>
+            </w:r>
+          </w:p>
+        </w:tc>
+        <w:tc>
+          <w:tcPr>
+            <w:tcW w:w="1706" w:type="dxa"/>
+            <w:tcBorders>
+              <w:left w:val="single" w:sz="2" w:space="0" w:color="000000"/>
+              <w:bottom w:val="single" w:sz="2" w:space="0" w:color="000000"/>
+              <w:insideH w:val="single" w:sz="2" w:space="0" w:color="000000"/>
+            </w:tcBorders>
+            <w:shd w:fill="auto" w:val="clear"/>
+          </w:tcPr>
+          <w:p>
+            <w:pPr>
+              <w:pStyle w:val="TableContents"/>
+              <w:jc w:val="right"/>
+              <w:rPr>
+                <w:rFonts w:ascii="Liberation Serif" w:hAnsi="Liberation Serif" w:eastAsia="SimSun" w:cs="Mangal"/>
+                <w:vanish w:val="false"/>
+                <w:color w:val="auto"/>
+                <w:kern w:val="2"/>
+                <w:sz w:val="24"/>
+                <w:szCs w:val="24"/>
+                <w:lang w:val="en-US" w:eastAsia="zh-CN" w:bidi="hi-IN"/>
+              </w:rPr>
+            </w:pPr>
+            <w:r>
+              <w:rPr>
+                <w:rFonts w:eastAsia="SimSun" w:cs="Mangal"/>
+                <w:vanish w:val="false"/>
+                <w:color w:val="auto"/>
+                <w:kern w:val="2"/>
+                <w:sz w:val="24"/>
+                <w:szCs w:val="24"/>
+                <w:lang w:val="en-US" w:eastAsia="zh-CN" w:bidi="hi-IN"/>
+              </w:rPr>
+              <w:t>16-bit</w:t>
+            </w:r>
+          </w:p>
+        </w:tc>
+        <w:tc>
+          <w:tcPr>
+            <w:tcW w:w="1978" w:type="dxa"/>
+            <w:tcBorders>
+              <w:left w:val="single" w:sz="2" w:space="0" w:color="000000"/>
+              <w:bottom w:val="single" w:sz="2" w:space="0" w:color="000000"/>
+              <w:right w:val="single" w:sz="2" w:space="0" w:color="000000"/>
+              <w:insideH w:val="single" w:sz="2" w:space="0" w:color="000000"/>
+              <w:insideV w:val="single" w:sz="2" w:space="0" w:color="000000"/>
+            </w:tcBorders>
+            <w:shd w:fill="auto" w:val="clear"/>
+          </w:tcPr>
+          <w:p>
+            <w:pPr>
+              <w:pStyle w:val="TableContents"/>
+              <w:jc w:val="right"/>
+              <w:rPr>
+                <w:rFonts w:ascii="Liberation Serif" w:hAnsi="Liberation Serif" w:eastAsia="SimSun" w:cs="Mangal"/>
+                <w:vanish w:val="false"/>
+                <w:color w:val="auto"/>
+                <w:kern w:val="2"/>
+                <w:sz w:val="24"/>
+                <w:szCs w:val="24"/>
+                <w:lang w:val="en-US" w:eastAsia="zh-CN" w:bidi="hi-IN"/>
+              </w:rPr>
+            </w:pPr>
+            <w:r>
+              <w:rPr>
+                <w:rFonts w:eastAsia="SimSun" w:cs="Mangal"/>
+                <w:vanish w:val="false"/>
+                <w:color w:val="auto"/>
+                <w:kern w:val="2"/>
+                <w:sz w:val="24"/>
+                <w:szCs w:val="24"/>
+                <w:lang w:val="en-US" w:eastAsia="zh-CN" w:bidi="hi-IN"/>
+              </w:rPr>
+              <w:t>2 bytes</w:t>
+            </w:r>
+          </w:p>
+        </w:tc>
+      </w:tr>
+      <w:tr>
+        <w:trPr/>
+        <w:tc>
+          <w:tcPr>
+            <w:tcW w:w="2072" w:type="dxa"/>
+            <w:tcBorders>
+              <w:left w:val="single" w:sz="2" w:space="0" w:color="000000"/>
+              <w:bottom w:val="single" w:sz="2" w:space="0" w:color="000000"/>
+              <w:insideH w:val="single" w:sz="2" w:space="0" w:color="000000"/>
+            </w:tcBorders>
+            <w:shd w:fill="auto" w:val="clear"/>
+          </w:tcPr>
+          <w:p>
+            <w:pPr>
+              <w:pStyle w:val="TableContents"/>
+              <w:jc w:val="right"/>
+              <w:rPr>
+                <w:rFonts w:ascii="Liberation Serif" w:hAnsi="Liberation Serif" w:eastAsia="SimSun" w:cs="Mangal"/>
+                <w:vanish w:val="false"/>
+                <w:color w:val="auto"/>
+                <w:kern w:val="2"/>
+                <w:sz w:val="24"/>
+                <w:szCs w:val="24"/>
+                <w:lang w:val="en-US" w:eastAsia="zh-CN" w:bidi="hi-IN"/>
+              </w:rPr>
+            </w:pPr>
+            <w:r>
+              <w:rPr>
+                <w:rFonts w:eastAsia="SimSun" w:cs="Mangal"/>
+                <w:vanish w:val="false"/>
+                <w:color w:val="auto"/>
+                <w:kern w:val="2"/>
+                <w:sz w:val="24"/>
+                <w:szCs w:val="24"/>
+                <w:lang w:val="en-US" w:eastAsia="zh-CN" w:bidi="hi-IN"/>
+              </w:rPr>
+              <w:t>Double-word</w:t>
+            </w:r>
+          </w:p>
+        </w:tc>
+        <w:tc>
+          <w:tcPr>
+            <w:tcW w:w="1706" w:type="dxa"/>
+            <w:tcBorders>
+              <w:left w:val="single" w:sz="2" w:space="0" w:color="000000"/>
+              <w:bottom w:val="single" w:sz="2" w:space="0" w:color="000000"/>
+              <w:insideH w:val="single" w:sz="2" w:space="0" w:color="000000"/>
+            </w:tcBorders>
+            <w:shd w:fill="auto" w:val="clear"/>
+          </w:tcPr>
+          <w:p>
+            <w:pPr>
+              <w:pStyle w:val="TableContents"/>
+              <w:jc w:val="right"/>
+              <w:rPr>
+                <w:rFonts w:ascii="Liberation Serif" w:hAnsi="Liberation Serif" w:eastAsia="SimSun" w:cs="Mangal"/>
+                <w:vanish w:val="false"/>
+                <w:color w:val="auto"/>
+                <w:kern w:val="2"/>
+                <w:sz w:val="24"/>
+                <w:szCs w:val="24"/>
+                <w:lang w:val="en-US" w:eastAsia="zh-CN" w:bidi="hi-IN"/>
+              </w:rPr>
+            </w:pPr>
+            <w:r>
+              <w:rPr>
+                <w:rFonts w:eastAsia="SimSun" w:cs="Mangal"/>
+                <w:vanish w:val="false"/>
+                <w:color w:val="auto"/>
+                <w:kern w:val="2"/>
+                <w:sz w:val="24"/>
+                <w:szCs w:val="24"/>
+                <w:lang w:val="en-US" w:eastAsia="zh-CN" w:bidi="hi-IN"/>
+              </w:rPr>
+              <w:t>32-bit</w:t>
+            </w:r>
+          </w:p>
+        </w:tc>
+        <w:tc>
+          <w:tcPr>
+            <w:tcW w:w="1978" w:type="dxa"/>
+            <w:tcBorders>
+              <w:left w:val="single" w:sz="2" w:space="0" w:color="000000"/>
+              <w:bottom w:val="single" w:sz="2" w:space="0" w:color="000000"/>
+              <w:right w:val="single" w:sz="2" w:space="0" w:color="000000"/>
+              <w:insideH w:val="single" w:sz="2" w:space="0" w:color="000000"/>
+              <w:insideV w:val="single" w:sz="2" w:space="0" w:color="000000"/>
+            </w:tcBorders>
+            <w:shd w:fill="auto" w:val="clear"/>
+          </w:tcPr>
+          <w:p>
+            <w:pPr>
+              <w:pStyle w:val="TableContents"/>
+              <w:jc w:val="right"/>
+              <w:rPr>
+                <w:rFonts w:ascii="Liberation Serif" w:hAnsi="Liberation Serif" w:eastAsia="SimSun" w:cs="Mangal"/>
+                <w:vanish w:val="false"/>
+                <w:color w:val="auto"/>
+                <w:kern w:val="2"/>
+                <w:sz w:val="24"/>
+                <w:szCs w:val="24"/>
+                <w:lang w:val="en-US" w:eastAsia="zh-CN" w:bidi="hi-IN"/>
+              </w:rPr>
+            </w:pPr>
+            <w:r>
+              <w:rPr>
+                <w:rFonts w:eastAsia="SimSun" w:cs="Mangal"/>
+                <w:vanish w:val="false"/>
+                <w:color w:val="auto"/>
+                <w:kern w:val="2"/>
+                <w:sz w:val="24"/>
+                <w:szCs w:val="24"/>
+                <w:lang w:val="en-US" w:eastAsia="zh-CN" w:bidi="hi-IN"/>
+              </w:rPr>
+              <w:t>4 bytes</w:t>
+            </w:r>
+          </w:p>
+        </w:tc>
+      </w:tr>
+      <w:tr>
+        <w:trPr/>
+        <w:tc>
+          <w:tcPr>
+            <w:tcW w:w="2072" w:type="dxa"/>
+            <w:tcBorders>
+              <w:left w:val="single" w:sz="2" w:space="0" w:color="000000"/>
+              <w:bottom w:val="single" w:sz="2" w:space="0" w:color="000000"/>
+              <w:insideH w:val="single" w:sz="2" w:space="0" w:color="000000"/>
+            </w:tcBorders>
+            <w:shd w:fill="auto" w:val="clear"/>
+          </w:tcPr>
+          <w:p>
+            <w:pPr>
+              <w:pStyle w:val="TableContents"/>
+              <w:jc w:val="right"/>
+              <w:rPr>
+                <w:rFonts w:ascii="Liberation Serif" w:hAnsi="Liberation Serif" w:eastAsia="SimSun" w:cs="Mangal"/>
+                <w:vanish w:val="false"/>
+                <w:color w:val="auto"/>
+                <w:kern w:val="2"/>
+                <w:sz w:val="24"/>
+                <w:szCs w:val="24"/>
+                <w:lang w:val="en-US" w:eastAsia="zh-CN" w:bidi="hi-IN"/>
+              </w:rPr>
+            </w:pPr>
+            <w:r>
+              <w:rPr>
+                <w:rFonts w:eastAsia="SimSun" w:cs="Mangal"/>
+                <w:vanish w:val="false"/>
+                <w:color w:val="auto"/>
+                <w:kern w:val="2"/>
+                <w:sz w:val="24"/>
+                <w:szCs w:val="24"/>
+                <w:lang w:val="en-US" w:eastAsia="zh-CN" w:bidi="hi-IN"/>
+              </w:rPr>
+              <w:t>Quadword</w:t>
+            </w:r>
+          </w:p>
+        </w:tc>
+        <w:tc>
+          <w:tcPr>
+            <w:tcW w:w="1706" w:type="dxa"/>
+            <w:tcBorders>
+              <w:left w:val="single" w:sz="2" w:space="0" w:color="000000"/>
+              <w:bottom w:val="single" w:sz="2" w:space="0" w:color="000000"/>
+              <w:insideH w:val="single" w:sz="2" w:space="0" w:color="000000"/>
+            </w:tcBorders>
+            <w:shd w:fill="auto" w:val="clear"/>
+          </w:tcPr>
+          <w:p>
+            <w:pPr>
+              <w:pStyle w:val="TableContents"/>
+              <w:jc w:val="right"/>
+              <w:rPr>
+                <w:rFonts w:ascii="Liberation Serif" w:hAnsi="Liberation Serif" w:eastAsia="SimSun" w:cs="Mangal"/>
+                <w:vanish w:val="false"/>
+                <w:color w:val="auto"/>
+                <w:kern w:val="2"/>
+                <w:sz w:val="24"/>
+                <w:szCs w:val="24"/>
+                <w:lang w:val="en-US" w:eastAsia="zh-CN" w:bidi="hi-IN"/>
+              </w:rPr>
+            </w:pPr>
+            <w:r>
+              <w:rPr>
+                <w:rFonts w:eastAsia="SimSun" w:cs="Mangal"/>
+                <w:vanish w:val="false"/>
+                <w:color w:val="auto"/>
+                <w:kern w:val="2"/>
+                <w:sz w:val="24"/>
+                <w:szCs w:val="24"/>
+                <w:lang w:val="en-US" w:eastAsia="zh-CN" w:bidi="hi-IN"/>
+              </w:rPr>
+              <w:t>64-bit</w:t>
+            </w:r>
+          </w:p>
+        </w:tc>
+        <w:tc>
+          <w:tcPr>
+            <w:tcW w:w="1978" w:type="dxa"/>
+            <w:tcBorders>
+              <w:left w:val="single" w:sz="2" w:space="0" w:color="000000"/>
+              <w:bottom w:val="single" w:sz="2" w:space="0" w:color="000000"/>
+              <w:right w:val="single" w:sz="2" w:space="0" w:color="000000"/>
+              <w:insideH w:val="single" w:sz="2" w:space="0" w:color="000000"/>
+              <w:insideV w:val="single" w:sz="2" w:space="0" w:color="000000"/>
+            </w:tcBorders>
+            <w:shd w:fill="auto" w:val="clear"/>
+          </w:tcPr>
+          <w:p>
+            <w:pPr>
+              <w:pStyle w:val="TableContents"/>
+              <w:jc w:val="right"/>
+              <w:rPr>
+                <w:rFonts w:ascii="Liberation Serif" w:hAnsi="Liberation Serif" w:eastAsia="SimSun" w:cs="Mangal"/>
+                <w:vanish w:val="false"/>
+                <w:color w:val="auto"/>
+                <w:kern w:val="2"/>
+                <w:sz w:val="24"/>
+                <w:szCs w:val="24"/>
+                <w:lang w:val="en-US" w:eastAsia="zh-CN" w:bidi="hi-IN"/>
+              </w:rPr>
+            </w:pPr>
+            <w:r>
+              <w:rPr>
+                <w:rFonts w:eastAsia="SimSun" w:cs="Mangal"/>
+                <w:vanish w:val="false"/>
+                <w:color w:val="auto"/>
+                <w:kern w:val="2"/>
+                <w:sz w:val="24"/>
+                <w:szCs w:val="24"/>
+                <w:lang w:val="en-US" w:eastAsia="zh-CN" w:bidi="hi-IN"/>
+              </w:rPr>
+              <w:t>8 bytes</w:t>
+            </w:r>
+          </w:p>
+        </w:tc>
+      </w:tr>
+      <w:tr>
+        <w:trPr/>
+        <w:tc>
+          <w:tcPr>
+            <w:tcW w:w="2072" w:type="dxa"/>
+            <w:tcBorders>
+              <w:left w:val="single" w:sz="2" w:space="0" w:color="000000"/>
+              <w:bottom w:val="single" w:sz="2" w:space="0" w:color="000000"/>
+              <w:insideH w:val="single" w:sz="2" w:space="0" w:color="000000"/>
+            </w:tcBorders>
+            <w:shd w:fill="auto" w:val="clear"/>
+          </w:tcPr>
+          <w:p>
+            <w:pPr>
+              <w:pStyle w:val="TableContents"/>
+              <w:jc w:val="right"/>
+              <w:rPr>
+                <w:rFonts w:ascii="Liberation Serif" w:hAnsi="Liberation Serif" w:eastAsia="SimSun" w:cs="Mangal"/>
+                <w:vanish w:val="false"/>
+                <w:color w:val="auto"/>
+                <w:kern w:val="2"/>
+                <w:sz w:val="24"/>
+                <w:szCs w:val="24"/>
+                <w:lang w:val="en-US" w:eastAsia="zh-CN" w:bidi="hi-IN"/>
+              </w:rPr>
+            </w:pPr>
+            <w:r>
+              <w:rPr>
+                <w:rFonts w:eastAsia="SimSun" w:cs="Mangal"/>
+                <w:vanish w:val="false"/>
+                <w:color w:val="auto"/>
+                <w:kern w:val="2"/>
+                <w:sz w:val="24"/>
+                <w:szCs w:val="24"/>
+                <w:lang w:val="en-US" w:eastAsia="zh-CN" w:bidi="hi-IN"/>
+              </w:rPr>
+              <w:t>Double quadword</w:t>
+            </w:r>
+          </w:p>
+        </w:tc>
+        <w:tc>
+          <w:tcPr>
+            <w:tcW w:w="1706" w:type="dxa"/>
+            <w:tcBorders>
+              <w:left w:val="single" w:sz="2" w:space="0" w:color="000000"/>
+              <w:bottom w:val="single" w:sz="2" w:space="0" w:color="000000"/>
+              <w:insideH w:val="single" w:sz="2" w:space="0" w:color="000000"/>
+            </w:tcBorders>
+            <w:shd w:fill="auto" w:val="clear"/>
+          </w:tcPr>
+          <w:p>
+            <w:pPr>
+              <w:pStyle w:val="TableContents"/>
+              <w:jc w:val="right"/>
+              <w:rPr>
+                <w:rFonts w:ascii="Liberation Serif" w:hAnsi="Liberation Serif" w:eastAsia="SimSun" w:cs="Mangal"/>
+                <w:vanish w:val="false"/>
+                <w:color w:val="auto"/>
+                <w:kern w:val="2"/>
+                <w:sz w:val="24"/>
+                <w:szCs w:val="24"/>
+                <w:lang w:val="en-US" w:eastAsia="zh-CN" w:bidi="hi-IN"/>
+              </w:rPr>
+            </w:pPr>
+            <w:r>
+              <w:rPr>
+                <w:rFonts w:eastAsia="SimSun" w:cs="Mangal"/>
+                <w:vanish w:val="false"/>
+                <w:color w:val="auto"/>
+                <w:kern w:val="2"/>
+                <w:sz w:val="24"/>
+                <w:szCs w:val="24"/>
+                <w:lang w:val="en-US" w:eastAsia="zh-CN" w:bidi="hi-IN"/>
+              </w:rPr>
+              <w:t>128-bit</w:t>
+            </w:r>
+          </w:p>
+        </w:tc>
+        <w:tc>
+          <w:tcPr>
+            <w:tcW w:w="1978" w:type="dxa"/>
+            <w:tcBorders>
+              <w:left w:val="single" w:sz="2" w:space="0" w:color="000000"/>
+              <w:bottom w:val="single" w:sz="2" w:space="0" w:color="000000"/>
+              <w:right w:val="single" w:sz="2" w:space="0" w:color="000000"/>
+              <w:insideH w:val="single" w:sz="2" w:space="0" w:color="000000"/>
+              <w:insideV w:val="single" w:sz="2" w:space="0" w:color="000000"/>
+            </w:tcBorders>
+            <w:shd w:fill="auto" w:val="clear"/>
+          </w:tcPr>
+          <w:p>
+            <w:pPr>
+              <w:pStyle w:val="TableContents"/>
+              <w:jc w:val="right"/>
+              <w:rPr>
+                <w:rFonts w:ascii="Liberation Serif" w:hAnsi="Liberation Serif" w:eastAsia="SimSun" w:cs="Mangal"/>
+                <w:vanish w:val="false"/>
+                <w:color w:val="auto"/>
+                <w:kern w:val="2"/>
+                <w:sz w:val="24"/>
+                <w:szCs w:val="24"/>
+                <w:lang w:val="en-US" w:eastAsia="zh-CN" w:bidi="hi-IN"/>
+              </w:rPr>
+            </w:pPr>
+            <w:r>
+              <w:rPr>
+                <w:rFonts w:eastAsia="SimSun" w:cs="Mangal"/>
+                <w:vanish w:val="false"/>
+                <w:color w:val="auto"/>
+                <w:kern w:val="2"/>
+                <w:sz w:val="24"/>
+                <w:szCs w:val="24"/>
+                <w:lang w:val="en-US" w:eastAsia="zh-CN" w:bidi="hi-IN"/>
+              </w:rPr>
+              <w:t>16 bytes</w:t>
+            </w:r>
+          </w:p>
+        </w:tc>
+      </w:tr>
+    </w:tbl>
+    <w:p>
+      <w:pPr>
+        <w:pStyle w:val="Normal"/>
+        <w:numPr>
+          <w:ilvl w:val="0"/>
+          <w:numId w:val="0"/>
+        </w:numPr>
+        <w:ind w:left="720" w:hanging="0"/>
+        <w:rPr/>
+      </w:pPr>
+      <w:r>
+        <w:rPr/>
+        <w:t>Table: Data type table</w:t>
+      </w:r>
+    </w:p>
+    <w:p>
+      <w:pPr>
+        <w:pStyle w:val="Normal"/>
+        <w:numPr>
+          <w:ilvl w:val="0"/>
+          <w:numId w:val="0"/>
+        </w:numPr>
+        <w:ind w:left="720" w:hanging="0"/>
+        <w:rPr/>
+      </w:pPr>
+      <w:r>
+        <w:rPr/>
+        <w:t xml:space="preserve">The below figure also gives the definition of Low Byte, High Byte, Low Word, High Word etc.. </w:t>
+      </w:r>
+    </w:p>
+    <w:p>
+      <w:pPr>
+        <w:pStyle w:val="Normal"/>
+        <w:numPr>
+          <w:ilvl w:val="0"/>
+          <w:numId w:val="0"/>
+        </w:numPr>
+        <w:ind w:left="720" w:hanging="0"/>
+        <w:rPr/>
+      </w:pPr>
+      <w:r>
+        <w:drawing>
+          <wp:anchor behindDoc="0" distT="0" distB="0" distL="0" distR="0" simplePos="0" locked="0" layoutInCell="1" allowOverlap="1" relativeHeight="5">
+            <wp:simplePos x="0" y="0"/>
+            <wp:positionH relativeFrom="column">
+              <wp:posOffset>407670</wp:posOffset>
+            </wp:positionH>
+            <wp:positionV relativeFrom="paragraph">
+              <wp:posOffset>40005</wp:posOffset>
+            </wp:positionV>
+            <wp:extent cx="5274310" cy="2794635"/>
+            <wp:effectExtent l="0" t="0" r="0" b="0"/>
+            <wp:wrapTopAndBottom/>
+            <wp:docPr id="3" name="Image4" descr=""/>
+            <wp:cNvGraphicFramePr>
+              <a:graphicFrameLocks xmlns:a="http://schemas.openxmlformats.org/drawingml/2006/main" noChangeAspect="1"/>
+            </wp:cNvGraphicFramePr>
+            <a:graphic xmlns:a="http://schemas.openxmlformats.org/drawingml/2006/main">
+              <a:graphicData uri="http://schemas.openxmlformats.org/drawingml/2006/picture">
+                <pic:pic xmlns:pic="http://schemas.openxmlformats.org/drawingml/2006/picture">
+                  <pic:nvPicPr>
+                    <pic:cNvPr id="3" name="Image4" descr=""/>
+                    <pic:cNvPicPr>
+                      <a:picLocks noChangeAspect="1" noChangeArrowheads="1"/>
+                    </pic:cNvPicPr>
+                  </pic:nvPicPr>
+                  <pic:blipFill>
+                    <a:blip r:embed="rId10"/>
+                    <a:stretch>
+                      <a:fillRect/>
+                    </a:stretch>
+                  </pic:blipFill>
+                  <pic:spPr bwMode="auto">
+                    <a:xfrm>
+                      <a:off x="0" y="0"/>
+                      <a:ext cx="5274310" cy="2794635"/>
+                    </a:xfrm>
+                    <a:prstGeom prst="rect">
+                      <a:avLst/>
+                    </a:prstGeom>
+                  </pic:spPr>
+                </pic:pic>
+              </a:graphicData>
+            </a:graphic>
+          </wp:anchor>
+        </w:drawing>
+      </w:r>
+      <w:r>
+        <w:rPr>
+          <w:rFonts w:eastAsia="SimSun" w:cs="Mangal"/>
+          <w:vanish w:val="false"/>
+          <w:color w:val="auto"/>
+          <w:kern w:val="2"/>
+          <w:sz w:val="24"/>
+          <w:szCs w:val="24"/>
+          <w:lang w:val="en-US" w:eastAsia="zh-CN" w:bidi="hi-IN"/>
+        </w:rPr>
+        <w:t>Figure: Fundamantal data types [7]</w:t>
+      </w:r>
+    </w:p>
+    <w:p>
+      <w:pPr>
+        <w:pStyle w:val="Normal"/>
+        <w:numPr>
+          <w:ilvl w:val="0"/>
+          <w:numId w:val="0"/>
+        </w:numPr>
+        <w:ind w:left="720" w:hanging="0"/>
+        <w:rPr>
+          <w:rFonts w:ascii="Liberation Serif" w:hAnsi="Liberation Serif" w:eastAsia="SimSun" w:cs="Mangal"/>
+          <w:vanish w:val="false"/>
+          <w:color w:val="auto"/>
+          <w:kern w:val="2"/>
+          <w:sz w:val="24"/>
+          <w:szCs w:val="24"/>
+          <w:lang w:val="en-US" w:eastAsia="zh-CN" w:bidi="hi-IN"/>
+        </w:rPr>
+      </w:pPr>
+      <w:r>
+        <w:rPr/>
+      </w:r>
+    </w:p>
+    <w:p>
+      <w:pPr>
+        <w:pStyle w:val="Normal"/>
+        <w:numPr>
+          <w:ilvl w:val="0"/>
+          <w:numId w:val="6"/>
+        </w:numPr>
+        <w:rPr/>
+      </w:pPr>
+      <w:r>
+        <w:rPr>
+          <w:rFonts w:eastAsia="SimSun" w:cs="Mangal"/>
+          <w:vanish w:val="false"/>
+          <w:color w:val="auto"/>
+          <w:kern w:val="2"/>
+          <w:sz w:val="24"/>
+          <w:szCs w:val="24"/>
+          <w:lang w:val="en-US" w:eastAsia="zh-CN" w:bidi="hi-IN"/>
+        </w:rPr>
+        <w:t xml:space="preserve">test for 3 </w:t>
+      </w:r>
+      <w:bookmarkStart w:id="13" w:name="__DdeLink__510_924627033"/>
+      <w:r>
+        <w:rPr>
+          <w:rFonts w:eastAsia="SimSun" w:cs="Mangal"/>
+          <w:vanish w:val="false"/>
+          <w:color w:val="auto"/>
+          <w:kern w:val="2"/>
+          <w:sz w:val="28"/>
+          <w:szCs w:val="28"/>
+          <w:lang w:val="en-US" w:eastAsia="zh-CN" w:bidi="hi-IN"/>
+        </w:rPr>
+        <w:t>Heximal</w:t>
+      </w:r>
+      <w:bookmarkEnd w:id="13"/>
+      <w:r>
+        <w:rPr>
+          <w:rFonts w:eastAsia="SimSun" w:cs="Mangal"/>
+          <w:vanish w:val="false"/>
+          <w:color w:val="auto"/>
+          <w:kern w:val="2"/>
+          <w:sz w:val="28"/>
+          <w:szCs w:val="28"/>
+          <w:lang w:val="en-US" w:eastAsia="zh-CN" w:bidi="hi-IN"/>
+        </w:rPr>
+        <w:t xml:space="preserve">, binary, decimal </w:t>
+      </w:r>
+    </w:p>
+    <w:p>
+      <w:pPr>
+        <w:pStyle w:val="Normal"/>
+        <w:numPr>
+          <w:ilvl w:val="0"/>
+          <w:numId w:val="6"/>
+        </w:numPr>
+        <w:rPr/>
+      </w:pPr>
+      <w:r>
+        <w:rPr>
+          <w:rFonts w:eastAsia="SimSun" w:cs="Mangal"/>
+          <w:vanish w:val="false"/>
+          <w:color w:val="auto"/>
+          <w:kern w:val="2"/>
+          <w:sz w:val="24"/>
+          <w:szCs w:val="24"/>
+          <w:lang w:val="en-US" w:eastAsia="zh-CN" w:bidi="hi-IN"/>
+        </w:rPr>
+        <w:t xml:space="preserve">test for 4 </w:t>
+      </w:r>
+      <w:r>
+        <w:rPr>
+          <w:rFonts w:eastAsia="SimSun" w:cs="Mangal"/>
+          <w:vanish w:val="false"/>
+          <w:color w:val="CE181E"/>
+          <w:kern w:val="2"/>
+          <w:sz w:val="28"/>
+          <w:szCs w:val="28"/>
+          <w:lang w:val="en-US" w:eastAsia="zh-CN" w:bidi="hi-IN"/>
+        </w:rPr>
+        <w:t>Register and CPU, memory mode</w:t>
+      </w:r>
+      <w:r>
+        <w:rPr>
+          <w:rFonts w:eastAsia="SimSun" w:cs="Mangal"/>
+          <w:vanish w:val="false"/>
+          <w:color w:val="auto"/>
+          <w:kern w:val="2"/>
+          <w:sz w:val="28"/>
+          <w:szCs w:val="28"/>
+          <w:lang w:val="en-US" w:eastAsia="zh-CN" w:bidi="hi-IN"/>
+        </w:rPr>
+        <w:t>.</w:t>
+      </w:r>
+    </w:p>
+    <w:p>
+      <w:pPr>
+        <w:pStyle w:val="Normal"/>
+        <w:numPr>
+          <w:ilvl w:val="0"/>
+          <w:numId w:val="6"/>
+        </w:numPr>
+        <w:rPr/>
+      </w:pPr>
+      <w:r>
+        <w:rPr>
+          <w:rFonts w:eastAsia="SimSun" w:cs="Mangal"/>
+          <w:vanish w:val="false"/>
+          <w:color w:val="auto"/>
+          <w:kern w:val="2"/>
+          <w:sz w:val="24"/>
+          <w:szCs w:val="24"/>
+          <w:lang w:val="en-US" w:eastAsia="zh-CN" w:bidi="hi-IN"/>
+        </w:rPr>
+        <w:t xml:space="preserve">test for 5 </w:t>
+      </w:r>
+      <w:r>
+        <w:rPr>
+          <w:rFonts w:eastAsia="SimSun" w:cs="Mangal"/>
+          <w:vanish w:val="false"/>
+          <w:color w:val="CE181E"/>
+          <w:kern w:val="2"/>
+          <w:sz w:val="28"/>
+          <w:szCs w:val="28"/>
+          <w:lang w:val="en-US" w:eastAsia="zh-CN" w:bidi="hi-IN"/>
+        </w:rPr>
+        <w:t>What is real mode and the legacy bios boot process</w:t>
+      </w:r>
+      <w:r>
+        <w:rPr>
+          <w:rFonts w:eastAsia="SimSun" w:cs="Mangal"/>
+          <w:vanish w:val="false"/>
+          <w:color w:val="auto"/>
+          <w:kern w:val="2"/>
+          <w:sz w:val="28"/>
+          <w:szCs w:val="28"/>
+          <w:lang w:val="en-US" w:eastAsia="zh-CN" w:bidi="hi-IN"/>
+        </w:rPr>
+        <w:t xml:space="preserve">. </w:t>
+      </w:r>
+    </w:p>
+    <w:p>
+      <w:pPr>
+        <w:pStyle w:val="Normal"/>
+        <w:numPr>
+          <w:ilvl w:val="0"/>
+          <w:numId w:val="6"/>
+        </w:numPr>
+        <w:rPr/>
+      </w:pPr>
+      <w:r>
+        <w:rPr>
+          <w:rFonts w:eastAsia="SimSun" w:cs="Mangal"/>
+          <w:vanish w:val="false"/>
+          <w:color w:val="auto"/>
+          <w:kern w:val="2"/>
+          <w:sz w:val="24"/>
+          <w:szCs w:val="24"/>
+          <w:lang w:val="en-US" w:eastAsia="zh-CN" w:bidi="hi-IN"/>
+        </w:rPr>
+        <w:t>text for 6</w:t>
+      </w:r>
+    </w:p>
+    <w:p>
+      <w:pPr>
+        <w:pStyle w:val="Normal"/>
+        <w:numPr>
+          <w:ilvl w:val="0"/>
+          <w:numId w:val="6"/>
+        </w:numPr>
+        <w:rPr/>
+      </w:pPr>
+      <w:r>
+        <w:rPr>
+          <w:rFonts w:eastAsia="SimSun" w:cs="Mangal"/>
+          <w:vanish w:val="false"/>
+          <w:color w:val="auto"/>
+          <w:kern w:val="2"/>
+          <w:sz w:val="24"/>
+          <w:szCs w:val="24"/>
+          <w:lang w:val="en-US" w:eastAsia="zh-CN" w:bidi="hi-IN"/>
+        </w:rPr>
+        <w:t xml:space="preserve">text for 7 </w:t>
+      </w:r>
+    </w:p>
+    <w:p>
+      <w:pPr>
+        <w:pStyle w:val="Normal"/>
+        <w:numPr>
+          <w:ilvl w:val="0"/>
+          <w:numId w:val="6"/>
+        </w:numPr>
+        <w:rPr/>
+      </w:pPr>
+      <w:r>
+        <w:rPr>
+          <w:rFonts w:eastAsia="SimSun" w:cs="Mangal"/>
+          <w:vanish w:val="false"/>
+          <w:color w:val="auto"/>
+          <w:kern w:val="2"/>
+          <w:sz w:val="24"/>
+          <w:szCs w:val="24"/>
+          <w:lang w:val="en-US" w:eastAsia="zh-CN" w:bidi="hi-IN"/>
+        </w:rPr>
+        <w:t>text fro8</w:t>
+      </w:r>
+    </w:p>
+    <w:p>
+      <w:pPr>
+        <w:pStyle w:val="Normal"/>
+        <w:numPr>
+          <w:ilvl w:val="0"/>
+          <w:numId w:val="6"/>
+        </w:numPr>
+        <w:rPr/>
+      </w:pPr>
+      <w:r>
+        <w:rPr>
+          <w:rFonts w:eastAsia="SimSun" w:cs="Mangal"/>
+          <w:vanish w:val="false"/>
+          <w:color w:val="auto"/>
+          <w:kern w:val="2"/>
+          <w:sz w:val="24"/>
+          <w:szCs w:val="24"/>
+          <w:lang w:val="en-US" w:eastAsia="zh-CN" w:bidi="hi-IN"/>
+        </w:rPr>
+        <w:t>text for 9</w:t>
+      </w:r>
+    </w:p>
+    <w:p>
+      <w:pPr>
+        <w:pStyle w:val="Normal"/>
+        <w:numPr>
+          <w:ilvl w:val="0"/>
+          <w:numId w:val="6"/>
+        </w:numPr>
+        <w:rPr/>
+      </w:pPr>
+      <w:r>
+        <w:rPr>
+          <w:rFonts w:eastAsia="SimSun" w:cs="Mangal"/>
+          <w:vanish w:val="false"/>
+          <w:color w:val="auto"/>
+          <w:kern w:val="2"/>
+          <w:sz w:val="24"/>
+          <w:szCs w:val="24"/>
+          <w:lang w:val="en-US" w:eastAsia="zh-CN" w:bidi="hi-IN"/>
+        </w:rPr>
+        <w:t>text for 10</w:t>
+      </w:r>
+    </w:p>
+    <w:p>
+      <w:pPr>
+        <w:pStyle w:val="Normal"/>
+        <w:ind w:hanging="0"/>
+        <w:rPr/>
+      </w:pPr>
+      <w:r>
+        <w:rPr/>
+      </w:r>
+    </w:p>
+    <w:p>
+      <w:pPr>
+        <w:pStyle w:val="Normal"/>
+        <w:rPr>
+          <w:vanish w:val="false"/>
+        </w:rPr>
+      </w:pPr>
+      <w:r>
+        <w:rPr/>
+      </w:r>
+    </w:p>
+    <w:p>
+      <w:pPr>
+        <w:pStyle w:val="Normal"/>
+        <w:rPr>
+          <w:vanish w:val="false"/>
+        </w:rPr>
+      </w:pPr>
+      <w:r>
+        <w:rPr/>
+      </w:r>
+    </w:p>
+    <w:p>
+      <w:pPr>
+        <w:pStyle w:val="Normal"/>
+        <w:rPr/>
+      </w:pPr>
+      <w:r>
+        <w:drawing>
+          <wp:anchor behindDoc="0" distT="0" distB="0" distL="0" distR="0" simplePos="0" locked="0" layoutInCell="1" allowOverlap="1" relativeHeight="4">
+            <wp:simplePos x="0" y="0"/>
+            <wp:positionH relativeFrom="column">
+              <wp:posOffset>988695</wp:posOffset>
+            </wp:positionH>
+            <wp:positionV relativeFrom="paragraph">
+              <wp:posOffset>44450</wp:posOffset>
+            </wp:positionV>
+            <wp:extent cx="3657600" cy="2743200"/>
+            <wp:effectExtent l="0" t="0" r="0" b="0"/>
+            <wp:wrapTopAndBottom/>
+            <wp:docPr id="4" name="Image2" descr=""/>
+            <wp:cNvGraphicFramePr>
+              <a:graphicFrameLocks xmlns:a="http://schemas.openxmlformats.org/drawingml/2006/main" noChangeAspect="1"/>
+            </wp:cNvGraphicFramePr>
+            <a:graphic xmlns:a="http://schemas.openxmlformats.org/drawingml/2006/main">
+              <a:graphicData uri="http://schemas.openxmlformats.org/drawingml/2006/picture">
+                <pic:pic xmlns:pic="http://schemas.openxmlformats.org/drawingml/2006/picture">
+                  <pic:nvPicPr>
+                    <pic:cNvPr id="4" name="Image2" descr=""/>
+                    <pic:cNvPicPr>
+                      <a:picLocks noChangeAspect="1" noChangeArrowheads="1"/>
+                    </pic:cNvPicPr>
+                  </pic:nvPicPr>
+                  <pic:blipFill>
+                    <a:blip r:embed="rId11"/>
+                    <a:stretch>
+                      <a:fillRect/>
+                    </a:stretch>
+                  </pic:blipFill>
+                  <pic:spPr bwMode="auto">
+                    <a:xfrm>
+                      <a:off x="0" y="0"/>
+                      <a:ext cx="3657600" cy="2743200"/>
+                    </a:xfrm>
+                    <a:prstGeom prst="rect">
+                      <a:avLst/>
+                    </a:prstGeom>
+                  </pic:spPr>
+                </pic:pic>
+              </a:graphicData>
+            </a:graphic>
+          </wp:anchor>
+        </w:drawing>
+      </w:r>
+      <w:r>
+        <w:rPr>
+          <w:vanish w:val="false"/>
+        </w:rPr>
+        <w:t xml:space="preserve">                           </w:t>
+      </w:r>
+      <w:r>
+        <w:rPr>
+          <w:vanish w:val="false"/>
+        </w:rPr>
+        <w:t>Illustration: Computer Architecture[6]</w:t>
+      </w:r>
+    </w:p>
+    <w:p>
+      <w:pPr>
+        <w:pStyle w:val="Normal"/>
+        <w:rPr/>
+      </w:pPr>
+      <w:r>
+        <w:rPr/>
+      </w:r>
+    </w:p>
+    <w:p>
+      <w:pPr>
+        <w:pStyle w:val="Normal"/>
+        <w:rPr/>
+      </w:pPr>
+      <w:r>
+        <w:rPr/>
+      </w:r>
+    </w:p>
+    <w:p>
+      <w:pPr>
+        <w:pStyle w:val="Normal"/>
+        <w:rPr>
+          <w:sz w:val="28"/>
+          <w:szCs w:val="28"/>
+        </w:rPr>
+      </w:pPr>
+      <w:r>
+        <w:rPr/>
+      </w:r>
+    </w:p>
+    <w:p>
+      <w:pPr>
+        <w:pStyle w:val="Normal"/>
+        <w:rPr>
+          <w:sz w:val="28"/>
+          <w:szCs w:val="28"/>
+        </w:rPr>
+      </w:pPr>
+      <w:r>
+        <w:rPr/>
+      </w:r>
+    </w:p>
+    <w:p>
+      <w:pPr>
+        <w:pStyle w:val="Normal"/>
+        <w:rPr>
+          <w:sz w:val="28"/>
+          <w:szCs w:val="28"/>
+        </w:rPr>
+      </w:pPr>
+      <w:r>
+        <w:rPr/>
+      </w:r>
+    </w:p>
+    <w:p>
+      <w:pPr>
+        <w:pStyle w:val="Heading2"/>
+        <w:rPr/>
+      </w:pPr>
+      <w:bookmarkStart w:id="14" w:name="_Toc53500742"/>
+      <w:r>
+        <w:rPr/>
+        <w:t xml:space="preserve">Section </w:t>
+      </w:r>
+      <w:r>
+        <w:rPr/>
+        <w:t>5</w:t>
+      </w:r>
+      <w:r>
+        <w:rPr/>
+        <w:t xml:space="preserve"> </w:t>
+      </w:r>
+      <w:bookmarkEnd w:id="14"/>
       <w:r>
         <w:rPr/>
         <w:t>Explanation of program first.s</w:t>
@@ -2810,101 +4321,204 @@
           <w:sz w:val="28"/>
           <w:szCs w:val="28"/>
         </w:rPr>
-        <w:t xml:space="preserve">In this section we will overally explain the program wrote in setion 1. </w:t>
-      </w:r>
-    </w:p>
-    <w:p>
-      <w:pPr>
-        <w:pStyle w:val="Normal"/>
-        <w:rPr/>
-      </w:pPr>
-      <w:r>
-        <w:rPr>
-          <w:color w:val="CE181E"/>
-          <w:sz w:val="28"/>
-          <w:szCs w:val="28"/>
-        </w:rPr>
-        <w:t>What is real mode and the legacy bios boot process</w:t>
-      </w:r>
-      <w:r>
-        <w:rPr>
-          <w:sz w:val="28"/>
-          <w:szCs w:val="28"/>
-        </w:rPr>
-        <w:t xml:space="preserve">. </w:t>
-      </w:r>
-    </w:p>
-    <w:p>
-      <w:pPr>
-        <w:pStyle w:val="Normal"/>
-        <w:rPr/>
-      </w:pPr>
-      <w:r>
-        <w:rPr>
-          <w:color w:val="CE181E"/>
-          <w:sz w:val="28"/>
-          <w:szCs w:val="28"/>
-        </w:rPr>
-        <w:t>Register and CPU, memory mode</w:t>
-      </w:r>
-      <w:r>
-        <w:rPr>
-          <w:sz w:val="28"/>
-          <w:szCs w:val="28"/>
-        </w:rPr>
-        <w:t>.</w:t>
-      </w:r>
-    </w:p>
-    <w:p>
-      <w:pPr>
-        <w:pStyle w:val="Normal"/>
-        <w:rPr/>
-      </w:pPr>
-      <w:r>
-        <w:rPr>
-          <w:sz w:val="28"/>
-          <w:szCs w:val="28"/>
-        </w:rPr>
-        <w:t xml:space="preserve">Heximal, binary, decimal </w:t>
-      </w:r>
-    </w:p>
-    <w:p>
-      <w:pPr>
-        <w:pStyle w:val="Normal"/>
-        <w:rPr/>
-      </w:pPr>
-      <w:r>
-        <w:rPr>
-          <w:sz w:val="28"/>
-          <w:szCs w:val="28"/>
-        </w:rPr>
-        <w:t xml:space="preserve">Line 1 .code16 is a directive which instructs the assemler, GNU as or GAS the one we use here, to generate runnable file in 16-bit mode. As defautly GAS generates 32-bit or 64-bit depending on the configuration. The reason why we need 16-bit runnable file is at the time this of the program runs the CPU is in 16-bit real mode. All directives have name that begin with a period (‘.’) in GAS. These directives are not translated into any machine code but only tells GAS how to orgainse or translate the code into machine code. </w:t>
-      </w:r>
-    </w:p>
-    <w:p>
-      <w:pPr>
-        <w:pStyle w:val="Normal"/>
-        <w:rPr/>
-      </w:pPr>
-      <w:r>
-        <w:rPr>
-          <w:sz w:val="28"/>
-          <w:szCs w:val="28"/>
-        </w:rPr>
-        <w:t xml:space="preserve">The second line code .global is a directive as well. The function of this directive is to make the symbol, which is _start in this program, visiable to linker. Program first.s only has one source file, while for programs which have more than one scource file, the .global directive whille make symbol is also avaiable to other scource files. Back to the third line of the program, _start is the default entry point. GAS makes the runnable file starts from the first instruction which is just after the symbol _start. </w:t>
-      </w:r>
-    </w:p>
-    <w:p>
-      <w:pPr>
-        <w:pStyle w:val="Normal"/>
-        <w:rPr/>
-      </w:pPr>
-      <w:r>
-        <w:rPr>
-          <w:sz w:val="28"/>
-          <w:szCs w:val="28"/>
-        </w:rPr>
-        <w:t xml:space="preserve">In line 4 mov $26, %cx, where mov is its opcode, $26 and %cx are its two operands. A opcode or operation code can have zero to two operands. 26 with a prefix $ indicates an immediate number 26 in decimal. A register name cx with prefix % indicates the content inside of the register. This instruction tells CPU to move the immediate decimal number 26 into the register cx, which is a 16 bits register. </w:t>
+        <w:t xml:space="preserve">In this section we will explain the program wrote in section 1. </w:t>
+      </w:r>
+    </w:p>
+    <w:p>
+      <w:pPr>
+        <w:pStyle w:val="Normal"/>
+        <w:rPr/>
+      </w:pPr>
+      <w:r>
+        <w:rPr>
+          <w:sz w:val="28"/>
+          <w:szCs w:val="28"/>
+        </w:rPr>
+        <w:t xml:space="preserve">Line 1 </w:t>
+      </w:r>
+      <w:r>
+        <w:rPr>
+          <w:b/>
+          <w:bCs/>
+          <w:sz w:val="28"/>
+          <w:szCs w:val="28"/>
+        </w:rPr>
+        <w:t>.code16</w:t>
+      </w:r>
+      <w:r>
+        <w:rPr>
+          <w:sz w:val="28"/>
+          <w:szCs w:val="28"/>
+        </w:rPr>
+        <w:t xml:space="preserve"> is a directive which instructs the assembler, GNU as or GAS the one we use here, to generate runnable file in 16-bit mode. As by default GAS generates 32-bit or 64-bit </w:t>
+      </w:r>
+      <w:r>
+        <w:rPr>
+          <w:sz w:val="28"/>
+          <w:szCs w:val="28"/>
+        </w:rPr>
+        <w:t xml:space="preserve">code </w:t>
+      </w:r>
+      <w:r>
+        <w:rPr>
+          <w:sz w:val="28"/>
+          <w:szCs w:val="28"/>
+        </w:rPr>
+        <w:t xml:space="preserve">depending on the configuration. The reason why we need 16-bit runnable file is at the time </w:t>
+      </w:r>
+      <w:r>
+        <w:rPr>
+          <w:sz w:val="28"/>
+          <w:szCs w:val="28"/>
+        </w:rPr>
+        <w:t xml:space="preserve">when </w:t>
+      </w:r>
+      <w:r>
+        <w:rPr>
+          <w:sz w:val="28"/>
+          <w:szCs w:val="28"/>
+        </w:rPr>
+        <w:t>th</w:t>
+      </w:r>
+      <w:r>
+        <w:rPr>
+          <w:sz w:val="28"/>
+          <w:szCs w:val="28"/>
+        </w:rPr>
+        <w:t>is</w:t>
+      </w:r>
+      <w:r>
+        <w:rPr>
+          <w:sz w:val="28"/>
+          <w:szCs w:val="28"/>
+        </w:rPr>
+        <w:t xml:space="preserve"> program runs the CPU is in 16-bit real mode. All directives have name that begin with a period (‘.’) in GAS. These directives are not translated into any machine code but only tells GAS how to organise or translate the code into machine code. </w:t>
+      </w:r>
+    </w:p>
+    <w:p>
+      <w:pPr>
+        <w:pStyle w:val="Normal"/>
+        <w:rPr/>
+      </w:pPr>
+      <w:r>
+        <w:rPr>
+          <w:sz w:val="28"/>
+          <w:szCs w:val="28"/>
+        </w:rPr>
+        <w:t xml:space="preserve">The second line code </w:t>
+      </w:r>
+      <w:r>
+        <w:rPr>
+          <w:b/>
+          <w:bCs/>
+          <w:sz w:val="28"/>
+          <w:szCs w:val="28"/>
+        </w:rPr>
+        <w:t>.global</w:t>
+      </w:r>
+      <w:r>
+        <w:rPr>
+          <w:sz w:val="28"/>
+          <w:szCs w:val="28"/>
+        </w:rPr>
+        <w:t xml:space="preserve"> is a directive as well. The function of this directive is to make the symbol, which_start in this program, visible to linker. Program first.s only has one source file, while for programs which have more than one source file, the .global directive </w:t>
+      </w:r>
+      <w:r>
+        <w:rPr>
+          <w:sz w:val="28"/>
+          <w:szCs w:val="28"/>
+        </w:rPr>
+        <w:t>will</w:t>
+      </w:r>
+      <w:r>
+        <w:rPr>
+          <w:sz w:val="28"/>
+          <w:szCs w:val="28"/>
+        </w:rPr>
+        <w:t xml:space="preserve"> make symbol is also available to other source files. Back to the third line of the program, _start is the default entry point. GAS makes the runnable file starts from the first instruction which is just after the symbol _start. </w:t>
+      </w:r>
+    </w:p>
+    <w:p>
+      <w:pPr>
+        <w:pStyle w:val="Normal"/>
+        <w:rPr/>
+      </w:pPr>
+      <w:r>
+        <w:rPr>
+          <w:sz w:val="28"/>
+          <w:szCs w:val="28"/>
+        </w:rPr>
+        <w:t xml:space="preserve"> </w:t>
+      </w:r>
+      <w:r>
+        <w:rPr>
+          <w:sz w:val="28"/>
+          <w:szCs w:val="28"/>
+        </w:rPr>
+        <w:t xml:space="preserve">In line 4 mov $26, %cx, where </w:t>
+      </w:r>
+      <w:r>
+        <w:rPr>
+          <w:b/>
+          <w:bCs/>
+          <w:sz w:val="28"/>
+          <w:szCs w:val="28"/>
+        </w:rPr>
+        <w:t>mov</w:t>
+      </w:r>
+      <w:r>
+        <w:rPr>
+          <w:sz w:val="28"/>
+          <w:szCs w:val="28"/>
+        </w:rPr>
+        <w:t xml:space="preserve"> is its opcode, $26 and %cx are its two operands. An opcode or operation code can have zero to two operands. 26 with a prefix $ indicates an immediate number 26 in decimal. A register name </w:t>
+      </w:r>
+      <w:r>
+        <w:rPr>
+          <w:b/>
+          <w:bCs/>
+          <w:sz w:val="28"/>
+          <w:szCs w:val="28"/>
+        </w:rPr>
+        <w:t>cx</w:t>
+      </w:r>
+      <w:r>
+        <w:rPr>
+          <w:sz w:val="28"/>
+          <w:szCs w:val="28"/>
+        </w:rPr>
+        <w:t xml:space="preserve"> with prefix % indicates the content inside of the register. This instruction tells CPU to move the immediate decimal number 26 into the register </w:t>
+      </w:r>
+      <w:r>
+        <w:rPr>
+          <w:b/>
+          <w:bCs/>
+          <w:sz w:val="28"/>
+          <w:szCs w:val="28"/>
+        </w:rPr>
+        <w:t>cx</w:t>
+      </w:r>
+      <w:r>
+        <w:rPr>
+          <w:sz w:val="28"/>
+          <w:szCs w:val="28"/>
+        </w:rPr>
+        <w:t xml:space="preserve">, which is a 16 bits register. </w:t>
+      </w:r>
+    </w:p>
+    <w:p>
+      <w:pPr>
+        <w:pStyle w:val="Normal"/>
+        <w:rPr>
+          <w:sz w:val="28"/>
+          <w:szCs w:val="28"/>
+        </w:rPr>
+      </w:pPr>
+      <w:r>
+        <w:rPr>
+          <w:sz w:val="28"/>
+          <w:szCs w:val="28"/>
+        </w:rPr>
       </w:r>
     </w:p>
     <w:p>
@@ -2954,7 +4568,6 @@
       </w:pPr>
       <w:r>
         <w:rPr/>
-        <w:t>Explain first.s</w:t>
       </w:r>
     </w:p>
     <w:p>
@@ -3001,18 +4614,7 @@
         </w:rPr>
       </w:pPr>
       <w:r>
-        <w:rPr>
-          <w:sz w:val="28"/>
-          <w:szCs w:val="28"/>
-        </w:rPr>
-        <w:t>L</w:t>
-      </w:r>
-      <w:r>
-        <w:rPr>
-          <w:sz w:val="28"/>
-          <w:szCs w:val="28"/>
-        </w:rPr>
-        <w:t>oad FreeDOS or other 16-bit OS in?</w:t>
+        <w:rPr/>
       </w:r>
     </w:p>
     <w:p>
@@ -3206,16 +4808,16 @@
         <w:pStyle w:val="Heading2"/>
         <w:rPr/>
       </w:pPr>
-      <w:bookmarkStart w:id="12" w:name="_Toc5190867"/>
-      <w:bookmarkStart w:id="13" w:name="_Toc5167357"/>
-      <w:bookmarkStart w:id="14" w:name="_Toc5350075"/>
+      <w:bookmarkStart w:id="15" w:name="_Toc5190867"/>
+      <w:bookmarkStart w:id="16" w:name="_Toc5167357"/>
+      <w:bookmarkStart w:id="17" w:name="_Toc5350075"/>
       <w:r>
         <w:rPr/>
         <w:t>Appendix A Installing Ubuntu Desktop</w:t>
       </w:r>
-      <w:bookmarkEnd w:id="12"/>
-      <w:bookmarkEnd w:id="13"/>
-      <w:bookmarkEnd w:id="14"/>
+      <w:bookmarkEnd w:id="15"/>
+      <w:bookmarkEnd w:id="16"/>
+      <w:bookmarkEnd w:id="17"/>
     </w:p>
     <w:p>
       <w:pPr>
@@ -3229,7 +4831,7 @@
         </w:rPr>
         <w:t xml:space="preserve">You may want to install the Ubuntu on a virtual machine which is running on your current operating system, Windows or macOS. Go and search in your browser on how to install a virtual machine on your current operating system. For these who want to know what is a virtual machine or which virtual machine can be used, you may want to quickly review this page </w:t>
       </w:r>
-      <w:hyperlink r:id="rId10">
+      <w:hyperlink r:id="rId12">
         <w:r>
           <w:rPr>
             <w:rStyle w:val="InternetLink"/>
@@ -3310,20 +4912,20 @@
         <w:pStyle w:val="Heading2"/>
         <w:rPr/>
       </w:pPr>
-      <w:bookmarkStart w:id="15" w:name="_Toc5350076"/>
-      <w:bookmarkStart w:id="16" w:name="_Toc5190868"/>
-      <w:bookmarkStart w:id="17" w:name="_Toc5167358"/>
+      <w:bookmarkStart w:id="18" w:name="_Toc5350076"/>
+      <w:bookmarkStart w:id="19" w:name="_Toc5190868"/>
+      <w:bookmarkStart w:id="20" w:name="_Toc5167358"/>
       <w:r>
         <w:rPr/>
         <w:t>Reference</w:t>
       </w:r>
-      <w:bookmarkEnd w:id="16"/>
-      <w:bookmarkEnd w:id="17"/>
+      <w:bookmarkEnd w:id="19"/>
+      <w:bookmarkEnd w:id="20"/>
       <w:r>
         <w:rPr/>
         <w:t>s</w:t>
       </w:r>
-      <w:bookmarkEnd w:id="15"/>
+      <w:bookmarkEnd w:id="18"/>
       <w:r>
         <w:rPr/>
         <w:t xml:space="preserve"> </w:t>
@@ -3379,7 +4981,7 @@
         </w:rPr>
         <w:t xml:space="preserve">, 2019, </w:t>
       </w:r>
-      <w:hyperlink r:id="rId11">
+      <w:hyperlink r:id="rId13">
         <w:r>
           <w:rPr>
             <w:rStyle w:val="InternetLink"/>
@@ -3409,7 +5011,7 @@
         </w:rPr>
         <w:t xml:space="preserve">[2] </w:t>
       </w:r>
-      <w:hyperlink r:id="rId12">
+      <w:hyperlink r:id="rId14">
         <w:r>
           <w:rPr>
             <w:rStyle w:val="InternetLink"/>
@@ -3484,280 +5086,59 @@
         <w:rPr/>
         <w:t xml:space="preserve"> </w:t>
       </w:r>
-      <w:hyperlink r:id="rId13">
+      <w:hyperlink r:id="rId15">
         <w:r>
           <w:rPr>
             <w:rStyle w:val="InternetLink"/>
           </w:rPr>
-          <w:t>https://en.wikipedia.org/wiki/Linker_(computing)</w:t>
+          <w:t>https://en.wikipedia.org/wiki/Linker_(computing</w:t>
         </w:r>
       </w:hyperlink>
-    </w:p>
-    <w:p>
-      <w:pPr>
-        <w:pStyle w:val="Normal"/>
-        <w:rPr>
-          <w:sz w:val="28"/>
-          <w:szCs w:val="28"/>
-        </w:rPr>
-      </w:pPr>
-      <w:r>
-        <w:rPr>
-          <w:sz w:val="28"/>
-          <w:szCs w:val="28"/>
-        </w:rPr>
-      </w:r>
-    </w:p>
-    <w:p>
-      <w:pPr>
-        <w:pStyle w:val="Heading2"/>
-        <w:rPr/>
-      </w:pPr>
-      <w:bookmarkStart w:id="18" w:name="_Toc5350077"/>
-      <w:r>
-        <w:rPr/>
-        <w:t>Resources</w:t>
-      </w:r>
-      <w:bookmarkEnd w:id="18"/>
-    </w:p>
-    <w:p>
-      <w:pPr>
-        <w:pStyle w:val="ListParagraph"/>
-        <w:numPr>
-          <w:ilvl w:val="1"/>
-          <w:numId w:val="2"/>
-        </w:numPr>
-        <w:rPr/>
-      </w:pPr>
-      <w:hyperlink r:id="rId14">
-        <w:r>
-          <w:rPr>
-            <w:rStyle w:val="InternetLink"/>
-            <w:sz w:val="28"/>
-            <w:szCs w:val="28"/>
-          </w:rPr>
-          <w:t>https://en.wikipedia.org/wiki/Virtual_machine</w:t>
-        </w:r>
-      </w:hyperlink>
-      <w:r>
-        <w:rPr>
-          <w:sz w:val="28"/>
-          <w:szCs w:val="28"/>
-        </w:rPr>
-        <w:t>.</w:t>
-      </w:r>
-    </w:p>
-    <w:p>
-      <w:pPr>
-        <w:pStyle w:val="ListParagraph"/>
-        <w:numPr>
-          <w:ilvl w:val="1"/>
-          <w:numId w:val="2"/>
-        </w:numPr>
-        <w:rPr>
-          <w:rStyle w:val="InternetLink"/>
-          <w:color w:val="auto"/>
-          <w:u w:val="none"/>
-        </w:rPr>
-      </w:pPr>
-      <w:hyperlink r:id="rId15">
-        <w:r>
-          <w:rPr>
-            <w:rStyle w:val="InternetLink"/>
-            <w:sz w:val="28"/>
-            <w:szCs w:val="28"/>
-          </w:rPr>
-          <w:t>https://help.ubuntu.com/stable/ubuntu-help/</w:t>
-        </w:r>
-      </w:hyperlink>
-    </w:p>
-    <w:p>
-      <w:pPr>
-        <w:pStyle w:val="ListParagraph"/>
-        <w:numPr>
-          <w:ilvl w:val="1"/>
-          <w:numId w:val="2"/>
-        </w:numPr>
-        <w:rPr/>
-      </w:pPr>
-      <w:hyperlink r:id="rId16">
-        <w:r>
-          <w:rPr>
-            <w:rStyle w:val="InternetLink"/>
-            <w:sz w:val="28"/>
-            <w:szCs w:val="28"/>
-          </w:rPr>
-          <w:t>https://en.wikipedia.org/wiki/X86</w:t>
-        </w:r>
-      </w:hyperlink>
-    </w:p>
-    <w:p>
-      <w:pPr>
-        <w:pStyle w:val="Normal"/>
-        <w:rPr>
-          <w:sz w:val="28"/>
-          <w:szCs w:val="28"/>
-        </w:rPr>
-      </w:pPr>
-      <w:r>
-        <w:rPr>
-          <w:sz w:val="28"/>
-          <w:szCs w:val="28"/>
-        </w:rPr>
-      </w:r>
-    </w:p>
-    <w:p>
-      <w:pPr>
-        <w:pStyle w:val="TextBody"/>
-        <w:rPr/>
-      </w:pPr>
-      <w:r>
-        <w:rPr/>
-      </w:r>
-    </w:p>
-    <w:p>
-      <w:pPr>
-        <w:pStyle w:val="TextBody"/>
-        <w:rPr/>
-      </w:pPr>
-      <w:r>
-        <w:rPr/>
-        <w:t>as manual https://sourceware.org/binutils/docs-2.32/as/index.html#SEC_Contents</w:t>
-      </w:r>
-    </w:p>
-    <w:p>
-      <w:pPr>
-        <w:pStyle w:val="TextBody"/>
-        <w:rPr/>
-      </w:pPr>
-      <w:r>
-        <w:rPr/>
-        <w:t>ld manual https://sourceware.org/binutils/docs/ld/Options.html#Options</w:t>
-      </w:r>
-    </w:p>
-    <w:p>
-      <w:pPr>
-        <w:pStyle w:val="TextBody"/>
-        <w:rPr/>
-      </w:pPr>
-      <w:r>
-        <w:rPr/>
-        <w:t>qemu manual</w:t>
-      </w:r>
-    </w:p>
-    <w:p>
-      <w:pPr>
-        <w:pStyle w:val="TextBody"/>
-        <w:rPr/>
-      </w:pPr>
-      <w:r>
-        <w:rPr/>
-        <w:t xml:space="preserve">Introduction to x86 Assembly: </w:t>
-      </w:r>
       <w:hyperlink r:id="rId17">
         <w:r>
           <w:rPr>
             <w:rStyle w:val="InternetLink"/>
           </w:rPr>
-          <w:t>https://software.intel.com/sites/default/files/m/d/4/1/d/8/Introduction_to_x64_Assembly.pdf</w:t>
+          <w:t>)</w:t>
         </w:r>
       </w:hyperlink>
-      <w:r>
-        <w:rPr/>
-        <w:t xml:space="preserve"> </w:t>
-      </w:r>
-    </w:p>
-    <w:p>
-      <w:pPr>
-        <w:pStyle w:val="TextBody"/>
-        <w:rPr/>
-      </w:pPr>
-      <w:r>
-        <w:rPr/>
-        <w:t xml:space="preserve">x86 assembly referenct: </w:t>
+    </w:p>
+    <w:p>
+      <w:pPr>
+        <w:pStyle w:val="Normal"/>
+        <w:rPr/>
+      </w:pPr>
+      <w:r>
+        <w:rPr>
+          <w:rStyle w:val="InternetLink"/>
+        </w:rPr>
+        <w:t xml:space="preserve">[5] Von neumann architecture: </w:t>
       </w:r>
       <w:hyperlink r:id="rId18">
-        <w:r>
-          <w:rPr>
-            <w:rStyle w:val="VisitedInternetLink"/>
-          </w:rPr>
-          <w:t>https://www.felixcloutier.com/x86/</w:t>
-        </w:r>
-      </w:hyperlink>
-    </w:p>
-    <w:p>
-      <w:pPr>
-        <w:pStyle w:val="TextBody"/>
-        <w:rPr/>
-      </w:pPr>
-      <w:r>
-        <w:rPr/>
-        <w:t xml:space="preserve">online x86 &amp; x64 assembler and disassembler: </w:t>
-      </w:r>
-      <w:hyperlink r:id="rId19">
         <w:r>
           <w:rPr>
             <w:rStyle w:val="InternetLink"/>
           </w:rPr>
-          <w:t>https://defuse.ca/online-x86-assembler.htm</w:t>
+          <w:t>https://en.wikipedia.org/wiki/Von_Neumann_architecture</w:t>
         </w:r>
       </w:hyperlink>
-      <w:r>
-        <w:rPr/>
-        <w:t xml:space="preserve">  </w:t>
-      </w:r>
-    </w:p>
-    <w:p>
-      <w:pPr>
-        <w:pStyle w:val="TextBody"/>
-        <w:rPr/>
-      </w:pPr>
-      <w:r>
-        <w:rPr>
-          <w:rStyle w:val="InternetLink"/>
-          <w:rFonts w:eastAsia="SimSun" w:cs="Mangal"/>
-          <w:color w:val="auto"/>
-          <w:kern w:val="2"/>
-          <w:sz w:val="24"/>
-          <w:szCs w:val="21"/>
-          <w:u w:val="none"/>
-          <w:lang w:val="en-US" w:eastAsia="zh-CN" w:bidi="hi-IN"/>
-        </w:rPr>
-        <w:t xml:space="preserve">x86 assembly wikibook: </w:t>
-      </w:r>
-      <w:hyperlink r:id="rId20">
-        <w:r>
-          <w:rPr>
-            <w:rStyle w:val="InternetLink"/>
-          </w:rPr>
-          <w:t>https://en.wikibooks.org/wiki/X86_Assembly</w:t>
-        </w:r>
-      </w:hyperlink>
-      <w:r>
-        <w:rPr>
-          <w:rStyle w:val="InternetLink"/>
-        </w:rPr>
-        <w:t xml:space="preserve"> </w:t>
-      </w:r>
-    </w:p>
-    <w:p>
-      <w:pPr>
-        <w:pStyle w:val="TextBody"/>
-        <w:rPr/>
-      </w:pPr>
-      <w:r>
-        <w:rPr>
-          <w:rStyle w:val="InternetLink"/>
-          <w:rFonts w:eastAsia="SimSun" w:cs="Mangal"/>
-          <w:color w:val="auto"/>
-          <w:kern w:val="2"/>
-          <w:sz w:val="24"/>
-          <w:szCs w:val="21"/>
-          <w:lang w:val="en-US" w:eastAsia="zh-CN" w:bidi="hi-IN"/>
-        </w:rPr>
-        <w:t xml:space="preserve">x86 assembly with Ubuntu: </w:t>
-      </w:r>
-      <w:hyperlink r:id="rId21">
+    </w:p>
+    <w:p>
+      <w:pPr>
+        <w:pStyle w:val="Normal"/>
+        <w:rPr>
+          <w:sz w:val="28"/>
+          <w:szCs w:val="28"/>
+        </w:rPr>
+      </w:pPr>
+      <w:r>
+        <w:rPr>
+          <w:sz w:val="28"/>
+          <w:szCs w:val="28"/>
+        </w:rPr>
+        <w:t xml:space="preserve">[6] Ed Jorgensen, x86-64 Assembly Language Programming with Ubuntu, version 1.1.28, 2019, </w:t>
+      </w:r>
+      <w:hyperlink r:id="rId19">
         <w:r>
           <w:rPr>
             <w:rStyle w:val="InternetLink"/>
@@ -3771,6 +5152,12 @@
           <w:t>http://www.egr.unlv.edu/~ed/assembly64.pdf</w:t>
         </w:r>
       </w:hyperlink>
+    </w:p>
+    <w:p>
+      <w:pPr>
+        <w:pStyle w:val="Normal"/>
+        <w:rPr/>
+      </w:pPr>
       <w:r>
         <w:rPr>
           <w:rStyle w:val="InternetLink"/>
@@ -3781,15 +5168,47 @@
           <w:szCs w:val="21"/>
           <w:lang w:val="en-US" w:eastAsia="zh-CN" w:bidi="hi-IN"/>
         </w:rPr>
-        <w:t xml:space="preserve"> </w:t>
-      </w:r>
-    </w:p>
-    <w:p>
-      <w:pPr>
-        <w:pStyle w:val="TextBody"/>
-        <w:rPr/>
-      </w:pPr>
-      <w:r>
+        <w:t>[7</w:t>
+      </w:r>
+      <w:r>
+        <w:rPr>
+          <w:rStyle w:val="InternetLink"/>
+          <w:rFonts w:eastAsia="SimSun" w:cs="Mangal"/>
+          <w:color w:val="auto"/>
+          <w:kern w:val="2"/>
+          <w:sz w:val="24"/>
+          <w:szCs w:val="24"/>
+          <w:lang w:val="en-US" w:eastAsia="zh-CN" w:bidi="hi-IN"/>
+        </w:rPr>
+        <w:t xml:space="preserve">] </w:t>
+      </w:r>
+      <w:r>
+        <w:rPr>
+          <w:rStyle w:val="InternetLink"/>
+          <w:rFonts w:eastAsia="SimSun" w:cs="Mangal" w:ascii="NeoSansIntelMedium" w:hAnsi="NeoSansIntelMedium"/>
+          <w:color w:val="0860A9"/>
+          <w:kern w:val="2"/>
+          <w:sz w:val="24"/>
+          <w:szCs w:val="24"/>
+          <w:u w:val="none"/>
+          <w:lang w:val="en-US" w:eastAsia="zh-CN" w:bidi="hi-IN"/>
+        </w:rPr>
+        <w:t>Intel® 64 and IA-32 Architectures</w:t>
+      </w:r>
+      <w:r>
+        <w:rPr>
+          <w:rFonts w:ascii="NeoSansIntelMedium" w:hAnsi="NeoSansIntelMedium"/>
+          <w:color w:val="0860A9"/>
+          <w:sz w:val="24"/>
+          <w:szCs w:val="24"/>
+          <w:u w:val="none"/>
+        </w:rPr>
+        <w:t>Software Developer’s Manual</w:t>
+      </w:r>
+    </w:p>
+    <w:p>
+      <w:pPr>
+        <w:pStyle w:val="Normal"/>
         <w:rPr>
           <w:rStyle w:val="InternetLink"/>
           <w:rFonts w:eastAsia="SimSun" w:cs="Mangal"/>
@@ -3799,9 +5218,388 @@
           <w:szCs w:val="21"/>
           <w:lang w:val="en-US" w:eastAsia="zh-CN" w:bidi="hi-IN"/>
         </w:rPr>
+      </w:pPr>
+      <w:r>
+        <w:rPr>
+          <w:sz w:val="28"/>
+          <w:szCs w:val="28"/>
+        </w:rPr>
+      </w:r>
+    </w:p>
+    <w:p>
+      <w:pPr>
+        <w:pStyle w:val="Normal"/>
+        <w:rPr>
+          <w:rStyle w:val="InternetLink"/>
+          <w:rFonts w:eastAsia="SimSun" w:cs="Mangal"/>
+          <w:color w:val="auto"/>
+          <w:kern w:val="2"/>
+          <w:sz w:val="24"/>
+          <w:szCs w:val="21"/>
+          <w:lang w:val="en-US" w:eastAsia="zh-CN" w:bidi="hi-IN"/>
+        </w:rPr>
+      </w:pPr>
+      <w:r>
+        <w:rPr>
+          <w:sz w:val="28"/>
+          <w:szCs w:val="28"/>
+        </w:rPr>
+      </w:r>
+    </w:p>
+    <w:p>
+      <w:pPr>
+        <w:pStyle w:val="Normal"/>
+        <w:rPr>
+          <w:rStyle w:val="InternetLink"/>
+          <w:rFonts w:eastAsia="SimSun" w:cs="Mangal"/>
+          <w:color w:val="auto"/>
+          <w:kern w:val="2"/>
+          <w:sz w:val="24"/>
+          <w:szCs w:val="21"/>
+          <w:lang w:val="en-US" w:eastAsia="zh-CN" w:bidi="hi-IN"/>
+        </w:rPr>
+      </w:pPr>
+      <w:r>
+        <w:rPr>
+          <w:sz w:val="28"/>
+          <w:szCs w:val="28"/>
+        </w:rPr>
+      </w:r>
+    </w:p>
+    <w:p>
+      <w:pPr>
+        <w:pStyle w:val="Normal"/>
+        <w:rPr>
+          <w:rStyle w:val="InternetLink"/>
+          <w:rFonts w:eastAsia="SimSun" w:cs="Mangal"/>
+          <w:color w:val="auto"/>
+          <w:kern w:val="2"/>
+          <w:sz w:val="24"/>
+          <w:szCs w:val="21"/>
+          <w:lang w:val="en-US" w:eastAsia="zh-CN" w:bidi="hi-IN"/>
+        </w:rPr>
+      </w:pPr>
+      <w:r>
+        <w:rPr>
+          <w:sz w:val="28"/>
+          <w:szCs w:val="28"/>
+        </w:rPr>
+      </w:r>
+    </w:p>
+    <w:p>
+      <w:pPr>
+        <w:pStyle w:val="Normal"/>
+        <w:rPr>
+          <w:rStyle w:val="InternetLink"/>
+          <w:rFonts w:eastAsia="SimSun" w:cs="Mangal"/>
+          <w:color w:val="auto"/>
+          <w:kern w:val="2"/>
+          <w:sz w:val="24"/>
+          <w:szCs w:val="21"/>
+          <w:lang w:val="en-US" w:eastAsia="zh-CN" w:bidi="hi-IN"/>
+        </w:rPr>
+      </w:pPr>
+      <w:r>
+        <w:rPr>
+          <w:sz w:val="28"/>
+          <w:szCs w:val="28"/>
+        </w:rPr>
+      </w:r>
+    </w:p>
+    <w:p>
+      <w:pPr>
+        <w:pStyle w:val="Heading2"/>
+        <w:rPr/>
+      </w:pPr>
+      <w:bookmarkStart w:id="21" w:name="_Toc5350077"/>
+      <w:r>
+        <w:rPr/>
+        <w:t>Resources</w:t>
+      </w:r>
+      <w:bookmarkEnd w:id="21"/>
+    </w:p>
+    <w:p>
+      <w:pPr>
+        <w:pStyle w:val="ListParagraph"/>
+        <w:numPr>
+          <w:ilvl w:val="1"/>
+          <w:numId w:val="2"/>
+        </w:numPr>
+        <w:rPr/>
+      </w:pPr>
+      <w:hyperlink r:id="rId20">
+        <w:r>
+          <w:rPr>
+            <w:rStyle w:val="InternetLink"/>
+            <w:sz w:val="28"/>
+            <w:szCs w:val="28"/>
+          </w:rPr>
+          <w:t>https://en.wikipedia.org/wiki/Virtual_machine</w:t>
+        </w:r>
+      </w:hyperlink>
+      <w:r>
+        <w:rPr>
+          <w:sz w:val="28"/>
+          <w:szCs w:val="28"/>
+        </w:rPr>
+        <w:t>.</w:t>
+      </w:r>
+    </w:p>
+    <w:p>
+      <w:pPr>
+        <w:pStyle w:val="ListParagraph"/>
+        <w:numPr>
+          <w:ilvl w:val="1"/>
+          <w:numId w:val="2"/>
+        </w:numPr>
+        <w:rPr>
+          <w:rStyle w:val="InternetLink"/>
+          <w:color w:val="auto"/>
+          <w:u w:val="none"/>
+        </w:rPr>
+      </w:pPr>
+      <w:hyperlink r:id="rId21">
+        <w:r>
+          <w:rPr>
+            <w:rStyle w:val="InternetLink"/>
+            <w:sz w:val="28"/>
+            <w:szCs w:val="28"/>
+          </w:rPr>
+          <w:t>https://help.ubuntu.com/stable/ubuntu-help/</w:t>
+        </w:r>
+      </w:hyperlink>
+    </w:p>
+    <w:p>
+      <w:pPr>
+        <w:pStyle w:val="ListParagraph"/>
+        <w:numPr>
+          <w:ilvl w:val="1"/>
+          <w:numId w:val="2"/>
+        </w:numPr>
+        <w:rPr/>
+      </w:pPr>
+      <w:hyperlink r:id="rId22">
+        <w:r>
+          <w:rPr>
+            <w:rStyle w:val="InternetLink"/>
+            <w:sz w:val="28"/>
+            <w:szCs w:val="28"/>
+          </w:rPr>
+          <w:t>https://en.wikipedia.org/wiki/X86</w:t>
+        </w:r>
+      </w:hyperlink>
+    </w:p>
+    <w:p>
+      <w:pPr>
+        <w:pStyle w:val="Normal"/>
+        <w:rPr>
+          <w:sz w:val="28"/>
+          <w:szCs w:val="28"/>
+        </w:rPr>
+      </w:pPr>
+      <w:r>
+        <w:rPr>
+          <w:sz w:val="28"/>
+          <w:szCs w:val="28"/>
+        </w:rPr>
+      </w:r>
+    </w:p>
+    <w:p>
+      <w:pPr>
+        <w:pStyle w:val="TextBody"/>
+        <w:rPr/>
+      </w:pPr>
+      <w:r>
+        <w:rPr/>
+      </w:r>
+    </w:p>
+    <w:p>
+      <w:pPr>
+        <w:pStyle w:val="TextBody"/>
+        <w:rPr/>
+      </w:pPr>
+      <w:r>
+        <w:rPr/>
+        <w:t>as manual https://sourceware.org/binutils/docs-2.32/as/index.html#SEC_Contents</w:t>
+      </w:r>
+    </w:p>
+    <w:p>
+      <w:pPr>
+        <w:pStyle w:val="TextBody"/>
+        <w:rPr/>
+      </w:pPr>
+      <w:r>
+        <w:rPr/>
+        <w:t>ld manual https://sourceware.org/binutils/docs/ld/Options.html#Options</w:t>
+      </w:r>
+    </w:p>
+    <w:p>
+      <w:pPr>
+        <w:pStyle w:val="TextBody"/>
+        <w:rPr/>
+      </w:pPr>
+      <w:r>
+        <w:rPr/>
+        <w:t>qemu manual</w:t>
+      </w:r>
+    </w:p>
+    <w:p>
+      <w:pPr>
+        <w:pStyle w:val="TextBody"/>
+        <w:rPr/>
+      </w:pPr>
+      <w:r>
+        <w:rPr/>
+        <w:t xml:space="preserve">Introduction to x86 Assembly: </w:t>
+      </w:r>
+      <w:hyperlink r:id="rId23">
+        <w:r>
+          <w:rPr>
+            <w:rStyle w:val="InternetLink"/>
+          </w:rPr>
+          <w:t>https://software.intel.com/sites/default/files/m/d/4/1/d/8/Introduction_to_x64_Assembly.pdf</w:t>
+        </w:r>
+      </w:hyperlink>
+      <w:r>
+        <w:rPr/>
+        <w:t xml:space="preserve"> </w:t>
+      </w:r>
+    </w:p>
+    <w:p>
+      <w:pPr>
+        <w:pStyle w:val="TextBody"/>
+        <w:rPr/>
+      </w:pPr>
+      <w:r>
+        <w:rPr/>
+        <w:t xml:space="preserve">x86 assembly referenct: </w:t>
+      </w:r>
+      <w:hyperlink r:id="rId24">
+        <w:r>
+          <w:rPr>
+            <w:rStyle w:val="VisitedInternetLink"/>
+          </w:rPr>
+          <w:t>https://www.felixcloutier.com/x86/</w:t>
+        </w:r>
+      </w:hyperlink>
+    </w:p>
+    <w:p>
+      <w:pPr>
+        <w:pStyle w:val="TextBody"/>
+        <w:rPr/>
+      </w:pPr>
+      <w:r>
+        <w:rPr/>
+        <w:t xml:space="preserve">online x86 &amp; x64 assembler and disassembler: </w:t>
+      </w:r>
+      <w:hyperlink r:id="rId25">
+        <w:r>
+          <w:rPr>
+            <w:rStyle w:val="InternetLink"/>
+          </w:rPr>
+          <w:t>https://defuse.ca/online-x86-assembler.htm</w:t>
+        </w:r>
+      </w:hyperlink>
+      <w:r>
+        <w:rPr/>
+        <w:t xml:space="preserve">  </w:t>
+      </w:r>
+    </w:p>
+    <w:p>
+      <w:pPr>
+        <w:pStyle w:val="TextBody"/>
+        <w:rPr/>
+      </w:pPr>
+      <w:r>
+        <w:rPr>
+          <w:rStyle w:val="InternetLink"/>
+          <w:rFonts w:eastAsia="SimSun" w:cs="Mangal"/>
+          <w:color w:val="auto"/>
+          <w:kern w:val="2"/>
+          <w:sz w:val="24"/>
+          <w:szCs w:val="21"/>
+          <w:u w:val="none"/>
+          <w:lang w:val="en-US" w:eastAsia="zh-CN" w:bidi="hi-IN"/>
+        </w:rPr>
+        <w:t xml:space="preserve">x86 assembly wikibook: </w:t>
+      </w:r>
+      <w:hyperlink r:id="rId26">
+        <w:r>
+          <w:rPr>
+            <w:rStyle w:val="InternetLink"/>
+          </w:rPr>
+          <w:t>https://en.wikibooks.org/wiki/X86_Assembly</w:t>
+        </w:r>
+      </w:hyperlink>
+      <w:r>
+        <w:rPr>
+          <w:rStyle w:val="InternetLink"/>
+        </w:rPr>
+        <w:t xml:space="preserve"> </w:t>
+      </w:r>
+    </w:p>
+    <w:p>
+      <w:pPr>
+        <w:pStyle w:val="TextBody"/>
+        <w:rPr/>
+      </w:pPr>
+      <w:r>
+        <w:rPr>
+          <w:rStyle w:val="InternetLink"/>
+          <w:rFonts w:eastAsia="SimSun" w:cs="Mangal"/>
+          <w:color w:val="auto"/>
+          <w:kern w:val="2"/>
+          <w:sz w:val="24"/>
+          <w:szCs w:val="21"/>
+          <w:lang w:val="en-US" w:eastAsia="zh-CN" w:bidi="hi-IN"/>
+        </w:rPr>
+        <w:t xml:space="preserve">x86 assembly with Ubuntu: </w:t>
+      </w:r>
+      <w:hyperlink r:id="rId27">
+        <w:r>
+          <w:rPr>
+            <w:rStyle w:val="InternetLink"/>
+            <w:rFonts w:eastAsia="SimSun" w:cs="Mangal"/>
+            <w:color w:val="auto"/>
+            <w:kern w:val="2"/>
+            <w:sz w:val="24"/>
+            <w:szCs w:val="21"/>
+            <w:lang w:val="en-US" w:eastAsia="zh-CN" w:bidi="hi-IN"/>
+          </w:rPr>
+          <w:t>http://www.egr.unlv.edu/~ed/assembly64.pdf</w:t>
+        </w:r>
+      </w:hyperlink>
+      <w:r>
+        <w:rPr>
+          <w:rStyle w:val="InternetLink"/>
+          <w:rFonts w:eastAsia="SimSun" w:cs="Mangal"/>
+          <w:color w:val="auto"/>
+          <w:kern w:val="2"/>
+          <w:sz w:val="24"/>
+          <w:szCs w:val="21"/>
+          <w:lang w:val="en-US" w:eastAsia="zh-CN" w:bidi="hi-IN"/>
+        </w:rPr>
+        <w:t xml:space="preserve"> </w:t>
+      </w:r>
+    </w:p>
+    <w:p>
+      <w:pPr>
+        <w:pStyle w:val="TextBody"/>
+        <w:rPr/>
+      </w:pPr>
+      <w:r>
+        <w:rPr>
+          <w:rStyle w:val="InternetLink"/>
+          <w:rFonts w:eastAsia="SimSun" w:cs="Mangal"/>
+          <w:color w:val="auto"/>
+          <w:kern w:val="2"/>
+          <w:sz w:val="24"/>
+          <w:szCs w:val="21"/>
+          <w:lang w:val="en-US" w:eastAsia="zh-CN" w:bidi="hi-IN"/>
+        </w:rPr>
         <w:t xml:space="preserve">using as, The GNU Assembler: </w:t>
       </w:r>
-      <w:hyperlink r:id="rId22">
+      <w:hyperlink r:id="rId28">
         <w:r>
           <w:rPr>
             <w:rStyle w:val="InternetLink"/>
@@ -3842,7 +5640,14 @@
         </w:rPr>
       </w:pPr>
       <w:r>
-        <w:rPr/>
+        <w:rPr>
+          <w:rFonts w:eastAsia="SimSun" w:cs="Mangal"/>
+          <w:color w:val="auto"/>
+          <w:kern w:val="2"/>
+          <w:sz w:val="24"/>
+          <w:szCs w:val="21"/>
+          <w:lang w:val="en-US" w:eastAsia="zh-CN" w:bidi="hi-IN"/>
+        </w:rPr>
       </w:r>
     </w:p>
     <w:p>
@@ -3861,7 +5666,7 @@
         <w:pStyle w:val="Normal"/>
         <w:rPr/>
       </w:pPr>
-      <w:hyperlink r:id="rId23">
+      <w:hyperlink r:id="rId29">
         <w:r>
           <w:rPr>
             <w:rStyle w:val="InternetLink"/>
@@ -3880,7 +5685,7 @@
           <w:szCs w:val="28"/>
         </w:rPr>
       </w:pPr>
-      <w:hyperlink r:id="rId24">
+      <w:hyperlink r:id="rId30">
         <w:r>
           <w:rPr>
             <w:rStyle w:val="InternetLink"/>
@@ -3903,7 +5708,7 @@
         <w:pStyle w:val="Normal"/>
         <w:rPr/>
       </w:pPr>
-      <w:hyperlink r:id="rId25">
+      <w:hyperlink r:id="rId31">
         <w:r>
           <w:rPr>
             <w:rStyle w:val="InternetLink"/>
@@ -4507,6 +6312,125 @@
       </w:rPr>
     </w:lvl>
   </w:abstractNum>
+  <w:abstractNum w:abstractNumId="6">
+    <w:lvl w:ilvl="0">
+      <w:start w:val="1"/>
+      <w:numFmt w:val="decimal"/>
+      <w:lvlText w:val="%1."/>
+      <w:lvlJc w:val="left"/>
+      <w:pPr>
+        <w:tabs>
+          <w:tab w:val="num" w:pos="720"/>
+        </w:tabs>
+        <w:ind w:left="720" w:hanging="360"/>
+      </w:pPr>
+      <w:rPr/>
+    </w:lvl>
+    <w:lvl w:ilvl="1">
+      <w:start w:val="1"/>
+      <w:numFmt w:val="lowerRoman"/>
+      <w:lvlText w:val="%2."/>
+      <w:lvlJc w:val="left"/>
+      <w:pPr>
+        <w:tabs>
+          <w:tab w:val="num" w:pos="1080"/>
+        </w:tabs>
+        <w:ind w:left="1080" w:hanging="360"/>
+      </w:pPr>
+      <w:rPr/>
+    </w:lvl>
+    <w:lvl w:ilvl="2">
+      <w:start w:val="1"/>
+      <w:numFmt w:val="decimal"/>
+      <w:lvlText w:val="%3."/>
+      <w:lvlJc w:val="left"/>
+      <w:pPr>
+        <w:tabs>
+          <w:tab w:val="num" w:pos="1440"/>
+        </w:tabs>
+        <w:ind w:left="1440" w:hanging="360"/>
+      </w:pPr>
+      <w:rPr/>
+    </w:lvl>
+    <w:lvl w:ilvl="3">
+      <w:start w:val="1"/>
+      <w:numFmt w:val="decimal"/>
+      <w:lvlText w:val="%4."/>
+      <w:lvlJc w:val="left"/>
+      <w:pPr>
+        <w:tabs>
+          <w:tab w:val="num" w:pos="1800"/>
+        </w:tabs>
+        <w:ind w:left="1800" w:hanging="360"/>
+      </w:pPr>
+      <w:rPr/>
+    </w:lvl>
+    <w:lvl w:ilvl="4">
+      <w:start w:val="1"/>
+      <w:numFmt w:val="decimal"/>
+      <w:lvlText w:val="%5."/>
+      <w:lvlJc w:val="left"/>
+      <w:pPr>
+        <w:tabs>
+          <w:tab w:val="num" w:pos="2160"/>
+        </w:tabs>
+        <w:ind w:left="2160" w:hanging="360"/>
+      </w:pPr>
+      <w:rPr/>
+    </w:lvl>
+    <w:lvl w:ilvl="5">
+      <w:start w:val="1"/>
+      <w:numFmt w:val="decimal"/>
+      <w:lvlText w:val="%6."/>
+      <w:lvlJc w:val="left"/>
+      <w:pPr>
+        <w:tabs>
+          <w:tab w:val="num" w:pos="2520"/>
+        </w:tabs>
+        <w:ind w:left="2520" w:hanging="360"/>
+      </w:pPr>
+      <w:rPr/>
+    </w:lvl>
+    <w:lvl w:ilvl="6">
+      <w:start w:val="1"/>
+      <w:numFmt w:val="decimal"/>
+      <w:lvlText w:val="%7."/>
+      <w:lvlJc w:val="left"/>
+      <w:pPr>
+        <w:tabs>
+          <w:tab w:val="num" w:pos="2880"/>
+        </w:tabs>
+        <w:ind w:left="2880" w:hanging="360"/>
+      </w:pPr>
+      <w:rPr/>
+    </w:lvl>
+    <w:lvl w:ilvl="7">
+      <w:start w:val="1"/>
+      <w:numFmt w:val="decimal"/>
+      <w:lvlText w:val="%8."/>
+      <w:lvlJc w:val="left"/>
+      <w:pPr>
+        <w:tabs>
+          <w:tab w:val="num" w:pos="3240"/>
+        </w:tabs>
+        <w:ind w:left="3240" w:hanging="360"/>
+      </w:pPr>
+      <w:rPr/>
+    </w:lvl>
+    <w:lvl w:ilvl="8">
+      <w:start w:val="1"/>
+      <w:numFmt w:val="decimal"/>
+      <w:lvlText w:val="%9."/>
+      <w:lvlJc w:val="left"/>
+      <w:pPr>
+        <w:tabs>
+          <w:tab w:val="num" w:pos="3600"/>
+        </w:tabs>
+        <w:ind w:left="3600" w:hanging="360"/>
+      </w:pPr>
+      <w:rPr/>
+    </w:lvl>
+  </w:abstractNum>
   <w:num w:numId="1">
     <w:abstractNumId w:val="1"/>
   </w:num>
@@ -4521,6 +6445,9 @@
   </w:num>
   <w:num w:numId="5">
     <w:abstractNumId w:val="5"/>
+  </w:num>
+  <w:num w:numId="6">
+    <w:abstractNumId w:val="6"/>
   </w:num>
 </w:numbering>
 </file>
@@ -5540,6 +7467,491 @@
       <w:lang w:val="zxx" w:eastAsia="zxx" w:bidi="zxx"/>
     </w:rPr>
   </w:style>
+  <w:style w:type="character" w:styleId="ListLabel64">
+    <w:name w:val="ListLabel 64"/>
+    <w:qFormat/>
+    <w:rPr>
+      <w:sz w:val="28"/>
+      <w:szCs w:val="28"/>
+    </w:rPr>
+  </w:style>
+  <w:style w:type="character" w:styleId="ListLabel65">
+    <w:name w:val="ListLabel 65"/>
+    <w:qFormat/>
+    <w:rPr>
+      <w:rFonts w:cs="Symbol"/>
+    </w:rPr>
+  </w:style>
+  <w:style w:type="character" w:styleId="ListLabel66">
+    <w:name w:val="ListLabel 66"/>
+    <w:qFormat/>
+    <w:rPr>
+      <w:rFonts w:cs="Courier New"/>
+    </w:rPr>
+  </w:style>
+  <w:style w:type="character" w:styleId="ListLabel67">
+    <w:name w:val="ListLabel 67"/>
+    <w:qFormat/>
+    <w:rPr>
+      <w:rFonts w:cs="Wingdings"/>
+    </w:rPr>
+  </w:style>
+  <w:style w:type="character" w:styleId="ListLabel68">
+    <w:name w:val="ListLabel 68"/>
+    <w:qFormat/>
+    <w:rPr>
+      <w:rFonts w:cs="Symbol"/>
+    </w:rPr>
+  </w:style>
+  <w:style w:type="character" w:styleId="ListLabel69">
+    <w:name w:val="ListLabel 69"/>
+    <w:qFormat/>
+    <w:rPr>
+      <w:rFonts w:cs="Courier New"/>
+    </w:rPr>
+  </w:style>
+  <w:style w:type="character" w:styleId="ListLabel70">
+    <w:name w:val="ListLabel 70"/>
+    <w:qFormat/>
+    <w:rPr>
+      <w:rFonts w:cs="Wingdings"/>
+    </w:rPr>
+  </w:style>
+  <w:style w:type="character" w:styleId="ListLabel71">
+    <w:name w:val="ListLabel 71"/>
+    <w:qFormat/>
+    <w:rPr>
+      <w:rFonts w:cs="Symbol"/>
+    </w:rPr>
+  </w:style>
+  <w:style w:type="character" w:styleId="ListLabel72">
+    <w:name w:val="ListLabel 72"/>
+    <w:qFormat/>
+    <w:rPr>
+      <w:rFonts w:cs="Courier New"/>
+    </w:rPr>
+  </w:style>
+  <w:style w:type="character" w:styleId="ListLabel73">
+    <w:name w:val="ListLabel 73"/>
+    <w:qFormat/>
+    <w:rPr>
+      <w:rFonts w:cs="Wingdings"/>
+    </w:rPr>
+  </w:style>
+  <w:style w:type="character" w:styleId="ListLabel74">
+    <w:name w:val="ListLabel 74"/>
+    <w:qFormat/>
+    <w:rPr>
+      <w:rFonts w:cs="Symbol"/>
+    </w:rPr>
+  </w:style>
+  <w:style w:type="character" w:styleId="ListLabel75">
+    <w:name w:val="ListLabel 75"/>
+    <w:qFormat/>
+    <w:rPr>
+      <w:rFonts w:cs="Courier New"/>
+    </w:rPr>
+  </w:style>
+  <w:style w:type="character" w:styleId="ListLabel76">
+    <w:name w:val="ListLabel 76"/>
+    <w:qFormat/>
+    <w:rPr>
+      <w:rFonts w:cs="Wingdings"/>
+    </w:rPr>
+  </w:style>
+  <w:style w:type="character" w:styleId="ListLabel77">
+    <w:name w:val="ListLabel 77"/>
+    <w:qFormat/>
+    <w:rPr>
+      <w:rFonts w:cs="Symbol"/>
+    </w:rPr>
+  </w:style>
+  <w:style w:type="character" w:styleId="ListLabel78">
+    <w:name w:val="ListLabel 78"/>
+    <w:qFormat/>
+    <w:rPr>
+      <w:rFonts w:cs="Courier New"/>
+    </w:rPr>
+  </w:style>
+  <w:style w:type="character" w:styleId="ListLabel79">
+    <w:name w:val="ListLabel 79"/>
+    <w:qFormat/>
+    <w:rPr>
+      <w:rFonts w:cs="Wingdings"/>
+    </w:rPr>
+  </w:style>
+  <w:style w:type="character" w:styleId="ListLabel80">
+    <w:name w:val="ListLabel 80"/>
+    <w:qFormat/>
+    <w:rPr>
+      <w:rFonts w:cs="Symbol"/>
+    </w:rPr>
+  </w:style>
+  <w:style w:type="character" w:styleId="ListLabel81">
+    <w:name w:val="ListLabel 81"/>
+    <w:qFormat/>
+    <w:rPr>
+      <w:rFonts w:cs="Courier New"/>
+    </w:rPr>
+  </w:style>
+  <w:style w:type="character" w:styleId="ListLabel82">
+    <w:name w:val="ListLabel 82"/>
+    <w:qFormat/>
+    <w:rPr>
+      <w:rFonts w:cs="Wingdings"/>
+    </w:rPr>
+  </w:style>
+  <w:style w:type="character" w:styleId="ListLabel83">
+    <w:name w:val="ListLabel 83"/>
+    <w:qFormat/>
+    <w:rPr>
+      <w:rFonts w:cs="Symbol"/>
+      <w:sz w:val="28"/>
+    </w:rPr>
+  </w:style>
+  <w:style w:type="character" w:styleId="ListLabel84">
+    <w:name w:val="ListLabel 84"/>
+    <w:qFormat/>
+    <w:rPr>
+      <w:rFonts w:cs="Courier New"/>
+    </w:rPr>
+  </w:style>
+  <w:style w:type="character" w:styleId="ListLabel85">
+    <w:name w:val="ListLabel 85"/>
+    <w:qFormat/>
+    <w:rPr>
+      <w:rFonts w:cs="Wingdings"/>
+    </w:rPr>
+  </w:style>
+  <w:style w:type="character" w:styleId="ListLabel86">
+    <w:name w:val="ListLabel 86"/>
+    <w:qFormat/>
+    <w:rPr>
+      <w:rFonts w:cs="Symbol"/>
+    </w:rPr>
+  </w:style>
+  <w:style w:type="character" w:styleId="ListLabel87">
+    <w:name w:val="ListLabel 87"/>
+    <w:qFormat/>
+    <w:rPr>
+      <w:rFonts w:cs="Courier New"/>
+    </w:rPr>
+  </w:style>
+  <w:style w:type="character" w:styleId="ListLabel88">
+    <w:name w:val="ListLabel 88"/>
+    <w:qFormat/>
+    <w:rPr>
+      <w:rFonts w:cs="Wingdings"/>
+    </w:rPr>
+  </w:style>
+  <w:style w:type="character" w:styleId="ListLabel89">
+    <w:name w:val="ListLabel 89"/>
+    <w:qFormat/>
+    <w:rPr>
+      <w:rFonts w:cs="Symbol"/>
+    </w:rPr>
+  </w:style>
+  <w:style w:type="character" w:styleId="ListLabel90">
+    <w:name w:val="ListLabel 90"/>
+    <w:qFormat/>
+    <w:rPr>
+      <w:rFonts w:cs="Courier New"/>
+    </w:rPr>
+  </w:style>
+  <w:style w:type="character" w:styleId="ListLabel91">
+    <w:name w:val="ListLabel 91"/>
+    <w:qFormat/>
+    <w:rPr>
+      <w:rFonts w:cs="Wingdings"/>
+    </w:rPr>
+  </w:style>
+  <w:style w:type="character" w:styleId="ListLabel92">
+    <w:name w:val="ListLabel 92"/>
+    <w:qFormat/>
+    <w:rPr>
+      <w:sz w:val="28"/>
+      <w:szCs w:val="28"/>
+    </w:rPr>
+  </w:style>
+  <w:style w:type="character" w:styleId="ListLabel93">
+    <w:name w:val="ListLabel 93"/>
+    <w:qFormat/>
+    <w:rPr/>
+  </w:style>
+  <w:style w:type="character" w:styleId="ListLabel94">
+    <w:name w:val="ListLabel 94"/>
+    <w:qFormat/>
+    <w:rPr/>
+  </w:style>
+  <w:style w:type="character" w:styleId="ListLabel95">
+    <w:name w:val="ListLabel 95"/>
+    <w:qFormat/>
+    <w:rPr/>
+  </w:style>
+  <w:style w:type="character" w:styleId="ListLabel96">
+    <w:name w:val="ListLabel 96"/>
+    <w:qFormat/>
+    <w:rPr>
+      <w:rFonts w:eastAsia="SimSun" w:cs="Mangal"/>
+      <w:color w:val="auto"/>
+      <w:kern w:val="2"/>
+      <w:sz w:val="24"/>
+      <w:szCs w:val="21"/>
+      <w:lang w:val="en-US" w:eastAsia="zh-CN" w:bidi="hi-IN"/>
+    </w:rPr>
+  </w:style>
+  <w:style w:type="character" w:styleId="ListLabel97">
+    <w:name w:val="ListLabel 97"/>
+    <w:qFormat/>
+    <w:rPr>
+      <w:sz w:val="28"/>
+      <w:szCs w:val="28"/>
+    </w:rPr>
+  </w:style>
+  <w:style w:type="character" w:styleId="ListLabel98">
+    <w:name w:val="ListLabel 98"/>
+    <w:qFormat/>
+    <w:rPr>
+      <w:rFonts w:cs="Symbol"/>
+    </w:rPr>
+  </w:style>
+  <w:style w:type="character" w:styleId="ListLabel99">
+    <w:name w:val="ListLabel 99"/>
+    <w:qFormat/>
+    <w:rPr>
+      <w:rFonts w:cs="Courier New"/>
+    </w:rPr>
+  </w:style>
+  <w:style w:type="character" w:styleId="ListLabel100">
+    <w:name w:val="ListLabel 100"/>
+    <w:qFormat/>
+    <w:rPr>
+      <w:rFonts w:cs="Wingdings"/>
+    </w:rPr>
+  </w:style>
+  <w:style w:type="character" w:styleId="ListLabel101">
+    <w:name w:val="ListLabel 101"/>
+    <w:qFormat/>
+    <w:rPr>
+      <w:rFonts w:cs="Symbol"/>
+    </w:rPr>
+  </w:style>
+  <w:style w:type="character" w:styleId="ListLabel102">
+    <w:name w:val="ListLabel 102"/>
+    <w:qFormat/>
+    <w:rPr>
+      <w:rFonts w:cs="Courier New"/>
+    </w:rPr>
+  </w:style>
+  <w:style w:type="character" w:styleId="ListLabel103">
+    <w:name w:val="ListLabel 103"/>
+    <w:qFormat/>
+    <w:rPr>
+      <w:rFonts w:cs="Wingdings"/>
+    </w:rPr>
+  </w:style>
+  <w:style w:type="character" w:styleId="ListLabel104">
+    <w:name w:val="ListLabel 104"/>
+    <w:qFormat/>
+    <w:rPr>
+      <w:rFonts w:cs="Symbol"/>
+    </w:rPr>
+  </w:style>
+  <w:style w:type="character" w:styleId="ListLabel105">
+    <w:name w:val="ListLabel 105"/>
+    <w:qFormat/>
+    <w:rPr>
+      <w:rFonts w:cs="Courier New"/>
+    </w:rPr>
+  </w:style>
+  <w:style w:type="character" w:styleId="ListLabel106">
+    <w:name w:val="ListLabel 106"/>
+    <w:qFormat/>
+    <w:rPr>
+      <w:rFonts w:cs="Wingdings"/>
+    </w:rPr>
+  </w:style>
+  <w:style w:type="character" w:styleId="ListLabel107">
+    <w:name w:val="ListLabel 107"/>
+    <w:qFormat/>
+    <w:rPr>
+      <w:rFonts w:cs="Symbol"/>
+    </w:rPr>
+  </w:style>
+  <w:style w:type="character" w:styleId="ListLabel108">
+    <w:name w:val="ListLabel 108"/>
+    <w:qFormat/>
+    <w:rPr>
+      <w:rFonts w:cs="Courier New"/>
+    </w:rPr>
+  </w:style>
+  <w:style w:type="character" w:styleId="ListLabel109">
+    <w:name w:val="ListLabel 109"/>
+    <w:qFormat/>
+    <w:rPr>
+      <w:rFonts w:cs="Wingdings"/>
+    </w:rPr>
+  </w:style>
+  <w:style w:type="character" w:styleId="ListLabel110">
+    <w:name w:val="ListLabel 110"/>
+    <w:qFormat/>
+    <w:rPr>
+      <w:rFonts w:cs="Symbol"/>
+    </w:rPr>
+  </w:style>
+  <w:style w:type="character" w:styleId="ListLabel111">
+    <w:name w:val="ListLabel 111"/>
+    <w:qFormat/>
+    <w:rPr>
+      <w:rFonts w:cs="Courier New"/>
+    </w:rPr>
+  </w:style>
+  <w:style w:type="character" w:styleId="ListLabel112">
+    <w:name w:val="ListLabel 112"/>
+    <w:qFormat/>
+    <w:rPr>
+      <w:rFonts w:cs="Wingdings"/>
+    </w:rPr>
+  </w:style>
+  <w:style w:type="character" w:styleId="ListLabel113">
+    <w:name w:val="ListLabel 113"/>
+    <w:qFormat/>
+    <w:rPr>
+      <w:rFonts w:cs="Symbol"/>
+    </w:rPr>
+  </w:style>
+  <w:style w:type="character" w:styleId="ListLabel114">
+    <w:name w:val="ListLabel 114"/>
+    <w:qFormat/>
+    <w:rPr>
+      <w:rFonts w:cs="Courier New"/>
+    </w:rPr>
+  </w:style>
+  <w:style w:type="character" w:styleId="ListLabel115">
+    <w:name w:val="ListLabel 115"/>
+    <w:qFormat/>
+    <w:rPr>
+      <w:rFonts w:cs="Wingdings"/>
+    </w:rPr>
+  </w:style>
+  <w:style w:type="character" w:styleId="ListLabel116">
+    <w:name w:val="ListLabel 116"/>
+    <w:qFormat/>
+    <w:rPr>
+      <w:rFonts w:cs="Symbol"/>
+      <w:sz w:val="28"/>
+    </w:rPr>
+  </w:style>
+  <w:style w:type="character" w:styleId="ListLabel117">
+    <w:name w:val="ListLabel 117"/>
+    <w:qFormat/>
+    <w:rPr>
+      <w:rFonts w:cs="Courier New"/>
+    </w:rPr>
+  </w:style>
+  <w:style w:type="character" w:styleId="ListLabel118">
+    <w:name w:val="ListLabel 118"/>
+    <w:qFormat/>
+    <w:rPr>
+      <w:rFonts w:cs="Wingdings"/>
+    </w:rPr>
+  </w:style>
+  <w:style w:type="character" w:styleId="ListLabel119">
+    <w:name w:val="ListLabel 119"/>
+    <w:qFormat/>
+    <w:rPr>
+      <w:rFonts w:cs="Symbol"/>
+    </w:rPr>
+  </w:style>
+  <w:style w:type="character" w:styleId="ListLabel120">
+    <w:name w:val="ListLabel 120"/>
+    <w:qFormat/>
+    <w:rPr>
+      <w:rFonts w:cs="Courier New"/>
+    </w:rPr>
+  </w:style>
+  <w:style w:type="character" w:styleId="ListLabel121">
+    <w:name w:val="ListLabel 121"/>
+    <w:qFormat/>
+    <w:rPr>
+      <w:rFonts w:cs="Wingdings"/>
+    </w:rPr>
+  </w:style>
+  <w:style w:type="character" w:styleId="ListLabel122">
+    <w:name w:val="ListLabel 122"/>
+    <w:qFormat/>
+    <w:rPr>
+      <w:rFonts w:cs="Symbol"/>
+    </w:rPr>
+  </w:style>
+  <w:style w:type="character" w:styleId="ListLabel123">
+    <w:name w:val="ListLabel 123"/>
+    <w:qFormat/>
+    <w:rPr>
+      <w:rFonts w:cs="Courier New"/>
+    </w:rPr>
+  </w:style>
+  <w:style w:type="character" w:styleId="ListLabel124">
+    <w:name w:val="ListLabel 124"/>
+    <w:qFormat/>
+    <w:rPr>
+      <w:rFonts w:cs="Wingdings"/>
+    </w:rPr>
+  </w:style>
+  <w:style w:type="character" w:styleId="ListLabel125">
+    <w:name w:val="ListLabel 125"/>
+    <w:qFormat/>
+    <w:rPr>
+      <w:sz w:val="28"/>
+      <w:szCs w:val="28"/>
+    </w:rPr>
+  </w:style>
+  <w:style w:type="character" w:styleId="ListLabel126">
+    <w:name w:val="ListLabel 126"/>
+    <w:qFormat/>
+    <w:rPr/>
+  </w:style>
+  <w:style w:type="character" w:styleId="ListLabel127">
+    <w:name w:val="ListLabel 127"/>
+    <w:qFormat/>
+    <w:rPr>
+      <w:vanish w:val="false"/>
+    </w:rPr>
+  </w:style>
+  <w:style w:type="character" w:styleId="ListLabel128">
+    <w:name w:val="ListLabel 128"/>
+    <w:qFormat/>
+    <w:rPr/>
+  </w:style>
+  <w:style w:type="character" w:styleId="ListLabel129">
+    <w:name w:val="ListLabel 129"/>
+    <w:qFormat/>
+    <w:rPr/>
+  </w:style>
+  <w:style w:type="character" w:styleId="ListLabel130">
+    <w:name w:val="ListLabel 130"/>
+    <w:qFormat/>
+    <w:rPr>
+      <w:rFonts w:eastAsia="SimSun" w:cs="Mangal"/>
+      <w:color w:val="auto"/>
+      <w:kern w:val="2"/>
+      <w:sz w:val="24"/>
+      <w:szCs w:val="21"/>
+      <w:lang w:val="en-US" w:eastAsia="zh-CN" w:bidi="hi-IN"/>
+    </w:rPr>
+  </w:style>
+  <w:style w:type="character" w:styleId="Bullets">
+    <w:name w:val="Bullets"/>
+    <w:qFormat/>
+    <w:rPr>
+      <w:rFonts w:ascii="OpenSymbol" w:hAnsi="OpenSymbol" w:eastAsia="OpenSymbol" w:cs="OpenSymbol"/>
+    </w:rPr>
+  </w:style>
+  <w:style w:type="character" w:styleId="NumberingSymbols">
+    <w:name w:val="Numbering Symbols"/>
+    <w:qFormat/>
+    <w:rPr/>
+  </w:style>
   <w:style w:type="paragraph" w:styleId="Heading" w:customStyle="1">
     <w:name w:val="Heading"/>
     <w:basedOn w:val="Normal"/>
@@ -5727,6 +8139,15 @@
       <w:sz w:val="18"/>
       <w:szCs w:val="16"/>
     </w:rPr>
+  </w:style>
+  <w:style w:type="paragraph" w:styleId="TableContents">
+    <w:name w:val="Table Contents"/>
+    <w:basedOn w:val="Normal"/>
+    <w:qFormat/>
+    <w:pPr>
+      <w:suppressLineNumbers/>
+    </w:pPr>
+    <w:rPr/>
   </w:style>
   <w:style w:type="numbering" w:styleId="NoList" w:default="1">
     <w:name w:val="No List"/>

</xml_diff>